<commit_message>
added all commands to the table
</commit_message>
<xml_diff>
--- a/labs/lab5/lab5_os .docx
+++ b/labs/lab5/lab5_os .docx
@@ -1778,7 +1778,6 @@
         </w:rPr>
       </w:pPr>
       <w:proofErr w:type="spellStart"/>
-      <w:proofErr w:type="gramStart"/>
       <w:r>
         <w:rPr>
           <w:i/>
@@ -1796,16 +1795,7 @@
           <w:szCs w:val="28"/>
           <w:lang w:val="ru-RU" w:eastAsia="ru-RU"/>
         </w:rPr>
-        <w:t xml:space="preserve"> :</w:t>
-      </w:r>
-      <w:proofErr w:type="gramEnd"/>
-      <w:r>
-        <w:rPr>
-          <w:sz w:val="28"/>
-          <w:szCs w:val="28"/>
-          <w:lang w:val="ru-RU" w:eastAsia="ru-RU"/>
-        </w:rPr>
-        <w:t xml:space="preserve"> </w:t>
+        <w:t xml:space="preserve"> : </w:t>
       </w:r>
       <w:r>
         <w:rPr>
@@ -1829,7 +1819,6 @@
         </w:rPr>
       </w:pPr>
       <w:proofErr w:type="spellStart"/>
-      <w:proofErr w:type="gramStart"/>
       <w:r>
         <w:rPr>
           <w:i/>
@@ -1847,16 +1836,7 @@
           <w:szCs w:val="28"/>
           <w:lang w:val="ru-RU" w:eastAsia="ru-RU"/>
         </w:rPr>
-        <w:t xml:space="preserve"> :</w:t>
-      </w:r>
-      <w:proofErr w:type="gramEnd"/>
-      <w:r>
-        <w:rPr>
-          <w:sz w:val="28"/>
-          <w:szCs w:val="28"/>
-          <w:lang w:val="ru-RU" w:eastAsia="ru-RU"/>
-        </w:rPr>
-        <w:t xml:space="preserve"> </w:t>
+        <w:t xml:space="preserve"> : </w:t>
       </w:r>
       <w:r>
         <w:rPr>
@@ -1989,7 +1969,6 @@
         </w:rPr>
       </w:pPr>
       <w:proofErr w:type="spellStart"/>
-      <w:proofErr w:type="gramStart"/>
       <w:r>
         <w:rPr>
           <w:i/>
@@ -2007,16 +1986,7 @@
           <w:szCs w:val="28"/>
           <w:lang w:val="ru-RU" w:eastAsia="ru-RU"/>
         </w:rPr>
-        <w:t xml:space="preserve"> :</w:t>
-      </w:r>
-      <w:proofErr w:type="gramEnd"/>
-      <w:r>
-        <w:rPr>
-          <w:sz w:val="28"/>
-          <w:szCs w:val="28"/>
-          <w:lang w:val="ru-RU" w:eastAsia="ru-RU"/>
-        </w:rPr>
-        <w:t xml:space="preserve"> </w:t>
+        <w:t xml:space="preserve"> : </w:t>
       </w:r>
       <w:r>
         <w:rPr>
@@ -2185,7 +2155,6 @@
         </w:rPr>
       </w:pPr>
       <w:proofErr w:type="spellStart"/>
-      <w:proofErr w:type="gramStart"/>
       <w:r>
         <w:rPr>
           <w:i/>
@@ -2203,16 +2172,7 @@
           <w:szCs w:val="28"/>
           <w:lang w:val="ru-RU" w:eastAsia="ru-RU"/>
         </w:rPr>
-        <w:t xml:space="preserve"> :</w:t>
-      </w:r>
-      <w:proofErr w:type="gramEnd"/>
-      <w:r>
-        <w:rPr>
-          <w:sz w:val="28"/>
-          <w:szCs w:val="28"/>
-          <w:lang w:val="ru-RU" w:eastAsia="ru-RU"/>
-        </w:rPr>
-        <w:t xml:space="preserve"> </w:t>
+        <w:t xml:space="preserve"> : </w:t>
       </w:r>
       <w:proofErr w:type="spellStart"/>
       <w:r>
@@ -2319,7 +2279,6 @@
         </w:rPr>
       </w:pPr>
       <w:proofErr w:type="spellStart"/>
-      <w:proofErr w:type="gramStart"/>
       <w:r>
         <w:rPr>
           <w:i/>
@@ -2337,16 +2296,7 @@
           <w:szCs w:val="28"/>
           <w:lang w:val="ru-RU" w:eastAsia="ru-RU"/>
         </w:rPr>
-        <w:t xml:space="preserve"> :</w:t>
-      </w:r>
-      <w:proofErr w:type="gramEnd"/>
-      <w:r>
-        <w:rPr>
-          <w:sz w:val="28"/>
-          <w:szCs w:val="28"/>
-          <w:lang w:val="ru-RU" w:eastAsia="ru-RU"/>
-        </w:rPr>
-        <w:t xml:space="preserve"> </w:t>
+        <w:t xml:space="preserve"> : </w:t>
       </w:r>
       <w:r>
         <w:rPr>
@@ -2479,7 +2429,6 @@
         </w:rPr>
       </w:pPr>
       <w:proofErr w:type="spellStart"/>
-      <w:proofErr w:type="gramStart"/>
       <w:r>
         <w:rPr>
           <w:i/>
@@ -2497,16 +2446,7 @@
           <w:szCs w:val="28"/>
           <w:lang w:val="ru-RU" w:eastAsia="ru-RU"/>
         </w:rPr>
-        <w:t xml:space="preserve"> :</w:t>
-      </w:r>
-      <w:proofErr w:type="gramEnd"/>
-      <w:r>
-        <w:rPr>
-          <w:sz w:val="28"/>
-          <w:szCs w:val="28"/>
-          <w:lang w:val="ru-RU" w:eastAsia="ru-RU"/>
-        </w:rPr>
-        <w:t xml:space="preserve"> </w:t>
+        <w:t xml:space="preserve"> : </w:t>
       </w:r>
       <w:proofErr w:type="spellStart"/>
       <w:r>
@@ -3287,6 +3227,2201 @@
           </w:p>
         </w:tc>
       </w:tr>
+      <w:tr>
+        <w:trPr>
+          <w:jc w:val="right"/>
+        </w:trPr>
+        <w:tc>
+          <w:tcPr>
+            <w:tcW w:w="2263" w:type="dxa"/>
+          </w:tcPr>
+          <w:p>
+            <w:pPr>
+              <w:jc w:val="both"/>
+              <w:rPr>
+                <w:sz w:val="28"/>
+                <w:szCs w:val="28"/>
+                <w:lang w:val="en-US"/>
+              </w:rPr>
+            </w:pPr>
+            <w:r>
+              <w:rPr>
+                <w:sz w:val="28"/>
+                <w:szCs w:val="28"/>
+                <w:lang w:val="en-US"/>
+              </w:rPr>
+              <w:t>cd</w:t>
+            </w:r>
+          </w:p>
+        </w:tc>
+        <w:tc>
+          <w:tcPr>
+            <w:tcW w:w="7376" w:type="dxa"/>
+          </w:tcPr>
+          <w:p>
+            <w:pPr>
+              <w:jc w:val="both"/>
+              <w:rPr>
+                <w:sz w:val="28"/>
+                <w:szCs w:val="28"/>
+              </w:rPr>
+            </w:pPr>
+          </w:p>
+        </w:tc>
+      </w:tr>
+      <w:tr>
+        <w:trPr>
+          <w:jc w:val="right"/>
+        </w:trPr>
+        <w:tc>
+          <w:tcPr>
+            <w:tcW w:w="2263" w:type="dxa"/>
+          </w:tcPr>
+          <w:p>
+            <w:pPr>
+              <w:rPr>
+                <w:color w:val="000000"/>
+                <w:sz w:val="28"/>
+                <w:szCs w:val="28"/>
+                <w:lang w:val="en-US"/>
+              </w:rPr>
+            </w:pPr>
+            <w:r>
+              <w:rPr>
+                <w:color w:val="000000"/>
+                <w:sz w:val="28"/>
+                <w:szCs w:val="28"/>
+                <w:lang w:val="en-US"/>
+              </w:rPr>
+              <w:t>cd /</w:t>
+            </w:r>
+          </w:p>
+        </w:tc>
+        <w:tc>
+          <w:tcPr>
+            <w:tcW w:w="7376" w:type="dxa"/>
+          </w:tcPr>
+          <w:p>
+            <w:pPr>
+              <w:jc w:val="both"/>
+              <w:rPr>
+                <w:sz w:val="28"/>
+                <w:szCs w:val="28"/>
+              </w:rPr>
+            </w:pPr>
+          </w:p>
+        </w:tc>
+      </w:tr>
+      <w:tr>
+        <w:trPr>
+          <w:jc w:val="right"/>
+        </w:trPr>
+        <w:tc>
+          <w:tcPr>
+            <w:tcW w:w="2263" w:type="dxa"/>
+          </w:tcPr>
+          <w:p>
+            <w:pPr>
+              <w:rPr>
+                <w:color w:val="000000"/>
+                <w:sz w:val="28"/>
+                <w:szCs w:val="28"/>
+              </w:rPr>
+            </w:pPr>
+            <w:r>
+              <w:rPr>
+                <w:color w:val="000000"/>
+                <w:sz w:val="28"/>
+                <w:szCs w:val="28"/>
+              </w:rPr>
+              <w:t>cd /home</w:t>
+            </w:r>
+          </w:p>
+        </w:tc>
+        <w:tc>
+          <w:tcPr>
+            <w:tcW w:w="7376" w:type="dxa"/>
+          </w:tcPr>
+          <w:p>
+            <w:pPr>
+              <w:jc w:val="both"/>
+              <w:rPr>
+                <w:sz w:val="28"/>
+                <w:szCs w:val="28"/>
+              </w:rPr>
+            </w:pPr>
+          </w:p>
+        </w:tc>
+      </w:tr>
+      <w:tr>
+        <w:trPr>
+          <w:jc w:val="right"/>
+        </w:trPr>
+        <w:tc>
+          <w:tcPr>
+            <w:tcW w:w="2263" w:type="dxa"/>
+          </w:tcPr>
+          <w:p>
+            <w:pPr>
+              <w:jc w:val="both"/>
+              <w:rPr>
+                <w:color w:val="000000"/>
+                <w:sz w:val="28"/>
+                <w:szCs w:val="28"/>
+                <w:lang w:val="en-US"/>
+              </w:rPr>
+            </w:pPr>
+            <w:r>
+              <w:rPr>
+                <w:color w:val="000000"/>
+                <w:sz w:val="28"/>
+                <w:szCs w:val="28"/>
+              </w:rPr>
+              <w:t>cd</w:t>
+            </w:r>
+            <w:r>
+              <w:rPr>
+                <w:color w:val="000000"/>
+                <w:sz w:val="28"/>
+                <w:szCs w:val="28"/>
+                <w:lang w:val="uk-UA"/>
+              </w:rPr>
+              <w:t xml:space="preserve"> </w:t>
+            </w:r>
+            <w:r>
+              <w:rPr>
+                <w:color w:val="000000"/>
+                <w:sz w:val="28"/>
+                <w:szCs w:val="28"/>
+              </w:rPr>
+              <w:t>~</w:t>
+            </w:r>
+          </w:p>
+        </w:tc>
+        <w:tc>
+          <w:tcPr>
+            <w:tcW w:w="7376" w:type="dxa"/>
+          </w:tcPr>
+          <w:p>
+            <w:pPr>
+              <w:jc w:val="both"/>
+              <w:rPr>
+                <w:sz w:val="28"/>
+                <w:szCs w:val="28"/>
+              </w:rPr>
+            </w:pPr>
+          </w:p>
+        </w:tc>
+      </w:tr>
+      <w:tr>
+        <w:trPr>
+          <w:jc w:val="right"/>
+        </w:trPr>
+        <w:tc>
+          <w:tcPr>
+            <w:tcW w:w="2263" w:type="dxa"/>
+          </w:tcPr>
+          <w:p>
+            <w:pPr>
+              <w:rPr>
+                <w:color w:val="000000"/>
+                <w:sz w:val="28"/>
+                <w:szCs w:val="28"/>
+                <w:lang w:val="en-US"/>
+              </w:rPr>
+            </w:pPr>
+            <w:r>
+              <w:rPr>
+                <w:color w:val="000000"/>
+                <w:sz w:val="28"/>
+                <w:szCs w:val="28"/>
+                <w:lang w:val="en-US"/>
+              </w:rPr>
+              <w:t>echo  ~ ~sysadmin ~root ~mail ~nobody</w:t>
+            </w:r>
+          </w:p>
+        </w:tc>
+        <w:tc>
+          <w:tcPr>
+            <w:tcW w:w="7376" w:type="dxa"/>
+          </w:tcPr>
+          <w:p>
+            <w:pPr>
+              <w:jc w:val="both"/>
+              <w:rPr>
+                <w:sz w:val="28"/>
+                <w:szCs w:val="28"/>
+              </w:rPr>
+            </w:pPr>
+          </w:p>
+        </w:tc>
+      </w:tr>
+      <w:tr>
+        <w:trPr>
+          <w:jc w:val="right"/>
+        </w:trPr>
+        <w:tc>
+          <w:tcPr>
+            <w:tcW w:w="2263" w:type="dxa"/>
+          </w:tcPr>
+          <w:p>
+            <w:pPr>
+              <w:rPr>
+                <w:color w:val="000000"/>
+                <w:sz w:val="28"/>
+                <w:szCs w:val="28"/>
+                <w:lang w:val="en-US"/>
+              </w:rPr>
+            </w:pPr>
+            <w:r>
+              <w:rPr>
+                <w:color w:val="000000"/>
+                <w:sz w:val="28"/>
+                <w:szCs w:val="28"/>
+                <w:lang w:val="en-US"/>
+              </w:rPr>
+              <w:t>cd ~root</w:t>
+            </w:r>
+          </w:p>
+        </w:tc>
+        <w:tc>
+          <w:tcPr>
+            <w:tcW w:w="7376" w:type="dxa"/>
+          </w:tcPr>
+          <w:p>
+            <w:pPr>
+              <w:jc w:val="both"/>
+              <w:rPr>
+                <w:sz w:val="28"/>
+                <w:szCs w:val="28"/>
+              </w:rPr>
+            </w:pPr>
+          </w:p>
+        </w:tc>
+      </w:tr>
+      <w:tr>
+        <w:trPr>
+          <w:jc w:val="right"/>
+        </w:trPr>
+        <w:tc>
+          <w:tcPr>
+            <w:tcW w:w="2263" w:type="dxa"/>
+          </w:tcPr>
+          <w:p>
+            <w:pPr>
+              <w:rPr>
+                <w:color w:val="000000"/>
+                <w:sz w:val="28"/>
+                <w:szCs w:val="28"/>
+                <w:lang w:val="en-US"/>
+              </w:rPr>
+            </w:pPr>
+            <w:r>
+              <w:rPr>
+                <w:color w:val="000000"/>
+                <w:sz w:val="28"/>
+                <w:szCs w:val="28"/>
+                <w:lang w:val="en-US"/>
+              </w:rPr>
+              <w:lastRenderedPageBreak/>
+              <w:t>cd /</w:t>
+            </w:r>
+            <w:proofErr w:type="spellStart"/>
+            <w:r>
+              <w:rPr>
+                <w:color w:val="000000"/>
+                <w:sz w:val="28"/>
+                <w:szCs w:val="28"/>
+                <w:lang w:val="en-US"/>
+              </w:rPr>
+              <w:t>usr</w:t>
+            </w:r>
+            <w:proofErr w:type="spellEnd"/>
+            <w:r>
+              <w:rPr>
+                <w:color w:val="000000"/>
+                <w:sz w:val="28"/>
+                <w:szCs w:val="28"/>
+                <w:lang w:val="en-US"/>
+              </w:rPr>
+              <w:t>/bin</w:t>
+            </w:r>
+          </w:p>
+        </w:tc>
+        <w:tc>
+          <w:tcPr>
+            <w:tcW w:w="7376" w:type="dxa"/>
+          </w:tcPr>
+          <w:p>
+            <w:pPr>
+              <w:jc w:val="both"/>
+              <w:rPr>
+                <w:sz w:val="28"/>
+                <w:szCs w:val="28"/>
+              </w:rPr>
+            </w:pPr>
+          </w:p>
+        </w:tc>
+      </w:tr>
+      <w:tr>
+        <w:trPr>
+          <w:jc w:val="right"/>
+        </w:trPr>
+        <w:tc>
+          <w:tcPr>
+            <w:tcW w:w="2263" w:type="dxa"/>
+          </w:tcPr>
+          <w:p>
+            <w:pPr>
+              <w:rPr>
+                <w:color w:val="000000"/>
+                <w:sz w:val="28"/>
+                <w:szCs w:val="28"/>
+                <w:lang w:val="en-US"/>
+              </w:rPr>
+            </w:pPr>
+            <w:r>
+              <w:rPr>
+                <w:color w:val="000000"/>
+                <w:sz w:val="28"/>
+                <w:szCs w:val="28"/>
+                <w:lang w:val="en-US"/>
+              </w:rPr>
+              <w:t>cd /</w:t>
+            </w:r>
+            <w:proofErr w:type="spellStart"/>
+            <w:r>
+              <w:rPr>
+                <w:color w:val="000000"/>
+                <w:sz w:val="28"/>
+                <w:szCs w:val="28"/>
+                <w:lang w:val="en-US"/>
+              </w:rPr>
+              <w:t>usr</w:t>
+            </w:r>
+            <w:proofErr w:type="spellEnd"/>
+          </w:p>
+        </w:tc>
+        <w:tc>
+          <w:tcPr>
+            <w:tcW w:w="7376" w:type="dxa"/>
+          </w:tcPr>
+          <w:p>
+            <w:pPr>
+              <w:jc w:val="both"/>
+              <w:rPr>
+                <w:sz w:val="28"/>
+                <w:szCs w:val="28"/>
+              </w:rPr>
+            </w:pPr>
+          </w:p>
+        </w:tc>
+      </w:tr>
+      <w:tr>
+        <w:trPr>
+          <w:jc w:val="right"/>
+        </w:trPr>
+        <w:tc>
+          <w:tcPr>
+            <w:tcW w:w="2263" w:type="dxa"/>
+          </w:tcPr>
+          <w:p>
+            <w:pPr>
+              <w:rPr>
+                <w:color w:val="000000"/>
+                <w:sz w:val="28"/>
+                <w:szCs w:val="28"/>
+                <w:lang w:val="en-US"/>
+              </w:rPr>
+            </w:pPr>
+            <w:r>
+              <w:rPr>
+                <w:color w:val="000000"/>
+                <w:sz w:val="28"/>
+                <w:szCs w:val="28"/>
+                <w:lang w:val="en-US"/>
+              </w:rPr>
+              <w:t>cd /</w:t>
+            </w:r>
+            <w:proofErr w:type="spellStart"/>
+            <w:r>
+              <w:rPr>
+                <w:color w:val="000000"/>
+                <w:sz w:val="28"/>
+                <w:szCs w:val="28"/>
+                <w:lang w:val="en-US"/>
+              </w:rPr>
+              <w:t>usr</w:t>
+            </w:r>
+            <w:proofErr w:type="spellEnd"/>
+            <w:r>
+              <w:rPr>
+                <w:color w:val="000000"/>
+                <w:sz w:val="28"/>
+                <w:szCs w:val="28"/>
+                <w:lang w:val="en-US"/>
+              </w:rPr>
+              <w:t>/share/doc</w:t>
+            </w:r>
+          </w:p>
+        </w:tc>
+        <w:tc>
+          <w:tcPr>
+            <w:tcW w:w="7376" w:type="dxa"/>
+          </w:tcPr>
+          <w:p>
+            <w:pPr>
+              <w:jc w:val="both"/>
+              <w:rPr>
+                <w:sz w:val="28"/>
+                <w:szCs w:val="28"/>
+              </w:rPr>
+            </w:pPr>
+          </w:p>
+        </w:tc>
+      </w:tr>
+      <w:tr>
+        <w:trPr>
+          <w:jc w:val="right"/>
+        </w:trPr>
+        <w:tc>
+          <w:tcPr>
+            <w:tcW w:w="2263" w:type="dxa"/>
+          </w:tcPr>
+          <w:p>
+            <w:pPr>
+              <w:rPr>
+                <w:color w:val="000000"/>
+                <w:sz w:val="28"/>
+                <w:szCs w:val="28"/>
+                <w:lang w:val="en-US"/>
+              </w:rPr>
+            </w:pPr>
+            <w:r>
+              <w:rPr>
+                <w:color w:val="000000"/>
+                <w:sz w:val="28"/>
+                <w:szCs w:val="28"/>
+                <w:lang w:val="en-US"/>
+              </w:rPr>
+              <w:t>cd bash</w:t>
+            </w:r>
+          </w:p>
+        </w:tc>
+        <w:tc>
+          <w:tcPr>
+            <w:tcW w:w="7376" w:type="dxa"/>
+          </w:tcPr>
+          <w:p>
+            <w:pPr>
+              <w:jc w:val="both"/>
+              <w:rPr>
+                <w:sz w:val="28"/>
+                <w:szCs w:val="28"/>
+              </w:rPr>
+            </w:pPr>
+          </w:p>
+        </w:tc>
+      </w:tr>
+      <w:tr>
+        <w:trPr>
+          <w:jc w:val="right"/>
+        </w:trPr>
+        <w:tc>
+          <w:tcPr>
+            <w:tcW w:w="2263" w:type="dxa"/>
+          </w:tcPr>
+          <w:p>
+            <w:pPr>
+              <w:rPr>
+                <w:color w:val="000000"/>
+                <w:sz w:val="28"/>
+                <w:szCs w:val="28"/>
+                <w:lang w:val="en-US"/>
+              </w:rPr>
+            </w:pPr>
+            <w:r>
+              <w:rPr>
+                <w:color w:val="000000"/>
+                <w:sz w:val="28"/>
+                <w:szCs w:val="28"/>
+                <w:lang w:val="en-US"/>
+              </w:rPr>
+              <w:t>cd ..</w:t>
+            </w:r>
+          </w:p>
+        </w:tc>
+        <w:tc>
+          <w:tcPr>
+            <w:tcW w:w="7376" w:type="dxa"/>
+          </w:tcPr>
+          <w:p>
+            <w:pPr>
+              <w:jc w:val="both"/>
+              <w:rPr>
+                <w:sz w:val="28"/>
+                <w:szCs w:val="28"/>
+              </w:rPr>
+            </w:pPr>
+          </w:p>
+        </w:tc>
+      </w:tr>
+      <w:tr>
+        <w:trPr>
+          <w:jc w:val="right"/>
+        </w:trPr>
+        <w:tc>
+          <w:tcPr>
+            <w:tcW w:w="2263" w:type="dxa"/>
+          </w:tcPr>
+          <w:p>
+            <w:pPr>
+              <w:rPr>
+                <w:color w:val="000000"/>
+                <w:sz w:val="28"/>
+                <w:szCs w:val="28"/>
+                <w:lang w:val="en-US"/>
+              </w:rPr>
+            </w:pPr>
+            <w:r>
+              <w:rPr>
+                <w:color w:val="000000"/>
+                <w:sz w:val="28"/>
+                <w:szCs w:val="28"/>
+                <w:lang w:val="en-US"/>
+              </w:rPr>
+              <w:t>cd ../</w:t>
+            </w:r>
+            <w:proofErr w:type="spellStart"/>
+            <w:r>
+              <w:rPr>
+                <w:color w:val="000000"/>
+                <w:sz w:val="28"/>
+                <w:szCs w:val="28"/>
+                <w:lang w:val="en-US"/>
+              </w:rPr>
+              <w:t>dict</w:t>
+            </w:r>
+            <w:proofErr w:type="spellEnd"/>
+          </w:p>
+        </w:tc>
+        <w:tc>
+          <w:tcPr>
+            <w:tcW w:w="7376" w:type="dxa"/>
+          </w:tcPr>
+          <w:p>
+            <w:pPr>
+              <w:jc w:val="both"/>
+              <w:rPr>
+                <w:sz w:val="28"/>
+                <w:szCs w:val="28"/>
+              </w:rPr>
+            </w:pPr>
+          </w:p>
+        </w:tc>
+      </w:tr>
+      <w:tr>
+        <w:trPr>
+          <w:jc w:val="right"/>
+        </w:trPr>
+        <w:tc>
+          <w:tcPr>
+            <w:tcW w:w="2263" w:type="dxa"/>
+          </w:tcPr>
+          <w:p>
+            <w:pPr>
+              <w:rPr>
+                <w:color w:val="000000"/>
+                <w:sz w:val="28"/>
+                <w:szCs w:val="28"/>
+                <w:lang w:val="en-US"/>
+              </w:rPr>
+            </w:pPr>
+            <w:r>
+              <w:rPr>
+                <w:color w:val="000000"/>
+                <w:sz w:val="28"/>
+                <w:szCs w:val="28"/>
+                <w:lang w:val="uk-UA"/>
+              </w:rPr>
+              <w:t>l</w:t>
+            </w:r>
+            <w:r>
+              <w:rPr>
+                <w:color w:val="000000"/>
+                <w:sz w:val="28"/>
+                <w:szCs w:val="28"/>
+                <w:lang w:val="en-US"/>
+              </w:rPr>
+              <w:t>s</w:t>
+            </w:r>
+          </w:p>
+        </w:tc>
+        <w:tc>
+          <w:tcPr>
+            <w:tcW w:w="7376" w:type="dxa"/>
+          </w:tcPr>
+          <w:p>
+            <w:pPr>
+              <w:jc w:val="both"/>
+              <w:rPr>
+                <w:sz w:val="28"/>
+                <w:szCs w:val="28"/>
+              </w:rPr>
+            </w:pPr>
+          </w:p>
+        </w:tc>
+      </w:tr>
+      <w:tr>
+        <w:trPr>
+          <w:jc w:val="right"/>
+        </w:trPr>
+        <w:tc>
+          <w:tcPr>
+            <w:tcW w:w="2263" w:type="dxa"/>
+          </w:tcPr>
+          <w:p>
+            <w:pPr>
+              <w:jc w:val="both"/>
+              <w:rPr>
+                <w:sz w:val="28"/>
+                <w:szCs w:val="28"/>
+              </w:rPr>
+            </w:pPr>
+            <w:r>
+              <w:rPr>
+                <w:sz w:val="28"/>
+                <w:szCs w:val="28"/>
+              </w:rPr>
+              <w:t>ls -a</w:t>
+            </w:r>
+          </w:p>
+        </w:tc>
+        <w:tc>
+          <w:tcPr>
+            <w:tcW w:w="7376" w:type="dxa"/>
+          </w:tcPr>
+          <w:p>
+            <w:pPr>
+              <w:jc w:val="both"/>
+              <w:rPr>
+                <w:sz w:val="28"/>
+                <w:szCs w:val="28"/>
+              </w:rPr>
+            </w:pPr>
+          </w:p>
+        </w:tc>
+      </w:tr>
+      <w:tr>
+        <w:trPr>
+          <w:jc w:val="right"/>
+        </w:trPr>
+        <w:tc>
+          <w:tcPr>
+            <w:tcW w:w="2263" w:type="dxa"/>
+          </w:tcPr>
+          <w:p>
+            <w:pPr>
+              <w:jc w:val="both"/>
+              <w:rPr>
+                <w:sz w:val="28"/>
+                <w:szCs w:val="28"/>
+              </w:rPr>
+            </w:pPr>
+            <w:r>
+              <w:rPr>
+                <w:sz w:val="28"/>
+                <w:szCs w:val="28"/>
+              </w:rPr>
+              <w:t>ls -l /etc/hosts</w:t>
+            </w:r>
+          </w:p>
+        </w:tc>
+        <w:tc>
+          <w:tcPr>
+            <w:tcW w:w="7376" w:type="dxa"/>
+          </w:tcPr>
+          <w:p>
+            <w:pPr>
+              <w:jc w:val="both"/>
+              <w:rPr>
+                <w:sz w:val="28"/>
+                <w:szCs w:val="28"/>
+              </w:rPr>
+            </w:pPr>
+          </w:p>
+        </w:tc>
+      </w:tr>
+      <w:tr>
+        <w:trPr>
+          <w:jc w:val="right"/>
+        </w:trPr>
+        <w:tc>
+          <w:tcPr>
+            <w:tcW w:w="2263" w:type="dxa"/>
+          </w:tcPr>
+          <w:p>
+            <w:pPr>
+              <w:jc w:val="both"/>
+              <w:rPr>
+                <w:color w:val="000000"/>
+                <w:sz w:val="28"/>
+                <w:szCs w:val="28"/>
+              </w:rPr>
+            </w:pPr>
+            <w:r>
+              <w:rPr>
+                <w:color w:val="000000"/>
+                <w:sz w:val="28"/>
+                <w:szCs w:val="28"/>
+              </w:rPr>
+              <w:t>ls -R /etc/udev</w:t>
+            </w:r>
+          </w:p>
+        </w:tc>
+        <w:tc>
+          <w:tcPr>
+            <w:tcW w:w="7376" w:type="dxa"/>
+          </w:tcPr>
+          <w:p>
+            <w:pPr>
+              <w:jc w:val="both"/>
+              <w:rPr>
+                <w:sz w:val="28"/>
+                <w:szCs w:val="28"/>
+              </w:rPr>
+            </w:pPr>
+          </w:p>
+        </w:tc>
+      </w:tr>
+      <w:tr>
+        <w:trPr>
+          <w:jc w:val="right"/>
+        </w:trPr>
+        <w:tc>
+          <w:tcPr>
+            <w:tcW w:w="2263" w:type="dxa"/>
+          </w:tcPr>
+          <w:p>
+            <w:pPr>
+              <w:jc w:val="both"/>
+              <w:rPr>
+                <w:color w:val="000000"/>
+                <w:sz w:val="28"/>
+                <w:szCs w:val="28"/>
+              </w:rPr>
+            </w:pPr>
+            <w:r>
+              <w:rPr>
+                <w:color w:val="000000"/>
+                <w:sz w:val="28"/>
+                <w:szCs w:val="28"/>
+              </w:rPr>
+              <w:t>ls -d /etc/s*</w:t>
+            </w:r>
+          </w:p>
+        </w:tc>
+        <w:tc>
+          <w:tcPr>
+            <w:tcW w:w="7376" w:type="dxa"/>
+          </w:tcPr>
+          <w:p>
+            <w:pPr>
+              <w:jc w:val="both"/>
+              <w:rPr>
+                <w:sz w:val="28"/>
+                <w:szCs w:val="28"/>
+              </w:rPr>
+            </w:pPr>
+          </w:p>
+        </w:tc>
+      </w:tr>
+      <w:tr>
+        <w:trPr>
+          <w:jc w:val="right"/>
+        </w:trPr>
+        <w:tc>
+          <w:tcPr>
+            <w:tcW w:w="2263" w:type="dxa"/>
+          </w:tcPr>
+          <w:p>
+            <w:pPr>
+              <w:jc w:val="both"/>
+              <w:rPr>
+                <w:color w:val="000000"/>
+                <w:sz w:val="28"/>
+                <w:szCs w:val="28"/>
+              </w:rPr>
+            </w:pPr>
+            <w:r>
+              <w:rPr>
+                <w:color w:val="000000"/>
+                <w:sz w:val="28"/>
+                <w:szCs w:val="28"/>
+              </w:rPr>
+              <w:t>ls -d /etc/????</w:t>
+            </w:r>
+          </w:p>
+        </w:tc>
+        <w:tc>
+          <w:tcPr>
+            <w:tcW w:w="7376" w:type="dxa"/>
+          </w:tcPr>
+          <w:p>
+            <w:pPr>
+              <w:jc w:val="both"/>
+              <w:rPr>
+                <w:sz w:val="28"/>
+                <w:szCs w:val="28"/>
+              </w:rPr>
+            </w:pPr>
+          </w:p>
+        </w:tc>
+      </w:tr>
+      <w:tr>
+        <w:trPr>
+          <w:jc w:val="right"/>
+        </w:trPr>
+        <w:tc>
+          <w:tcPr>
+            <w:tcW w:w="2263" w:type="dxa"/>
+          </w:tcPr>
+          <w:p>
+            <w:pPr>
+              <w:jc w:val="both"/>
+              <w:rPr>
+                <w:color w:val="000000"/>
+                <w:sz w:val="28"/>
+                <w:szCs w:val="28"/>
+                <w:lang w:val="uk-UA"/>
+              </w:rPr>
+            </w:pPr>
+            <w:r>
+              <w:rPr>
+                <w:color w:val="000000"/>
+                <w:sz w:val="28"/>
+                <w:szCs w:val="28"/>
+              </w:rPr>
+              <w:t>ls –d /etc/[abcd]*</w:t>
+            </w:r>
+          </w:p>
+        </w:tc>
+        <w:tc>
+          <w:tcPr>
+            <w:tcW w:w="7376" w:type="dxa"/>
+          </w:tcPr>
+          <w:p>
+            <w:pPr>
+              <w:jc w:val="both"/>
+              <w:rPr>
+                <w:sz w:val="28"/>
+                <w:szCs w:val="28"/>
+              </w:rPr>
+            </w:pPr>
+          </w:p>
+        </w:tc>
+      </w:tr>
+      <w:tr>
+        <w:trPr>
+          <w:jc w:val="right"/>
+        </w:trPr>
+        <w:tc>
+          <w:tcPr>
+            <w:tcW w:w="2263" w:type="dxa"/>
+          </w:tcPr>
+          <w:p>
+            <w:pPr>
+              <w:jc w:val="both"/>
+              <w:rPr>
+                <w:color w:val="000000"/>
+                <w:sz w:val="28"/>
+                <w:szCs w:val="28"/>
+              </w:rPr>
+            </w:pPr>
+            <w:r>
+              <w:rPr>
+                <w:color w:val="000000"/>
+                <w:sz w:val="28"/>
+                <w:szCs w:val="28"/>
+              </w:rPr>
+              <w:t>echo *</w:t>
+            </w:r>
+          </w:p>
+        </w:tc>
+        <w:tc>
+          <w:tcPr>
+            <w:tcW w:w="7376" w:type="dxa"/>
+          </w:tcPr>
+          <w:p>
+            <w:pPr>
+              <w:jc w:val="both"/>
+              <w:rPr>
+                <w:sz w:val="28"/>
+                <w:szCs w:val="28"/>
+              </w:rPr>
+            </w:pPr>
+          </w:p>
+        </w:tc>
+      </w:tr>
+      <w:tr>
+        <w:trPr>
+          <w:jc w:val="right"/>
+        </w:trPr>
+        <w:tc>
+          <w:tcPr>
+            <w:tcW w:w="2263" w:type="dxa"/>
+          </w:tcPr>
+          <w:p>
+            <w:pPr>
+              <w:jc w:val="both"/>
+              <w:rPr>
+                <w:color w:val="000000"/>
+                <w:sz w:val="28"/>
+                <w:szCs w:val="28"/>
+              </w:rPr>
+            </w:pPr>
+            <w:r>
+              <w:rPr>
+                <w:color w:val="000000"/>
+                <w:sz w:val="28"/>
+                <w:szCs w:val="28"/>
+              </w:rPr>
+              <w:t>echo D*</w:t>
+            </w:r>
+          </w:p>
+        </w:tc>
+        <w:tc>
+          <w:tcPr>
+            <w:tcW w:w="7376" w:type="dxa"/>
+          </w:tcPr>
+          <w:p>
+            <w:pPr>
+              <w:jc w:val="both"/>
+              <w:rPr>
+                <w:sz w:val="28"/>
+                <w:szCs w:val="28"/>
+              </w:rPr>
+            </w:pPr>
+          </w:p>
+        </w:tc>
+      </w:tr>
+      <w:tr>
+        <w:trPr>
+          <w:jc w:val="right"/>
+        </w:trPr>
+        <w:tc>
+          <w:tcPr>
+            <w:tcW w:w="2263" w:type="dxa"/>
+          </w:tcPr>
+          <w:p>
+            <w:pPr>
+              <w:jc w:val="both"/>
+              <w:rPr>
+                <w:color w:val="000000"/>
+                <w:sz w:val="28"/>
+                <w:szCs w:val="28"/>
+              </w:rPr>
+            </w:pPr>
+            <w:r>
+              <w:rPr>
+                <w:color w:val="000000"/>
+                <w:sz w:val="28"/>
+                <w:szCs w:val="28"/>
+              </w:rPr>
+              <w:t>echo P*</w:t>
+            </w:r>
+          </w:p>
+        </w:tc>
+        <w:tc>
+          <w:tcPr>
+            <w:tcW w:w="7376" w:type="dxa"/>
+          </w:tcPr>
+          <w:p>
+            <w:pPr>
+              <w:jc w:val="both"/>
+              <w:rPr>
+                <w:sz w:val="28"/>
+                <w:szCs w:val="28"/>
+              </w:rPr>
+            </w:pPr>
+          </w:p>
+        </w:tc>
+      </w:tr>
+      <w:tr>
+        <w:trPr>
+          <w:jc w:val="right"/>
+        </w:trPr>
+        <w:tc>
+          <w:tcPr>
+            <w:tcW w:w="2263" w:type="dxa"/>
+          </w:tcPr>
+          <w:p>
+            <w:pPr>
+              <w:jc w:val="both"/>
+              <w:rPr>
+                <w:color w:val="000000"/>
+                <w:sz w:val="28"/>
+                <w:szCs w:val="28"/>
+              </w:rPr>
+            </w:pPr>
+            <w:r>
+              <w:rPr>
+                <w:color w:val="000000"/>
+                <w:sz w:val="28"/>
+                <w:szCs w:val="28"/>
+              </w:rPr>
+              <w:t>echo *s</w:t>
+            </w:r>
+          </w:p>
+        </w:tc>
+        <w:tc>
+          <w:tcPr>
+            <w:tcW w:w="7376" w:type="dxa"/>
+          </w:tcPr>
+          <w:p>
+            <w:pPr>
+              <w:jc w:val="both"/>
+              <w:rPr>
+                <w:sz w:val="28"/>
+                <w:szCs w:val="28"/>
+              </w:rPr>
+            </w:pPr>
+          </w:p>
+        </w:tc>
+      </w:tr>
+      <w:tr>
+        <w:trPr>
+          <w:jc w:val="right"/>
+        </w:trPr>
+        <w:tc>
+          <w:tcPr>
+            <w:tcW w:w="2263" w:type="dxa"/>
+          </w:tcPr>
+          <w:p>
+            <w:pPr>
+              <w:jc w:val="both"/>
+              <w:rPr>
+                <w:color w:val="000000" w:themeColor="text1"/>
+                <w:sz w:val="28"/>
+                <w:szCs w:val="28"/>
+              </w:rPr>
+            </w:pPr>
+            <w:r>
+              <w:rPr>
+                <w:color w:val="000000" w:themeColor="text1"/>
+                <w:sz w:val="28"/>
+                <w:szCs w:val="28"/>
+              </w:rPr>
+              <w:t>echo D*n*s</w:t>
+            </w:r>
+          </w:p>
+        </w:tc>
+        <w:tc>
+          <w:tcPr>
+            <w:tcW w:w="7376" w:type="dxa"/>
+          </w:tcPr>
+          <w:p>
+            <w:pPr>
+              <w:jc w:val="both"/>
+              <w:rPr>
+                <w:sz w:val="28"/>
+                <w:szCs w:val="28"/>
+              </w:rPr>
+            </w:pPr>
+          </w:p>
+        </w:tc>
+      </w:tr>
+      <w:tr>
+        <w:trPr>
+          <w:jc w:val="right"/>
+        </w:trPr>
+        <w:tc>
+          <w:tcPr>
+            <w:tcW w:w="2263" w:type="dxa"/>
+          </w:tcPr>
+          <w:p>
+            <w:pPr>
+              <w:jc w:val="both"/>
+              <w:rPr>
+                <w:color w:val="000000"/>
+                <w:sz w:val="28"/>
+                <w:szCs w:val="28"/>
+              </w:rPr>
+            </w:pPr>
+            <w:r>
+              <w:rPr>
+                <w:color w:val="000000"/>
+                <w:sz w:val="28"/>
+                <w:szCs w:val="28"/>
+              </w:rPr>
+              <w:t>echo ??????</w:t>
+            </w:r>
+          </w:p>
+        </w:tc>
+        <w:tc>
+          <w:tcPr>
+            <w:tcW w:w="7376" w:type="dxa"/>
+          </w:tcPr>
+          <w:p>
+            <w:pPr>
+              <w:jc w:val="both"/>
+              <w:rPr>
+                <w:sz w:val="28"/>
+                <w:szCs w:val="28"/>
+              </w:rPr>
+            </w:pPr>
+          </w:p>
+        </w:tc>
+      </w:tr>
+      <w:tr>
+        <w:trPr>
+          <w:jc w:val="right"/>
+        </w:trPr>
+        <w:tc>
+          <w:tcPr>
+            <w:tcW w:w="2263" w:type="dxa"/>
+          </w:tcPr>
+          <w:p>
+            <w:pPr>
+              <w:rPr>
+                <w:sz w:val="28"/>
+                <w:szCs w:val="28"/>
+              </w:rPr>
+            </w:pPr>
+            <w:r>
+              <w:rPr>
+                <w:sz w:val="28"/>
+                <w:szCs w:val="28"/>
+              </w:rPr>
+              <w:t>echo D????????</w:t>
+            </w:r>
+          </w:p>
+        </w:tc>
+        <w:tc>
+          <w:tcPr>
+            <w:tcW w:w="7376" w:type="dxa"/>
+          </w:tcPr>
+          <w:p>
+            <w:pPr>
+              <w:jc w:val="both"/>
+              <w:rPr>
+                <w:sz w:val="28"/>
+                <w:szCs w:val="28"/>
+              </w:rPr>
+            </w:pPr>
+          </w:p>
+        </w:tc>
+      </w:tr>
+      <w:tr>
+        <w:trPr>
+          <w:jc w:val="right"/>
+        </w:trPr>
+        <w:tc>
+          <w:tcPr>
+            <w:tcW w:w="2263" w:type="dxa"/>
+          </w:tcPr>
+          <w:p>
+            <w:pPr>
+              <w:rPr>
+                <w:sz w:val="28"/>
+                <w:szCs w:val="28"/>
+              </w:rPr>
+            </w:pPr>
+            <w:r>
+              <w:rPr>
+                <w:sz w:val="28"/>
+                <w:szCs w:val="28"/>
+              </w:rPr>
+              <w:t>echo ?????*s</w:t>
+            </w:r>
+          </w:p>
+        </w:tc>
+        <w:tc>
+          <w:tcPr>
+            <w:tcW w:w="7376" w:type="dxa"/>
+          </w:tcPr>
+          <w:p>
+            <w:pPr>
+              <w:jc w:val="both"/>
+              <w:rPr>
+                <w:sz w:val="28"/>
+                <w:szCs w:val="28"/>
+              </w:rPr>
+            </w:pPr>
+          </w:p>
+        </w:tc>
+      </w:tr>
+      <w:tr>
+        <w:trPr>
+          <w:jc w:val="right"/>
+        </w:trPr>
+        <w:tc>
+          <w:tcPr>
+            <w:tcW w:w="2263" w:type="dxa"/>
+          </w:tcPr>
+          <w:p>
+            <w:pPr>
+              <w:rPr>
+                <w:sz w:val="28"/>
+                <w:szCs w:val="28"/>
+              </w:rPr>
+            </w:pPr>
+            <w:r>
+              <w:rPr>
+                <w:sz w:val="28"/>
+                <w:szCs w:val="28"/>
+              </w:rPr>
+              <w:t>echo [DP]*</w:t>
+            </w:r>
+          </w:p>
+        </w:tc>
+        <w:tc>
+          <w:tcPr>
+            <w:tcW w:w="7376" w:type="dxa"/>
+          </w:tcPr>
+          <w:p>
+            <w:pPr>
+              <w:jc w:val="both"/>
+              <w:rPr>
+                <w:sz w:val="28"/>
+                <w:szCs w:val="28"/>
+              </w:rPr>
+            </w:pPr>
+          </w:p>
+        </w:tc>
+      </w:tr>
+      <w:tr>
+        <w:trPr>
+          <w:jc w:val="right"/>
+        </w:trPr>
+        <w:tc>
+          <w:tcPr>
+            <w:tcW w:w="2263" w:type="dxa"/>
+          </w:tcPr>
+          <w:p>
+            <w:pPr>
+              <w:rPr>
+                <w:sz w:val="28"/>
+                <w:szCs w:val="28"/>
+              </w:rPr>
+            </w:pPr>
+            <w:r>
+              <w:rPr>
+                <w:sz w:val="28"/>
+                <w:szCs w:val="28"/>
+              </w:rPr>
+              <w:t>echo [!DP]*</w:t>
+            </w:r>
+          </w:p>
+        </w:tc>
+        <w:tc>
+          <w:tcPr>
+            <w:tcW w:w="7376" w:type="dxa"/>
+          </w:tcPr>
+          <w:p>
+            <w:pPr>
+              <w:jc w:val="both"/>
+              <w:rPr>
+                <w:sz w:val="28"/>
+                <w:szCs w:val="28"/>
+              </w:rPr>
+            </w:pPr>
+          </w:p>
+        </w:tc>
+      </w:tr>
+      <w:tr>
+        <w:trPr>
+          <w:jc w:val="right"/>
+        </w:trPr>
+        <w:tc>
+          <w:tcPr>
+            <w:tcW w:w="2263" w:type="dxa"/>
+          </w:tcPr>
+          <w:p>
+            <w:pPr>
+              <w:jc w:val="both"/>
+              <w:rPr>
+                <w:color w:val="000000"/>
+                <w:sz w:val="28"/>
+                <w:szCs w:val="28"/>
+              </w:rPr>
+            </w:pPr>
+            <w:r>
+              <w:rPr>
+                <w:color w:val="000000"/>
+                <w:sz w:val="28"/>
+                <w:szCs w:val="28"/>
+              </w:rPr>
+              <w:t>echo [D-P]*</w:t>
+            </w:r>
+          </w:p>
+        </w:tc>
+        <w:tc>
+          <w:tcPr>
+            <w:tcW w:w="7376" w:type="dxa"/>
+          </w:tcPr>
+          <w:p>
+            <w:pPr>
+              <w:jc w:val="both"/>
+              <w:rPr>
+                <w:sz w:val="28"/>
+                <w:szCs w:val="28"/>
+              </w:rPr>
+            </w:pPr>
+          </w:p>
+        </w:tc>
+      </w:tr>
+      <w:tr>
+        <w:trPr>
+          <w:jc w:val="right"/>
+        </w:trPr>
+        <w:tc>
+          <w:tcPr>
+            <w:tcW w:w="2263" w:type="dxa"/>
+          </w:tcPr>
+          <w:p>
+            <w:pPr>
+              <w:jc w:val="both"/>
+              <w:rPr>
+                <w:color w:val="000000"/>
+                <w:sz w:val="28"/>
+                <w:szCs w:val="28"/>
+              </w:rPr>
+            </w:pPr>
+            <w:r>
+              <w:rPr>
+                <w:color w:val="000000"/>
+                <w:sz w:val="28"/>
+                <w:szCs w:val="28"/>
+              </w:rPr>
+              <w:t>echo [!D-P]*</w:t>
+            </w:r>
+          </w:p>
+        </w:tc>
+        <w:tc>
+          <w:tcPr>
+            <w:tcW w:w="7376" w:type="dxa"/>
+          </w:tcPr>
+          <w:p>
+            <w:pPr>
+              <w:jc w:val="both"/>
+              <w:rPr>
+                <w:sz w:val="28"/>
+                <w:szCs w:val="28"/>
+              </w:rPr>
+            </w:pPr>
+          </w:p>
+        </w:tc>
+      </w:tr>
+      <w:tr>
+        <w:trPr>
+          <w:jc w:val="right"/>
+        </w:trPr>
+        <w:tc>
+          <w:tcPr>
+            <w:tcW w:w="2263" w:type="dxa"/>
+          </w:tcPr>
+          <w:p>
+            <w:pPr>
+              <w:jc w:val="both"/>
+              <w:rPr>
+                <w:color w:val="000000"/>
+                <w:sz w:val="28"/>
+                <w:szCs w:val="28"/>
+              </w:rPr>
+            </w:pPr>
+            <w:r>
+              <w:rPr>
+                <w:color w:val="000000"/>
+                <w:sz w:val="28"/>
+                <w:szCs w:val="28"/>
+              </w:rPr>
+              <w:t>cp /etc/hosts hosts</w:t>
+            </w:r>
+          </w:p>
+        </w:tc>
+        <w:tc>
+          <w:tcPr>
+            <w:tcW w:w="7376" w:type="dxa"/>
+          </w:tcPr>
+          <w:p>
+            <w:pPr>
+              <w:jc w:val="both"/>
+              <w:rPr>
+                <w:sz w:val="28"/>
+                <w:szCs w:val="28"/>
+              </w:rPr>
+            </w:pPr>
+          </w:p>
+        </w:tc>
+      </w:tr>
+      <w:tr>
+        <w:trPr>
+          <w:jc w:val="right"/>
+        </w:trPr>
+        <w:tc>
+          <w:tcPr>
+            <w:tcW w:w="2263" w:type="dxa"/>
+          </w:tcPr>
+          <w:p>
+            <w:pPr>
+              <w:jc w:val="both"/>
+              <w:rPr>
+                <w:color w:val="000000"/>
+                <w:sz w:val="28"/>
+                <w:szCs w:val="28"/>
+              </w:rPr>
+            </w:pPr>
+            <w:r>
+              <w:rPr>
+                <w:color w:val="000000"/>
+                <w:sz w:val="28"/>
+                <w:szCs w:val="28"/>
+              </w:rPr>
+              <w:t>rm hosts</w:t>
+            </w:r>
+          </w:p>
+        </w:tc>
+        <w:tc>
+          <w:tcPr>
+            <w:tcW w:w="7376" w:type="dxa"/>
+          </w:tcPr>
+          <w:p>
+            <w:pPr>
+              <w:jc w:val="both"/>
+              <w:rPr>
+                <w:sz w:val="28"/>
+                <w:szCs w:val="28"/>
+              </w:rPr>
+            </w:pPr>
+          </w:p>
+        </w:tc>
+      </w:tr>
+      <w:tr>
+        <w:trPr>
+          <w:jc w:val="right"/>
+        </w:trPr>
+        <w:tc>
+          <w:tcPr>
+            <w:tcW w:w="2263" w:type="dxa"/>
+          </w:tcPr>
+          <w:p>
+            <w:pPr>
+              <w:jc w:val="both"/>
+              <w:rPr>
+                <w:color w:val="000000"/>
+                <w:sz w:val="28"/>
+                <w:szCs w:val="28"/>
+              </w:rPr>
+            </w:pPr>
+            <w:r>
+              <w:rPr>
+                <w:color w:val="000000"/>
+                <w:sz w:val="28"/>
+                <w:szCs w:val="28"/>
+              </w:rPr>
+              <w:t>cp –v /etc/hosts hosts</w:t>
+            </w:r>
+          </w:p>
+        </w:tc>
+        <w:tc>
+          <w:tcPr>
+            <w:tcW w:w="7376" w:type="dxa"/>
+          </w:tcPr>
+          <w:p>
+            <w:pPr>
+              <w:jc w:val="both"/>
+              <w:rPr>
+                <w:sz w:val="28"/>
+                <w:szCs w:val="28"/>
+              </w:rPr>
+            </w:pPr>
+          </w:p>
+        </w:tc>
+      </w:tr>
+      <w:tr>
+        <w:trPr>
+          <w:jc w:val="right"/>
+        </w:trPr>
+        <w:tc>
+          <w:tcPr>
+            <w:tcW w:w="2263" w:type="dxa"/>
+          </w:tcPr>
+          <w:p>
+            <w:pPr>
+              <w:jc w:val="both"/>
+              <w:rPr>
+                <w:color w:val="000000"/>
+                <w:sz w:val="28"/>
+                <w:szCs w:val="28"/>
+              </w:rPr>
+            </w:pPr>
+            <w:r>
+              <w:rPr>
+                <w:color w:val="000000"/>
+                <w:sz w:val="28"/>
+                <w:szCs w:val="28"/>
+              </w:rPr>
+              <w:t>cp –v /etc/hosts .</w:t>
+            </w:r>
+          </w:p>
+        </w:tc>
+        <w:tc>
+          <w:tcPr>
+            <w:tcW w:w="7376" w:type="dxa"/>
+          </w:tcPr>
+          <w:p>
+            <w:pPr>
+              <w:jc w:val="both"/>
+              <w:rPr>
+                <w:sz w:val="28"/>
+                <w:szCs w:val="28"/>
+              </w:rPr>
+            </w:pPr>
+          </w:p>
+        </w:tc>
+      </w:tr>
+      <w:tr>
+        <w:trPr>
+          <w:jc w:val="right"/>
+        </w:trPr>
+        <w:tc>
+          <w:tcPr>
+            <w:tcW w:w="2263" w:type="dxa"/>
+          </w:tcPr>
+          <w:p>
+            <w:pPr>
+              <w:rPr>
+                <w:sz w:val="28"/>
+                <w:szCs w:val="28"/>
+              </w:rPr>
+            </w:pPr>
+            <w:r>
+              <w:rPr>
+                <w:sz w:val="28"/>
+                <w:szCs w:val="28"/>
+              </w:rPr>
+              <w:t>cd /etc</w:t>
+            </w:r>
+          </w:p>
+        </w:tc>
+        <w:tc>
+          <w:tcPr>
+            <w:tcW w:w="7376" w:type="dxa"/>
+          </w:tcPr>
+          <w:p>
+            <w:pPr>
+              <w:jc w:val="both"/>
+              <w:rPr>
+                <w:sz w:val="28"/>
+                <w:szCs w:val="28"/>
+              </w:rPr>
+            </w:pPr>
+          </w:p>
+        </w:tc>
+      </w:tr>
+      <w:tr>
+        <w:trPr>
+          <w:jc w:val="right"/>
+        </w:trPr>
+        <w:tc>
+          <w:tcPr>
+            <w:tcW w:w="2263" w:type="dxa"/>
+          </w:tcPr>
+          <w:p>
+            <w:pPr>
+              <w:rPr>
+                <w:sz w:val="28"/>
+                <w:szCs w:val="28"/>
+              </w:rPr>
+            </w:pPr>
+            <w:r>
+              <w:rPr>
+                <w:sz w:val="28"/>
+                <w:szCs w:val="28"/>
+              </w:rPr>
+              <w:t>ls -l hosts</w:t>
+            </w:r>
+          </w:p>
+        </w:tc>
+        <w:tc>
+          <w:tcPr>
+            <w:tcW w:w="7376" w:type="dxa"/>
+          </w:tcPr>
+          <w:p>
+            <w:pPr>
+              <w:jc w:val="both"/>
+              <w:rPr>
+                <w:sz w:val="28"/>
+                <w:szCs w:val="28"/>
+              </w:rPr>
+            </w:pPr>
+          </w:p>
+        </w:tc>
+      </w:tr>
+      <w:tr>
+        <w:trPr>
+          <w:jc w:val="right"/>
+        </w:trPr>
+        <w:tc>
+          <w:tcPr>
+            <w:tcW w:w="2263" w:type="dxa"/>
+          </w:tcPr>
+          <w:p>
+            <w:pPr>
+              <w:rPr>
+                <w:sz w:val="28"/>
+                <w:szCs w:val="28"/>
+              </w:rPr>
+            </w:pPr>
+            <w:r>
+              <w:rPr>
+                <w:sz w:val="28"/>
+                <w:szCs w:val="28"/>
+              </w:rPr>
+              <w:t>cp –p hosts /home/sysadmin</w:t>
+            </w:r>
+          </w:p>
+        </w:tc>
+        <w:tc>
+          <w:tcPr>
+            <w:tcW w:w="7376" w:type="dxa"/>
+          </w:tcPr>
+          <w:p>
+            <w:pPr>
+              <w:jc w:val="both"/>
+              <w:rPr>
+                <w:sz w:val="28"/>
+                <w:szCs w:val="28"/>
+              </w:rPr>
+            </w:pPr>
+          </w:p>
+        </w:tc>
+      </w:tr>
+      <w:tr>
+        <w:trPr>
+          <w:jc w:val="right"/>
+        </w:trPr>
+        <w:tc>
+          <w:tcPr>
+            <w:tcW w:w="2263" w:type="dxa"/>
+          </w:tcPr>
+          <w:p>
+            <w:pPr>
+              <w:rPr>
+                <w:sz w:val="28"/>
+                <w:szCs w:val="28"/>
+              </w:rPr>
+            </w:pPr>
+            <w:r>
+              <w:rPr>
+                <w:sz w:val="28"/>
+                <w:szCs w:val="28"/>
+              </w:rPr>
+              <w:t>ls –l hosts</w:t>
+            </w:r>
+          </w:p>
+        </w:tc>
+        <w:tc>
+          <w:tcPr>
+            <w:tcW w:w="7376" w:type="dxa"/>
+          </w:tcPr>
+          <w:p>
+            <w:pPr>
+              <w:jc w:val="both"/>
+              <w:rPr>
+                <w:sz w:val="28"/>
+                <w:szCs w:val="28"/>
+              </w:rPr>
+            </w:pPr>
+          </w:p>
+        </w:tc>
+      </w:tr>
+      <w:tr>
+        <w:trPr>
+          <w:jc w:val="right"/>
+        </w:trPr>
+        <w:tc>
+          <w:tcPr>
+            <w:tcW w:w="2263" w:type="dxa"/>
+          </w:tcPr>
+          <w:p>
+            <w:pPr>
+              <w:rPr>
+                <w:sz w:val="28"/>
+                <w:szCs w:val="28"/>
+              </w:rPr>
+            </w:pPr>
+            <w:r>
+              <w:rPr>
+                <w:sz w:val="28"/>
+                <w:szCs w:val="28"/>
+              </w:rPr>
+              <w:t>cp -p /etc/hosts ~</w:t>
+            </w:r>
+            <w:r>
+              <w:rPr>
+                <w:sz w:val="28"/>
+                <w:szCs w:val="28"/>
+              </w:rPr>
+              <w:tab/>
+            </w:r>
+          </w:p>
+        </w:tc>
+        <w:tc>
+          <w:tcPr>
+            <w:tcW w:w="7376" w:type="dxa"/>
+          </w:tcPr>
+          <w:p>
+            <w:pPr>
+              <w:jc w:val="both"/>
+              <w:rPr>
+                <w:sz w:val="28"/>
+                <w:szCs w:val="28"/>
+              </w:rPr>
+            </w:pPr>
+          </w:p>
+        </w:tc>
+      </w:tr>
+      <w:tr>
+        <w:trPr>
+          <w:jc w:val="right"/>
+        </w:trPr>
+        <w:tc>
+          <w:tcPr>
+            <w:tcW w:w="2263" w:type="dxa"/>
+          </w:tcPr>
+          <w:p>
+            <w:pPr>
+              <w:rPr>
+                <w:sz w:val="28"/>
+                <w:szCs w:val="28"/>
+              </w:rPr>
+            </w:pPr>
+            <w:r>
+              <w:rPr>
+                <w:sz w:val="28"/>
+                <w:szCs w:val="28"/>
+              </w:rPr>
+              <w:t>cp hosts newname</w:t>
+            </w:r>
+            <w:r>
+              <w:rPr>
+                <w:sz w:val="28"/>
+                <w:szCs w:val="28"/>
+              </w:rPr>
+              <w:tab/>
+            </w:r>
+          </w:p>
+        </w:tc>
+        <w:tc>
+          <w:tcPr>
+            <w:tcW w:w="7376" w:type="dxa"/>
+          </w:tcPr>
+          <w:p>
+            <w:pPr>
+              <w:jc w:val="both"/>
+              <w:rPr>
+                <w:sz w:val="28"/>
+                <w:szCs w:val="28"/>
+              </w:rPr>
+            </w:pPr>
+          </w:p>
+        </w:tc>
+      </w:tr>
+      <w:tr>
+        <w:trPr>
+          <w:jc w:val="right"/>
+        </w:trPr>
+        <w:tc>
+          <w:tcPr>
+            <w:tcW w:w="2263" w:type="dxa"/>
+          </w:tcPr>
+          <w:p>
+            <w:pPr>
+              <w:rPr>
+                <w:sz w:val="28"/>
+                <w:szCs w:val="28"/>
+              </w:rPr>
+            </w:pPr>
+            <w:r>
+              <w:rPr>
+                <w:sz w:val="28"/>
+                <w:szCs w:val="28"/>
+              </w:rPr>
+              <w:lastRenderedPageBreak/>
+              <w:t>ls –l hosts newname</w:t>
+            </w:r>
+          </w:p>
+        </w:tc>
+        <w:tc>
+          <w:tcPr>
+            <w:tcW w:w="7376" w:type="dxa"/>
+          </w:tcPr>
+          <w:p>
+            <w:pPr>
+              <w:jc w:val="both"/>
+              <w:rPr>
+                <w:sz w:val="28"/>
+                <w:szCs w:val="28"/>
+              </w:rPr>
+            </w:pPr>
+          </w:p>
+        </w:tc>
+      </w:tr>
+      <w:tr>
+        <w:trPr>
+          <w:jc w:val="right"/>
+        </w:trPr>
+        <w:tc>
+          <w:tcPr>
+            <w:tcW w:w="2263" w:type="dxa"/>
+          </w:tcPr>
+          <w:p>
+            <w:pPr>
+              <w:rPr>
+                <w:sz w:val="28"/>
+                <w:szCs w:val="28"/>
+              </w:rPr>
+            </w:pPr>
+            <w:r>
+              <w:rPr>
+                <w:sz w:val="28"/>
+                <w:szCs w:val="28"/>
+              </w:rPr>
+              <w:t>rm hosts newname</w:t>
+            </w:r>
+          </w:p>
+        </w:tc>
+        <w:tc>
+          <w:tcPr>
+            <w:tcW w:w="7376" w:type="dxa"/>
+          </w:tcPr>
+          <w:p>
+            <w:pPr>
+              <w:jc w:val="both"/>
+              <w:rPr>
+                <w:sz w:val="28"/>
+                <w:szCs w:val="28"/>
+              </w:rPr>
+            </w:pPr>
+          </w:p>
+        </w:tc>
+      </w:tr>
+      <w:tr>
+        <w:trPr>
+          <w:jc w:val="right"/>
+        </w:trPr>
+        <w:tc>
+          <w:tcPr>
+            <w:tcW w:w="2263" w:type="dxa"/>
+          </w:tcPr>
+          <w:p>
+            <w:pPr>
+              <w:rPr>
+                <w:sz w:val="28"/>
+                <w:szCs w:val="28"/>
+              </w:rPr>
+            </w:pPr>
+            <w:r>
+              <w:rPr>
+                <w:sz w:val="28"/>
+                <w:szCs w:val="28"/>
+              </w:rPr>
+              <w:t>mkdir Myetc</w:t>
+            </w:r>
+          </w:p>
+        </w:tc>
+        <w:tc>
+          <w:tcPr>
+            <w:tcW w:w="7376" w:type="dxa"/>
+          </w:tcPr>
+          <w:p>
+            <w:pPr>
+              <w:jc w:val="both"/>
+              <w:rPr>
+                <w:sz w:val="28"/>
+                <w:szCs w:val="28"/>
+              </w:rPr>
+            </w:pPr>
+          </w:p>
+        </w:tc>
+      </w:tr>
+      <w:tr>
+        <w:trPr>
+          <w:jc w:val="right"/>
+        </w:trPr>
+        <w:tc>
+          <w:tcPr>
+            <w:tcW w:w="2263" w:type="dxa"/>
+          </w:tcPr>
+          <w:p>
+            <w:pPr>
+              <w:rPr>
+                <w:color w:val="000000" w:themeColor="text1"/>
+                <w:sz w:val="28"/>
+                <w:szCs w:val="28"/>
+              </w:rPr>
+            </w:pPr>
+            <w:r>
+              <w:rPr>
+                <w:color w:val="000000" w:themeColor="text1"/>
+                <w:sz w:val="28"/>
+                <w:szCs w:val="28"/>
+              </w:rPr>
+              <w:t>cp –R /etc/udev Myetc</w:t>
+            </w:r>
+          </w:p>
+        </w:tc>
+        <w:tc>
+          <w:tcPr>
+            <w:tcW w:w="7376" w:type="dxa"/>
+          </w:tcPr>
+          <w:p>
+            <w:pPr>
+              <w:jc w:val="both"/>
+              <w:rPr>
+                <w:sz w:val="28"/>
+                <w:szCs w:val="28"/>
+              </w:rPr>
+            </w:pPr>
+          </w:p>
+        </w:tc>
+      </w:tr>
+      <w:tr>
+        <w:trPr>
+          <w:jc w:val="right"/>
+        </w:trPr>
+        <w:tc>
+          <w:tcPr>
+            <w:tcW w:w="2263" w:type="dxa"/>
+          </w:tcPr>
+          <w:p>
+            <w:pPr>
+              <w:rPr>
+                <w:sz w:val="28"/>
+                <w:szCs w:val="28"/>
+              </w:rPr>
+            </w:pPr>
+            <w:r>
+              <w:rPr>
+                <w:sz w:val="28"/>
+                <w:szCs w:val="28"/>
+              </w:rPr>
+              <w:t>ls –l Myetc</w:t>
+            </w:r>
+          </w:p>
+        </w:tc>
+        <w:tc>
+          <w:tcPr>
+            <w:tcW w:w="7376" w:type="dxa"/>
+          </w:tcPr>
+          <w:p>
+            <w:pPr>
+              <w:jc w:val="both"/>
+              <w:rPr>
+                <w:sz w:val="28"/>
+                <w:szCs w:val="28"/>
+              </w:rPr>
+            </w:pPr>
+          </w:p>
+        </w:tc>
+      </w:tr>
+      <w:tr>
+        <w:trPr>
+          <w:jc w:val="right"/>
+        </w:trPr>
+        <w:tc>
+          <w:tcPr>
+            <w:tcW w:w="2263" w:type="dxa"/>
+          </w:tcPr>
+          <w:p>
+            <w:pPr>
+              <w:rPr>
+                <w:sz w:val="28"/>
+                <w:szCs w:val="28"/>
+              </w:rPr>
+            </w:pPr>
+            <w:r>
+              <w:rPr>
+                <w:sz w:val="28"/>
+                <w:szCs w:val="28"/>
+              </w:rPr>
+              <w:t>ls –lR Myetc</w:t>
+            </w:r>
+          </w:p>
+        </w:tc>
+        <w:tc>
+          <w:tcPr>
+            <w:tcW w:w="7376" w:type="dxa"/>
+          </w:tcPr>
+          <w:p>
+            <w:pPr>
+              <w:jc w:val="both"/>
+              <w:rPr>
+                <w:sz w:val="28"/>
+                <w:szCs w:val="28"/>
+              </w:rPr>
+            </w:pPr>
+          </w:p>
+        </w:tc>
+      </w:tr>
+      <w:tr>
+        <w:trPr>
+          <w:jc w:val="right"/>
+        </w:trPr>
+        <w:tc>
+          <w:tcPr>
+            <w:tcW w:w="2263" w:type="dxa"/>
+          </w:tcPr>
+          <w:p>
+            <w:pPr>
+              <w:rPr>
+                <w:sz w:val="28"/>
+                <w:szCs w:val="28"/>
+              </w:rPr>
+            </w:pPr>
+            <w:r>
+              <w:rPr>
+                <w:sz w:val="28"/>
+                <w:szCs w:val="28"/>
+              </w:rPr>
+              <w:t>rm -r Myetc</w:t>
+            </w:r>
+          </w:p>
+        </w:tc>
+        <w:tc>
+          <w:tcPr>
+            <w:tcW w:w="7376" w:type="dxa"/>
+          </w:tcPr>
+          <w:p>
+            <w:pPr>
+              <w:jc w:val="both"/>
+              <w:rPr>
+                <w:sz w:val="28"/>
+                <w:szCs w:val="28"/>
+              </w:rPr>
+            </w:pPr>
+          </w:p>
+        </w:tc>
+      </w:tr>
+      <w:tr>
+        <w:trPr>
+          <w:jc w:val="right"/>
+        </w:trPr>
+        <w:tc>
+          <w:tcPr>
+            <w:tcW w:w="2263" w:type="dxa"/>
+          </w:tcPr>
+          <w:p>
+            <w:pPr>
+              <w:rPr>
+                <w:sz w:val="28"/>
+                <w:szCs w:val="28"/>
+              </w:rPr>
+            </w:pPr>
+            <w:r>
+              <w:rPr>
+                <w:sz w:val="28"/>
+                <w:szCs w:val="28"/>
+              </w:rPr>
+              <w:t>touch premove</w:t>
+            </w:r>
+          </w:p>
+        </w:tc>
+        <w:tc>
+          <w:tcPr>
+            <w:tcW w:w="7376" w:type="dxa"/>
+          </w:tcPr>
+          <w:p>
+            <w:pPr>
+              <w:jc w:val="both"/>
+              <w:rPr>
+                <w:sz w:val="28"/>
+                <w:szCs w:val="28"/>
+              </w:rPr>
+            </w:pPr>
+          </w:p>
+        </w:tc>
+      </w:tr>
+      <w:tr>
+        <w:trPr>
+          <w:jc w:val="right"/>
+        </w:trPr>
+        <w:tc>
+          <w:tcPr>
+            <w:tcW w:w="2263" w:type="dxa"/>
+          </w:tcPr>
+          <w:p>
+            <w:pPr>
+              <w:rPr>
+                <w:sz w:val="28"/>
+                <w:szCs w:val="28"/>
+              </w:rPr>
+            </w:pPr>
+            <w:r>
+              <w:rPr>
+                <w:sz w:val="28"/>
+                <w:szCs w:val="28"/>
+              </w:rPr>
+              <w:t>mv premove postmove</w:t>
+            </w:r>
+          </w:p>
+        </w:tc>
+        <w:tc>
+          <w:tcPr>
+            <w:tcW w:w="7376" w:type="dxa"/>
+          </w:tcPr>
+          <w:p>
+            <w:pPr>
+              <w:jc w:val="both"/>
+              <w:rPr>
+                <w:sz w:val="28"/>
+                <w:szCs w:val="28"/>
+              </w:rPr>
+            </w:pPr>
+          </w:p>
+        </w:tc>
+      </w:tr>
+      <w:tr>
+        <w:trPr>
+          <w:jc w:val="right"/>
+        </w:trPr>
+        <w:tc>
+          <w:tcPr>
+            <w:tcW w:w="2263" w:type="dxa"/>
+          </w:tcPr>
+          <w:p>
+            <w:pPr>
+              <w:rPr>
+                <w:sz w:val="28"/>
+                <w:szCs w:val="28"/>
+              </w:rPr>
+            </w:pPr>
+            <w:r>
+              <w:rPr>
+                <w:sz w:val="28"/>
+                <w:szCs w:val="28"/>
+              </w:rPr>
+              <w:t>rm postmove</w:t>
+            </w:r>
+          </w:p>
+        </w:tc>
+        <w:tc>
+          <w:tcPr>
+            <w:tcW w:w="7376" w:type="dxa"/>
+          </w:tcPr>
+          <w:p>
+            <w:pPr>
+              <w:jc w:val="both"/>
+              <w:rPr>
+                <w:sz w:val="28"/>
+                <w:szCs w:val="28"/>
+              </w:rPr>
+            </w:pPr>
+          </w:p>
+        </w:tc>
+      </w:tr>
     </w:tbl>
     <w:p>
       <w:pPr>
@@ -3492,7 +5627,6 @@
           <w:sz w:val="28"/>
           <w:szCs w:val="28"/>
         </w:rPr>
-        <w:lastRenderedPageBreak/>
         <w:t>П</w:t>
       </w:r>
       <w:r>
@@ -3695,6 +5829,7 @@
           <w:szCs w:val="28"/>
           <w14:ligatures w14:val="standardContextual"/>
         </w:rPr>
+        <w:lastRenderedPageBreak/>
         <w:drawing>
           <wp:inline distT="0" distB="0" distL="0" distR="0">
             <wp:extent cx="6151880" cy="2936240"/>
@@ -3888,7 +6023,6 @@
           <w:szCs w:val="28"/>
           <w14:ligatures w14:val="standardContextual"/>
         </w:rPr>
-        <w:lastRenderedPageBreak/>
         <w:drawing>
           <wp:inline distT="0" distB="0" distL="0" distR="0">
             <wp:extent cx="6151880" cy="1771015"/>
@@ -4069,6 +6203,7 @@
           <w:lang w:val="en-US"/>
           <w14:ligatures w14:val="standardContextual"/>
         </w:rPr>
+        <w:lastRenderedPageBreak/>
         <w:drawing>
           <wp:inline distT="0" distB="0" distL="0" distR="0">
             <wp:extent cx="6151880" cy="827405"/>
@@ -4318,7 +6453,6 @@
           <w:szCs w:val="28"/>
           <w14:ligatures w14:val="standardContextual"/>
         </w:rPr>
-        <w:lastRenderedPageBreak/>
         <w:drawing>
           <wp:inline distT="0" distB="0" distL="0" distR="0" wp14:anchorId="52F0361E" wp14:editId="64590978">
             <wp:extent cx="6151880" cy="850265"/>
@@ -4486,6 +6620,7 @@
           <w:szCs w:val="28"/>
           <w14:ligatures w14:val="standardContextual"/>
         </w:rPr>
+        <w:lastRenderedPageBreak/>
         <w:drawing>
           <wp:inline distT="0" distB="0" distL="0" distR="0">
             <wp:extent cx="6151880" cy="1048385"/>
@@ -4725,7 +6860,6 @@
           <w:szCs w:val="28"/>
           <w14:ligatures w14:val="standardContextual"/>
         </w:rPr>
-        <w:lastRenderedPageBreak/>
         <w:drawing>
           <wp:inline distT="0" distB="0" distL="0" distR="0">
             <wp:extent cx="6151880" cy="2411730"/>
@@ -5101,6 +7235,7 @@
           <w:szCs w:val="28"/>
           <w14:ligatures w14:val="standardContextual"/>
         </w:rPr>
+        <w:lastRenderedPageBreak/>
         <w:drawing>
           <wp:inline distT="0" distB="0" distL="0" distR="0">
             <wp:extent cx="6151880" cy="734060"/>
@@ -5337,7 +7472,6 @@
           <w:sz w:val="28"/>
           <w:szCs w:val="28"/>
         </w:rPr>
-        <w:lastRenderedPageBreak/>
         <w:t xml:space="preserve">За допомогою команди </w:t>
       </w:r>
       <w:r>
@@ -5874,6 +8008,7 @@
           <w:sz w:val="28"/>
           <w:szCs w:val="28"/>
         </w:rPr>
+        <w:lastRenderedPageBreak/>
         <w:t xml:space="preserve">Перегляньте вміст другого файлу </w:t>
       </w:r>
       <w:r>
@@ -6168,7 +8303,6 @@
           <w:szCs w:val="28"/>
           <w14:ligatures w14:val="standardContextual"/>
         </w:rPr>
-        <w:lastRenderedPageBreak/>
         <w:drawing>
           <wp:inline distT="0" distB="0" distL="0" distR="0">
             <wp:extent cx="6151880" cy="640715"/>
@@ -6616,6 +8750,7 @@
           <w:szCs w:val="28"/>
           <w14:ligatures w14:val="standardContextual"/>
         </w:rPr>
+        <w:lastRenderedPageBreak/>
         <w:drawing>
           <wp:inline distT="0" distB="0" distL="0" distR="0">
             <wp:extent cx="6151880" cy="2108835"/>
@@ -6679,7 +8814,6 @@
           <w:sz w:val="28"/>
           <w:szCs w:val="28"/>
         </w:rPr>
-        <w:lastRenderedPageBreak/>
         <w:t>Опишіть дії, які виконують команди для переміщення по системі каталогів:</w:t>
       </w:r>
     </w:p>
@@ -8099,19 +10233,8 @@
           <w:szCs w:val="28"/>
           <w:lang w:val="uk-UA"/>
         </w:rPr>
-        <w:t xml:space="preserve"> можна використовуючи </w:t>
-      </w:r>
-      <w:proofErr w:type="gramStart"/>
-      <w:r>
-        <w:rPr>
-          <w:color w:val="000000"/>
-          <w:sz w:val="28"/>
-          <w:szCs w:val="28"/>
-          <w:lang w:val="uk-UA"/>
-        </w:rPr>
-        <w:t>команду :</w:t>
-      </w:r>
-      <w:proofErr w:type="gramEnd"/>
+        <w:t xml:space="preserve"> можна використовуючи команду :</w:t>
+      </w:r>
       <w:r>
         <w:rPr>
           <w:color w:val="000000"/>
@@ -8229,6 +10352,7 @@
           <w:sz w:val="28"/>
           <w:szCs w:val="28"/>
         </w:rPr>
+        <w:lastRenderedPageBreak/>
         <w:t>Яким чином в терміналі можна додати інформацію в порожній файл?</w:t>
       </w:r>
     </w:p>
@@ -8294,6 +10418,7 @@
         <w:rPr>
           <w:sz w:val="28"/>
           <w:szCs w:val="28"/>
+          <w:lang w:val="uk-UA"/>
         </w:rPr>
       </w:pPr>
     </w:p>
@@ -8395,7 +10520,6 @@
           <w:szCs w:val="28"/>
           <w:lang w:val="uk-UA"/>
         </w:rPr>
-        <w:lastRenderedPageBreak/>
         <w:t>This</w:t>
       </w:r>
       <w:proofErr w:type="spellEnd"/>

</xml_diff>

<commit_message>
added answers to control questions and a conclusion
</commit_message>
<xml_diff>
--- a/labs/lab5/lab5_os .docx
+++ b/labs/lab5/lab5_os .docx
@@ -1778,6 +1778,7 @@
         </w:rPr>
       </w:pPr>
       <w:proofErr w:type="spellStart"/>
+      <w:proofErr w:type="gramStart"/>
       <w:r>
         <w:rPr>
           <w:i/>
@@ -1795,7 +1796,16 @@
           <w:szCs w:val="28"/>
           <w:lang w:val="ru-RU" w:eastAsia="ru-RU"/>
         </w:rPr>
-        <w:t xml:space="preserve"> : </w:t>
+        <w:t xml:space="preserve"> :</w:t>
+      </w:r>
+      <w:proofErr w:type="gramEnd"/>
+      <w:r>
+        <w:rPr>
+          <w:sz w:val="28"/>
+          <w:szCs w:val="28"/>
+          <w:lang w:val="ru-RU" w:eastAsia="ru-RU"/>
+        </w:rPr>
+        <w:t xml:space="preserve"> </w:t>
       </w:r>
       <w:r>
         <w:rPr>
@@ -1819,6 +1829,7 @@
         </w:rPr>
       </w:pPr>
       <w:proofErr w:type="spellStart"/>
+      <w:proofErr w:type="gramStart"/>
       <w:r>
         <w:rPr>
           <w:i/>
@@ -1836,7 +1847,16 @@
           <w:szCs w:val="28"/>
           <w:lang w:val="ru-RU" w:eastAsia="ru-RU"/>
         </w:rPr>
-        <w:t xml:space="preserve"> : </w:t>
+        <w:t xml:space="preserve"> :</w:t>
+      </w:r>
+      <w:proofErr w:type="gramEnd"/>
+      <w:r>
+        <w:rPr>
+          <w:sz w:val="28"/>
+          <w:szCs w:val="28"/>
+          <w:lang w:val="ru-RU" w:eastAsia="ru-RU"/>
+        </w:rPr>
+        <w:t xml:space="preserve"> </w:t>
       </w:r>
       <w:r>
         <w:rPr>
@@ -1969,6 +1989,7 @@
         </w:rPr>
       </w:pPr>
       <w:proofErr w:type="spellStart"/>
+      <w:proofErr w:type="gramStart"/>
       <w:r>
         <w:rPr>
           <w:i/>
@@ -1986,7 +2007,16 @@
           <w:szCs w:val="28"/>
           <w:lang w:val="ru-RU" w:eastAsia="ru-RU"/>
         </w:rPr>
-        <w:t xml:space="preserve"> : </w:t>
+        <w:t xml:space="preserve"> :</w:t>
+      </w:r>
+      <w:proofErr w:type="gramEnd"/>
+      <w:r>
+        <w:rPr>
+          <w:sz w:val="28"/>
+          <w:szCs w:val="28"/>
+          <w:lang w:val="ru-RU" w:eastAsia="ru-RU"/>
+        </w:rPr>
+        <w:t xml:space="preserve"> </w:t>
       </w:r>
       <w:r>
         <w:rPr>
@@ -2155,6 +2185,7 @@
         </w:rPr>
       </w:pPr>
       <w:proofErr w:type="spellStart"/>
+      <w:proofErr w:type="gramStart"/>
       <w:r>
         <w:rPr>
           <w:i/>
@@ -2172,7 +2203,16 @@
           <w:szCs w:val="28"/>
           <w:lang w:val="ru-RU" w:eastAsia="ru-RU"/>
         </w:rPr>
-        <w:t xml:space="preserve"> : </w:t>
+        <w:t xml:space="preserve"> :</w:t>
+      </w:r>
+      <w:proofErr w:type="gramEnd"/>
+      <w:r>
+        <w:rPr>
+          <w:sz w:val="28"/>
+          <w:szCs w:val="28"/>
+          <w:lang w:val="ru-RU" w:eastAsia="ru-RU"/>
+        </w:rPr>
+        <w:t xml:space="preserve"> </w:t>
       </w:r>
       <w:proofErr w:type="spellStart"/>
       <w:r>
@@ -2279,6 +2319,7 @@
         </w:rPr>
       </w:pPr>
       <w:proofErr w:type="spellStart"/>
+      <w:proofErr w:type="gramStart"/>
       <w:r>
         <w:rPr>
           <w:i/>
@@ -2296,7 +2337,16 @@
           <w:szCs w:val="28"/>
           <w:lang w:val="ru-RU" w:eastAsia="ru-RU"/>
         </w:rPr>
-        <w:t xml:space="preserve"> : </w:t>
+        <w:t xml:space="preserve"> :</w:t>
+      </w:r>
+      <w:proofErr w:type="gramEnd"/>
+      <w:r>
+        <w:rPr>
+          <w:sz w:val="28"/>
+          <w:szCs w:val="28"/>
+          <w:lang w:val="ru-RU" w:eastAsia="ru-RU"/>
+        </w:rPr>
+        <w:t xml:space="preserve"> </w:t>
       </w:r>
       <w:r>
         <w:rPr>
@@ -2429,6 +2479,7 @@
         </w:rPr>
       </w:pPr>
       <w:proofErr w:type="spellStart"/>
+      <w:proofErr w:type="gramStart"/>
       <w:r>
         <w:rPr>
           <w:i/>
@@ -2446,7 +2497,16 @@
           <w:szCs w:val="28"/>
           <w:lang w:val="ru-RU" w:eastAsia="ru-RU"/>
         </w:rPr>
-        <w:t xml:space="preserve"> : </w:t>
+        <w:t xml:space="preserve"> :</w:t>
+      </w:r>
+      <w:proofErr w:type="gramEnd"/>
+      <w:r>
+        <w:rPr>
+          <w:sz w:val="28"/>
+          <w:szCs w:val="28"/>
+          <w:lang w:val="ru-RU" w:eastAsia="ru-RU"/>
+        </w:rPr>
+        <w:t xml:space="preserve"> </w:t>
       </w:r>
       <w:proofErr w:type="spellStart"/>
       <w:r>
@@ -3154,25 +3214,7 @@
                 <w:szCs w:val="28"/>
                 <w:lang w:val="uk-UA"/>
               </w:rPr>
-              <w:t xml:space="preserve"> </w:t>
-            </w:r>
-            <w:proofErr w:type="spellStart"/>
-            <w:r>
-              <w:rPr>
-                <w:sz w:val="28"/>
-                <w:szCs w:val="28"/>
-                <w:lang w:val="uk-UA"/>
-              </w:rPr>
-              <w:t>directory</w:t>
-            </w:r>
-            <w:proofErr w:type="spellEnd"/>
-            <w:r>
-              <w:rPr>
-                <w:sz w:val="28"/>
-                <w:szCs w:val="28"/>
-                <w:lang w:val="uk-UA"/>
-              </w:rPr>
-              <w:t>.</w:t>
+              <w:t xml:space="preserve"> directory.</w:t>
             </w:r>
           </w:p>
         </w:tc>
@@ -3430,6 +3472,7 @@
                 <w:lang w:val="en-US"/>
               </w:rPr>
             </w:pPr>
+            <w:proofErr w:type="gramStart"/>
             <w:r>
               <w:rPr>
                 <w:color w:val="000000"/>
@@ -3437,7 +3480,17 @@
                 <w:szCs w:val="28"/>
                 <w:lang w:val="en-US"/>
               </w:rPr>
-              <w:t>echo  ~ ~sysadmin ~root ~mail ~nobody</w:t>
+              <w:t>echo  ~</w:t>
+            </w:r>
+            <w:proofErr w:type="gramEnd"/>
+            <w:r>
+              <w:rPr>
+                <w:color w:val="000000"/>
+                <w:sz w:val="28"/>
+                <w:szCs w:val="28"/>
+                <w:lang w:val="en-US"/>
+              </w:rPr>
+              <w:t xml:space="preserve"> ~sysadmin ~root ~mail ~nobody</w:t>
             </w:r>
           </w:p>
         </w:tc>
@@ -3747,8 +3800,19 @@
                 <w:szCs w:val="28"/>
                 <w:lang w:val="en-US"/>
               </w:rPr>
-              <w:t>cd ..</w:t>
+              <w:t>cd</w:t>
             </w:r>
+            <w:proofErr w:type="gramStart"/>
+            <w:r>
+              <w:rPr>
+                <w:color w:val="000000"/>
+                <w:sz w:val="28"/>
+                <w:szCs w:val="28"/>
+                <w:lang w:val="en-US"/>
+              </w:rPr>
+              <w:t xml:space="preserve"> ..</w:t>
+            </w:r>
+            <w:proofErr w:type="gramEnd"/>
           </w:p>
         </w:tc>
         <w:tc>
@@ -3790,7 +3854,27 @@
                 <w:szCs w:val="28"/>
                 <w:lang w:val="en-US"/>
               </w:rPr>
-              <w:t>cd ../</w:t>
+              <w:t>cd</w:t>
+            </w:r>
+            <w:proofErr w:type="gramStart"/>
+            <w:r>
+              <w:rPr>
+                <w:color w:val="000000"/>
+                <w:sz w:val="28"/>
+                <w:szCs w:val="28"/>
+                <w:lang w:val="en-US"/>
+              </w:rPr>
+              <w:t xml:space="preserve"> ..</w:t>
+            </w:r>
+            <w:proofErr w:type="gramEnd"/>
+            <w:r>
+              <w:rPr>
+                <w:color w:val="000000"/>
+                <w:sz w:val="28"/>
+                <w:szCs w:val="28"/>
+                <w:lang w:val="en-US"/>
+              </w:rPr>
+              <w:t>/</w:t>
             </w:r>
             <w:proofErr w:type="spellStart"/>
             <w:r>
@@ -5419,6 +5503,13 @@
                 <w:szCs w:val="28"/>
               </w:rPr>
             </w:pPr>
+            <w:r>
+              <w:rPr>
+                <w:sz w:val="28"/>
+                <w:szCs w:val="28"/>
+              </w:rPr>
+              <w:t>Deletes the "postmove" file from the current working directory.</w:t>
+            </w:r>
           </w:p>
         </w:tc>
       </w:tr>
@@ -8931,25 +9022,7 @@
           <w:szCs w:val="28"/>
           <w:lang w:val="uk-UA"/>
         </w:rPr>
-        <w:t xml:space="preserve"> </w:t>
-      </w:r>
-      <w:proofErr w:type="spellStart"/>
-      <w:r>
-        <w:rPr>
-          <w:sz w:val="28"/>
-          <w:szCs w:val="28"/>
-          <w:lang w:val="uk-UA"/>
-        </w:rPr>
-        <w:t>directory</w:t>
-      </w:r>
-      <w:proofErr w:type="spellEnd"/>
-      <w:r>
-        <w:rPr>
-          <w:sz w:val="28"/>
-          <w:szCs w:val="28"/>
-          <w:lang w:val="uk-UA"/>
-        </w:rPr>
-        <w:t>;</w:t>
+        <w:t xml:space="preserve"> directory;</w:t>
       </w:r>
     </w:p>
     <w:p>
@@ -9058,25 +9131,7 @@
           <w:szCs w:val="28"/>
           <w:lang w:val="uk-UA"/>
         </w:rPr>
-        <w:t xml:space="preserve"> </w:t>
-      </w:r>
-      <w:proofErr w:type="spellStart"/>
-      <w:r>
-        <w:rPr>
-          <w:sz w:val="28"/>
-          <w:szCs w:val="28"/>
-          <w:lang w:val="uk-UA"/>
-        </w:rPr>
-        <w:t>directory</w:t>
-      </w:r>
-      <w:proofErr w:type="spellEnd"/>
-      <w:r>
-        <w:rPr>
-          <w:sz w:val="28"/>
-          <w:szCs w:val="28"/>
-          <w:lang w:val="uk-UA"/>
-        </w:rPr>
-        <w:t>;</w:t>
+        <w:t xml:space="preserve"> directory;</w:t>
       </w:r>
     </w:p>
     <w:p>
@@ -9213,25 +9268,7 @@
           <w:szCs w:val="28"/>
           <w:lang w:val="uk-UA"/>
         </w:rPr>
-        <w:t xml:space="preserve"> </w:t>
-      </w:r>
-      <w:proofErr w:type="spellStart"/>
-      <w:r>
-        <w:rPr>
-          <w:sz w:val="28"/>
-          <w:szCs w:val="28"/>
-          <w:lang w:val="uk-UA"/>
-        </w:rPr>
-        <w:t>directory</w:t>
-      </w:r>
-      <w:proofErr w:type="spellEnd"/>
-      <w:r>
-        <w:rPr>
-          <w:sz w:val="28"/>
-          <w:szCs w:val="28"/>
-          <w:lang w:val="uk-UA"/>
-        </w:rPr>
-        <w:t>;</w:t>
+        <w:t xml:space="preserve"> directory;</w:t>
       </w:r>
     </w:p>
     <w:p>
@@ -9368,25 +9405,7 @@
           <w:szCs w:val="28"/>
           <w:lang w:val="uk-UA"/>
         </w:rPr>
-        <w:t xml:space="preserve"> </w:t>
-      </w:r>
-      <w:proofErr w:type="spellStart"/>
-      <w:r>
-        <w:rPr>
-          <w:sz w:val="28"/>
-          <w:szCs w:val="28"/>
-          <w:lang w:val="uk-UA"/>
-        </w:rPr>
-        <w:t>directory</w:t>
-      </w:r>
-      <w:proofErr w:type="spellEnd"/>
-      <w:r>
-        <w:rPr>
-          <w:sz w:val="28"/>
-          <w:szCs w:val="28"/>
-          <w:lang w:val="uk-UA"/>
-        </w:rPr>
-        <w:t>;</w:t>
+        <w:t xml:space="preserve"> directory;</w:t>
       </w:r>
     </w:p>
     <w:p>
@@ -9539,25 +9558,7 @@
           <w:szCs w:val="28"/>
           <w:lang w:val="uk-UA"/>
         </w:rPr>
-        <w:t xml:space="preserve"> </w:t>
-      </w:r>
-      <w:proofErr w:type="spellStart"/>
-      <w:r>
-        <w:rPr>
-          <w:sz w:val="28"/>
-          <w:szCs w:val="28"/>
-          <w:lang w:val="uk-UA"/>
-        </w:rPr>
-        <w:t>directory</w:t>
-      </w:r>
-      <w:proofErr w:type="spellEnd"/>
-      <w:r>
-        <w:rPr>
-          <w:sz w:val="28"/>
-          <w:szCs w:val="28"/>
-          <w:lang w:val="uk-UA"/>
-        </w:rPr>
-        <w:t xml:space="preserve"> </w:t>
+        <w:t xml:space="preserve"> directory </w:t>
       </w:r>
       <w:proofErr w:type="spellStart"/>
       <w:r>
@@ -9727,25 +9728,7 @@
           <w:szCs w:val="28"/>
           <w:lang w:val="uk-UA"/>
         </w:rPr>
-        <w:t xml:space="preserve"> </w:t>
-      </w:r>
-      <w:proofErr w:type="spellStart"/>
-      <w:r>
-        <w:rPr>
-          <w:sz w:val="28"/>
-          <w:szCs w:val="28"/>
-          <w:lang w:val="uk-UA"/>
-        </w:rPr>
-        <w:t>directory</w:t>
-      </w:r>
-      <w:proofErr w:type="spellEnd"/>
-      <w:r>
-        <w:rPr>
-          <w:sz w:val="28"/>
-          <w:szCs w:val="28"/>
-          <w:lang w:val="uk-UA"/>
-        </w:rPr>
-        <w:t xml:space="preserve"> </w:t>
+        <w:t xml:space="preserve"> directory </w:t>
       </w:r>
       <w:proofErr w:type="spellStart"/>
       <w:r>
@@ -10068,6 +10051,22 @@
           <w:szCs w:val="28"/>
         </w:rPr>
         <w:t>To see the path to your home directory, you can run the following command to view the value of the HOME variable - echo $HOME or use the echo ~ command.</w:t>
+      </w:r>
+      <w:r>
+        <w:rPr>
+          <w:color w:val="000000"/>
+          <w:sz w:val="28"/>
+          <w:szCs w:val="28"/>
+        </w:rPr>
+        <w:t xml:space="preserve"> </w:t>
+      </w:r>
+      <w:r>
+        <w:rPr>
+          <w:color w:val="000000"/>
+          <w:sz w:val="28"/>
+          <w:szCs w:val="28"/>
+        </w:rPr>
+        <w:t>The shell interprets the ~ symbol as your home directory.</w:t>
       </w:r>
     </w:p>
     <w:p>
@@ -10186,6 +10185,78 @@
     </w:p>
     <w:p>
       <w:pPr>
+        <w:jc w:val="both"/>
+        <w:rPr>
+          <w:sz w:val="28"/>
+          <w:szCs w:val="28"/>
+        </w:rPr>
+      </w:pPr>
+      <w:r>
+        <w:rPr>
+          <w:color w:val="000000"/>
+          <w:sz w:val="28"/>
+          <w:szCs w:val="28"/>
+          <w:lang w:val="en-US"/>
+        </w:rPr>
+        <w:t xml:space="preserve">You can do this by using the </w:t>
+      </w:r>
+      <w:r>
+        <w:rPr>
+          <w:color w:val="000000"/>
+          <w:sz w:val="28"/>
+          <w:szCs w:val="28"/>
+          <w:lang w:val="en-US"/>
+        </w:rPr>
+        <w:t>command:</w:t>
+      </w:r>
+      <w:r>
+        <w:rPr>
+          <w:color w:val="000000"/>
+          <w:sz w:val="28"/>
+          <w:szCs w:val="28"/>
+          <w:lang w:val="en-US"/>
+        </w:rPr>
+        <w:t xml:space="preserve"> ls </w:t>
+      </w:r>
+      <w:proofErr w:type="gramStart"/>
+      <w:r>
+        <w:rPr>
+          <w:color w:val="000000"/>
+          <w:sz w:val="28"/>
+          <w:szCs w:val="28"/>
+          <w:lang w:val="en-US"/>
+        </w:rPr>
+        <w:t>/</w:t>
+      </w:r>
+      <w:r>
+        <w:rPr>
+          <w:color w:val="000000"/>
+          <w:sz w:val="28"/>
+          <w:szCs w:val="28"/>
+          <w:lang w:val="en-US"/>
+        </w:rPr>
+        <w:t xml:space="preserve"> .</w:t>
+      </w:r>
+      <w:proofErr w:type="gramEnd"/>
+      <w:r>
+        <w:rPr>
+          <w:color w:val="000000"/>
+          <w:sz w:val="28"/>
+          <w:szCs w:val="28"/>
+          <w:lang w:val="en-US"/>
+        </w:rPr>
+        <w:t xml:space="preserve"> </w:t>
+      </w:r>
+      <w:r>
+        <w:rPr>
+          <w:sz w:val="28"/>
+          <w:szCs w:val="28"/>
+        </w:rPr>
+        <w:t>This command will list the contents of the root directory, even though you are currently in your home directory.</w:t>
+      </w:r>
+    </w:p>
+    <w:p>
+      <w:pPr>
         <w:pBdr>
           <w:top w:val="nil"/>
           <w:left w:val="nil"/>
@@ -10193,76 +10264,7 @@
           <w:right w:val="nil"/>
           <w:between w:val="nil"/>
         </w:pBdr>
-        <w:tabs>
-          <w:tab w:val="left" w:pos="274"/>
-          <w:tab w:val="left" w:pos="567"/>
-        </w:tabs>
-        <w:spacing w:after="120"/>
-        <w:ind w:left="285"/>
-        <w:jc w:val="both"/>
-        <w:rPr>
-          <w:color w:val="000000"/>
-          <w:sz w:val="28"/>
-          <w:szCs w:val="28"/>
-        </w:rPr>
-      </w:pPr>
-      <w:r>
-        <w:rPr>
-          <w:color w:val="000000"/>
-          <w:sz w:val="28"/>
-          <w:szCs w:val="28"/>
-          <w:lang w:val="en-US"/>
-        </w:rPr>
-        <w:t>Т</w:t>
-      </w:r>
-      <w:proofErr w:type="spellStart"/>
-      <w:r>
-        <w:rPr>
-          <w:color w:val="000000"/>
-          <w:sz w:val="28"/>
-          <w:szCs w:val="28"/>
-          <w:lang w:val="uk-UA"/>
-        </w:rPr>
-        <w:t>ак</w:t>
-      </w:r>
-      <w:proofErr w:type="spellEnd"/>
-      <w:r>
-        <w:rPr>
-          <w:color w:val="000000"/>
-          <w:sz w:val="28"/>
-          <w:szCs w:val="28"/>
-          <w:lang w:val="uk-UA"/>
-        </w:rPr>
-        <w:t xml:space="preserve"> можна використовуючи команду :</w:t>
-      </w:r>
-      <w:r>
-        <w:rPr>
-          <w:color w:val="000000"/>
-          <w:sz w:val="28"/>
-          <w:szCs w:val="28"/>
-          <w:lang w:val="en-US"/>
-        </w:rPr>
-        <w:t xml:space="preserve"> </w:t>
-      </w:r>
-      <w:r>
-        <w:rPr>
-          <w:color w:val="000000"/>
-          <w:sz w:val="28"/>
-          <w:szCs w:val="28"/>
-        </w:rPr>
-        <w:t>ls /</w:t>
-      </w:r>
-    </w:p>
-    <w:p>
-      <w:pPr>
-        <w:pBdr>
-          <w:top w:val="nil"/>
-          <w:left w:val="nil"/>
-          <w:bottom w:val="nil"/>
-          <w:right w:val="nil"/>
-          <w:between w:val="nil"/>
-        </w:pBdr>
-        <w:spacing w:after="120"/>
+        <w:spacing w:after="240"/>
         <w:jc w:val="both"/>
         <w:rPr>
           <w:color w:val="000000"/>
@@ -10278,6 +10280,7 @@
           <w:szCs w:val="28"/>
           <w14:ligatures w14:val="standardContextual"/>
         </w:rPr>
+        <w:lastRenderedPageBreak/>
         <w:drawing>
           <wp:inline distT="0" distB="0" distL="0" distR="0">
             <wp:extent cx="6151880" cy="710565"/>
@@ -10352,19 +10355,655 @@
           <w:sz w:val="28"/>
           <w:szCs w:val="28"/>
         </w:rPr>
-        <w:lastRenderedPageBreak/>
         <w:t>Яким чином в терміналі можна додати інформацію в порожній файл?</w:t>
       </w:r>
     </w:p>
     <w:p>
       <w:pPr>
+        <w:pBdr>
+          <w:top w:val="nil"/>
+          <w:left w:val="nil"/>
+          <w:bottom w:val="nil"/>
+          <w:right w:val="nil"/>
+          <w:between w:val="nil"/>
+        </w:pBdr>
+        <w:tabs>
+          <w:tab w:val="left" w:pos="426"/>
+        </w:tabs>
+        <w:spacing w:after="120"/>
+        <w:jc w:val="both"/>
+        <w:rPr>
+          <w:sz w:val="28"/>
+          <w:szCs w:val="28"/>
+          <w:lang w:val="uk-UA"/>
+        </w:rPr>
+      </w:pPr>
+      <w:proofErr w:type="spellStart"/>
+      <w:r>
+        <w:rPr>
+          <w:color w:val="000000"/>
+          <w:sz w:val="28"/>
+          <w:szCs w:val="28"/>
+          <w:lang w:val="uk-UA"/>
+        </w:rPr>
+        <w:t>You</w:t>
+      </w:r>
+      <w:proofErr w:type="spellEnd"/>
+      <w:r>
+        <w:rPr>
+          <w:color w:val="000000"/>
+          <w:sz w:val="28"/>
+          <w:szCs w:val="28"/>
+          <w:lang w:val="uk-UA"/>
+        </w:rPr>
+        <w:t xml:space="preserve"> </w:t>
+      </w:r>
+      <w:proofErr w:type="spellStart"/>
+      <w:r>
+        <w:rPr>
+          <w:color w:val="000000"/>
+          <w:sz w:val="28"/>
+          <w:szCs w:val="28"/>
+          <w:lang w:val="uk-UA"/>
+        </w:rPr>
+        <w:t>need</w:t>
+      </w:r>
+      <w:proofErr w:type="spellEnd"/>
+      <w:r>
+        <w:rPr>
+          <w:color w:val="000000"/>
+          <w:sz w:val="28"/>
+          <w:szCs w:val="28"/>
+          <w:lang w:val="uk-UA"/>
+        </w:rPr>
+        <w:t xml:space="preserve"> </w:t>
+      </w:r>
+      <w:proofErr w:type="spellStart"/>
+      <w:r>
+        <w:rPr>
+          <w:color w:val="000000"/>
+          <w:sz w:val="28"/>
+          <w:szCs w:val="28"/>
+          <w:lang w:val="uk-UA"/>
+        </w:rPr>
+        <w:t>to</w:t>
+      </w:r>
+      <w:proofErr w:type="spellEnd"/>
+      <w:r>
+        <w:rPr>
+          <w:color w:val="000000"/>
+          <w:sz w:val="28"/>
+          <w:szCs w:val="28"/>
+          <w:lang w:val="uk-UA"/>
+        </w:rPr>
+        <w:t xml:space="preserve"> </w:t>
+      </w:r>
+      <w:proofErr w:type="spellStart"/>
+      <w:r>
+        <w:rPr>
+          <w:color w:val="000000"/>
+          <w:sz w:val="28"/>
+          <w:szCs w:val="28"/>
+          <w:lang w:val="uk-UA"/>
+        </w:rPr>
+        <w:t>use</w:t>
+      </w:r>
+      <w:proofErr w:type="spellEnd"/>
+      <w:r>
+        <w:rPr>
+          <w:color w:val="000000"/>
+          <w:sz w:val="28"/>
+          <w:szCs w:val="28"/>
+          <w:lang w:val="uk-UA"/>
+        </w:rPr>
+        <w:t xml:space="preserve"> </w:t>
+      </w:r>
+      <w:proofErr w:type="spellStart"/>
+      <w:r>
+        <w:rPr>
+          <w:color w:val="000000"/>
+          <w:sz w:val="28"/>
+          <w:szCs w:val="28"/>
+          <w:lang w:val="uk-UA"/>
+        </w:rPr>
+        <w:t>the</w:t>
+      </w:r>
+      <w:proofErr w:type="spellEnd"/>
+      <w:r>
+        <w:rPr>
+          <w:color w:val="000000"/>
+          <w:sz w:val="28"/>
+          <w:szCs w:val="28"/>
+          <w:lang w:val="uk-UA"/>
+        </w:rPr>
+        <w:t xml:space="preserve"> command</w:t>
+      </w:r>
+      <w:r>
+        <w:rPr>
+          <w:color w:val="000000"/>
+          <w:sz w:val="28"/>
+          <w:szCs w:val="28"/>
+          <w:lang w:val="en-US"/>
+        </w:rPr>
+        <w:t xml:space="preserve"> : </w:t>
+      </w:r>
+      <w:r>
+        <w:rPr>
+          <w:i/>
+          <w:iCs/>
+          <w:sz w:val="28"/>
+          <w:szCs w:val="28"/>
+        </w:rPr>
+        <w:t>echo "</w:t>
+      </w:r>
+      <w:r>
+        <w:rPr>
+          <w:i/>
+          <w:iCs/>
+          <w:sz w:val="28"/>
+          <w:szCs w:val="28"/>
+          <w:lang w:val="en-US"/>
+        </w:rPr>
+        <w:t>some</w:t>
+      </w:r>
+      <w:r>
+        <w:rPr>
+          <w:i/>
+          <w:iCs/>
+          <w:sz w:val="28"/>
+          <w:szCs w:val="28"/>
+        </w:rPr>
+        <w:t xml:space="preserve"> </w:t>
+      </w:r>
+      <w:r>
+        <w:rPr>
+          <w:i/>
+          <w:iCs/>
+          <w:sz w:val="28"/>
+          <w:szCs w:val="28"/>
+          <w:lang w:val="en-US"/>
+        </w:rPr>
+        <w:t>information</w:t>
+      </w:r>
+      <w:r>
+        <w:rPr>
+          <w:i/>
+          <w:iCs/>
+          <w:sz w:val="28"/>
+          <w:szCs w:val="28"/>
+        </w:rPr>
+        <w:t>" &gt; filename</w:t>
+      </w:r>
+      <w:r>
+        <w:rPr>
+          <w:sz w:val="28"/>
+          <w:szCs w:val="28"/>
+          <w:lang w:val="en-US"/>
+        </w:rPr>
+        <w:t xml:space="preserve"> . </w:t>
+      </w:r>
+      <w:r>
+        <w:rPr>
+          <w:sz w:val="28"/>
+          <w:szCs w:val="28"/>
+          <w:lang w:val="en-US"/>
+        </w:rPr>
+        <w:t xml:space="preserve">However, this command not only adds information to an empty file, rather it </w:t>
+      </w:r>
+      <w:r>
+        <w:rPr>
+          <w:sz w:val="28"/>
+          <w:szCs w:val="28"/>
+          <w:lang w:val="en-US"/>
+        </w:rPr>
+        <w:t xml:space="preserve">can </w:t>
+      </w:r>
+      <w:proofErr w:type="gramStart"/>
+      <w:r>
+        <w:rPr>
+          <w:sz w:val="28"/>
+          <w:szCs w:val="28"/>
+          <w:lang w:val="en-US"/>
+        </w:rPr>
+        <w:t>creates</w:t>
+      </w:r>
+      <w:proofErr w:type="gramEnd"/>
+      <w:r>
+        <w:rPr>
+          <w:sz w:val="28"/>
+          <w:szCs w:val="28"/>
+          <w:lang w:val="en-US"/>
+        </w:rPr>
+        <w:t xml:space="preserve"> the file.</w:t>
+      </w:r>
+      <w:r>
+        <w:rPr>
+          <w:sz w:val="28"/>
+          <w:szCs w:val="28"/>
+          <w:lang w:val="uk-UA"/>
+        </w:rPr>
+        <w:t xml:space="preserve"> </w:t>
+      </w:r>
+      <w:r>
+        <w:rPr>
+          <w:sz w:val="28"/>
+          <w:szCs w:val="28"/>
+          <w:lang w:val="uk-UA"/>
+        </w:rPr>
+        <w:br/>
+      </w:r>
+      <w:r>
+        <w:rPr>
+          <w:sz w:val="28"/>
+          <w:szCs w:val="28"/>
+          <w:lang w:val="uk-UA"/>
+        </w:rPr>
+        <w:t>&gt;</w:t>
+      </w:r>
+      <w:r>
+        <w:rPr>
+          <w:sz w:val="28"/>
+          <w:szCs w:val="28"/>
+          <w:lang w:val="en-US"/>
+        </w:rPr>
+        <w:t xml:space="preserve"> </w:t>
+      </w:r>
+      <w:r>
+        <w:rPr>
+          <w:sz w:val="28"/>
+          <w:szCs w:val="28"/>
+          <w:lang w:val="uk-UA"/>
+        </w:rPr>
+        <w:t xml:space="preserve">: </w:t>
+      </w:r>
+      <w:proofErr w:type="spellStart"/>
+      <w:r>
+        <w:rPr>
+          <w:sz w:val="28"/>
+          <w:szCs w:val="28"/>
+          <w:lang w:val="uk-UA"/>
+        </w:rPr>
+        <w:t>This</w:t>
+      </w:r>
+      <w:proofErr w:type="spellEnd"/>
+      <w:r>
+        <w:rPr>
+          <w:sz w:val="28"/>
+          <w:szCs w:val="28"/>
+          <w:lang w:val="uk-UA"/>
+        </w:rPr>
+        <w:t xml:space="preserve"> </w:t>
+      </w:r>
+      <w:proofErr w:type="spellStart"/>
+      <w:r>
+        <w:rPr>
+          <w:sz w:val="28"/>
+          <w:szCs w:val="28"/>
+          <w:lang w:val="uk-UA"/>
+        </w:rPr>
+        <w:t>redirection</w:t>
+      </w:r>
+      <w:proofErr w:type="spellEnd"/>
+      <w:r>
+        <w:rPr>
+          <w:sz w:val="28"/>
+          <w:szCs w:val="28"/>
+          <w:lang w:val="uk-UA"/>
+        </w:rPr>
+        <w:t xml:space="preserve"> </w:t>
+      </w:r>
+      <w:proofErr w:type="spellStart"/>
+      <w:r>
+        <w:rPr>
+          <w:sz w:val="28"/>
+          <w:szCs w:val="28"/>
+          <w:lang w:val="uk-UA"/>
+        </w:rPr>
+        <w:t>operator</w:t>
+      </w:r>
+      <w:proofErr w:type="spellEnd"/>
+      <w:r>
+        <w:rPr>
+          <w:sz w:val="28"/>
+          <w:szCs w:val="28"/>
+          <w:lang w:val="uk-UA"/>
+        </w:rPr>
+        <w:t xml:space="preserve"> </w:t>
+      </w:r>
+      <w:proofErr w:type="spellStart"/>
+      <w:r>
+        <w:rPr>
+          <w:sz w:val="28"/>
+          <w:szCs w:val="28"/>
+          <w:lang w:val="uk-UA"/>
+        </w:rPr>
+        <w:t>redirects</w:t>
+      </w:r>
+      <w:proofErr w:type="spellEnd"/>
+      <w:r>
+        <w:rPr>
+          <w:sz w:val="28"/>
+          <w:szCs w:val="28"/>
+          <w:lang w:val="uk-UA"/>
+        </w:rPr>
+        <w:t xml:space="preserve"> </w:t>
+      </w:r>
+      <w:proofErr w:type="spellStart"/>
+      <w:r>
+        <w:rPr>
+          <w:sz w:val="28"/>
+          <w:szCs w:val="28"/>
+          <w:lang w:val="uk-UA"/>
+        </w:rPr>
+        <w:t>the</w:t>
+      </w:r>
+      <w:proofErr w:type="spellEnd"/>
+      <w:r>
+        <w:rPr>
+          <w:sz w:val="28"/>
+          <w:szCs w:val="28"/>
+          <w:lang w:val="uk-UA"/>
+        </w:rPr>
+        <w:t xml:space="preserve"> </w:t>
+      </w:r>
+      <w:proofErr w:type="spellStart"/>
+      <w:r>
+        <w:rPr>
+          <w:sz w:val="28"/>
+          <w:szCs w:val="28"/>
+          <w:lang w:val="uk-UA"/>
+        </w:rPr>
+        <w:t>output</w:t>
+      </w:r>
+      <w:proofErr w:type="spellEnd"/>
+      <w:r>
+        <w:rPr>
+          <w:sz w:val="28"/>
+          <w:szCs w:val="28"/>
+          <w:lang w:val="uk-UA"/>
+        </w:rPr>
+        <w:t xml:space="preserve"> </w:t>
+      </w:r>
+      <w:proofErr w:type="spellStart"/>
+      <w:r>
+        <w:rPr>
+          <w:sz w:val="28"/>
+          <w:szCs w:val="28"/>
+          <w:lang w:val="uk-UA"/>
+        </w:rPr>
+        <w:t>of</w:t>
+      </w:r>
+      <w:proofErr w:type="spellEnd"/>
+      <w:r>
+        <w:rPr>
+          <w:sz w:val="28"/>
+          <w:szCs w:val="28"/>
+          <w:lang w:val="uk-UA"/>
+        </w:rPr>
+        <w:t xml:space="preserve"> </w:t>
+      </w:r>
+      <w:proofErr w:type="spellStart"/>
+      <w:r>
+        <w:rPr>
+          <w:sz w:val="28"/>
+          <w:szCs w:val="28"/>
+          <w:lang w:val="uk-UA"/>
+        </w:rPr>
+        <w:t>echo</w:t>
+      </w:r>
+      <w:proofErr w:type="spellEnd"/>
+      <w:r>
+        <w:rPr>
+          <w:sz w:val="28"/>
+          <w:szCs w:val="28"/>
+          <w:lang w:val="uk-UA"/>
+        </w:rPr>
+        <w:t xml:space="preserve"> (</w:t>
+      </w:r>
+      <w:proofErr w:type="spellStart"/>
+      <w:r>
+        <w:rPr>
+          <w:sz w:val="28"/>
+          <w:szCs w:val="28"/>
+          <w:lang w:val="uk-UA"/>
+        </w:rPr>
+        <w:t>the</w:t>
+      </w:r>
+      <w:proofErr w:type="spellEnd"/>
+      <w:r>
+        <w:rPr>
+          <w:sz w:val="28"/>
+          <w:szCs w:val="28"/>
+          <w:lang w:val="uk-UA"/>
+        </w:rPr>
+        <w:t xml:space="preserve"> </w:t>
+      </w:r>
+      <w:proofErr w:type="spellStart"/>
+      <w:r>
+        <w:rPr>
+          <w:sz w:val="28"/>
+          <w:szCs w:val="28"/>
+          <w:lang w:val="uk-UA"/>
+        </w:rPr>
+        <w:t>text</w:t>
+      </w:r>
+      <w:proofErr w:type="spellEnd"/>
+      <w:r>
+        <w:rPr>
+          <w:sz w:val="28"/>
+          <w:szCs w:val="28"/>
+          <w:lang w:val="uk-UA"/>
+        </w:rPr>
+        <w:t xml:space="preserve">) </w:t>
+      </w:r>
+      <w:proofErr w:type="spellStart"/>
+      <w:r>
+        <w:rPr>
+          <w:sz w:val="28"/>
+          <w:szCs w:val="28"/>
+          <w:lang w:val="uk-UA"/>
+        </w:rPr>
+        <w:t>to</w:t>
+      </w:r>
+      <w:proofErr w:type="spellEnd"/>
+      <w:r>
+        <w:rPr>
+          <w:sz w:val="28"/>
+          <w:szCs w:val="28"/>
+          <w:lang w:val="uk-UA"/>
+        </w:rPr>
+        <w:t xml:space="preserve"> </w:t>
+      </w:r>
+      <w:proofErr w:type="spellStart"/>
+      <w:r>
+        <w:rPr>
+          <w:sz w:val="28"/>
+          <w:szCs w:val="28"/>
+          <w:lang w:val="uk-UA"/>
+        </w:rPr>
+        <w:t>the</w:t>
+      </w:r>
+      <w:proofErr w:type="spellEnd"/>
+      <w:r>
+        <w:rPr>
+          <w:sz w:val="28"/>
+          <w:szCs w:val="28"/>
+          <w:lang w:val="uk-UA"/>
+        </w:rPr>
+        <w:t xml:space="preserve"> </w:t>
+      </w:r>
+      <w:proofErr w:type="spellStart"/>
+      <w:r>
+        <w:rPr>
+          <w:sz w:val="28"/>
+          <w:szCs w:val="28"/>
+          <w:lang w:val="uk-UA"/>
+        </w:rPr>
+        <w:t>file</w:t>
+      </w:r>
+      <w:proofErr w:type="spellEnd"/>
+      <w:r>
+        <w:rPr>
+          <w:sz w:val="28"/>
+          <w:szCs w:val="28"/>
+          <w:lang w:val="uk-UA"/>
+        </w:rPr>
+        <w:t xml:space="preserve"> </w:t>
+      </w:r>
+      <w:proofErr w:type="spellStart"/>
+      <w:r>
+        <w:rPr>
+          <w:sz w:val="28"/>
+          <w:szCs w:val="28"/>
+          <w:lang w:val="uk-UA"/>
+        </w:rPr>
+        <w:t>filename</w:t>
+      </w:r>
+      <w:proofErr w:type="spellEnd"/>
+      <w:r>
+        <w:rPr>
+          <w:sz w:val="28"/>
+          <w:szCs w:val="28"/>
+          <w:lang w:val="uk-UA"/>
+        </w:rPr>
+        <w:t>.</w:t>
+      </w:r>
+    </w:p>
+    <w:p>
+      <w:pPr>
         <w:pStyle w:val="HTMLPreformatted"/>
         <w:rPr>
           <w:rFonts w:ascii="Times New Roman" w:hAnsi="Times New Roman" w:cs="Times New Roman"/>
           <w:sz w:val="28"/>
           <w:szCs w:val="28"/>
-        </w:rPr>
-      </w:pPr>
+          <w:lang w:val="en-US"/>
+        </w:rPr>
+      </w:pPr>
+      <w:r>
+        <w:rPr>
+          <w:rFonts w:ascii="Times New Roman" w:hAnsi="Times New Roman" w:cs="Times New Roman"/>
+          <w:noProof/>
+          <w:sz w:val="28"/>
+          <w:szCs w:val="28"/>
+          <w:lang w:val="en-US"/>
+          <w14:ligatures w14:val="standardContextual"/>
+        </w:rPr>
+        <w:drawing>
+          <wp:inline distT="0" distB="0" distL="0" distR="0">
+            <wp:extent cx="6151880" cy="651510"/>
+            <wp:effectExtent l="0" t="0" r="0" b="0"/>
+            <wp:docPr id="2058175175" name="Picture 4"/>
+            <wp:cNvGraphicFramePr>
+              <a:graphicFrameLocks xmlns:a="http://schemas.openxmlformats.org/drawingml/2006/main" noChangeAspect="1"/>
+            </wp:cNvGraphicFramePr>
+            <a:graphic xmlns:a="http://schemas.openxmlformats.org/drawingml/2006/main">
+              <a:graphicData uri="http://schemas.openxmlformats.org/drawingml/2006/picture">
+                <pic:pic xmlns:pic="http://schemas.openxmlformats.org/drawingml/2006/picture">
+                  <pic:nvPicPr>
+                    <pic:cNvPr id="2058175175" name="Picture 2058175175"/>
+                    <pic:cNvPicPr/>
+                  </pic:nvPicPr>
+                  <pic:blipFill>
+                    <a:blip r:embed="rId35">
+                      <a:extLst>
+                        <a:ext uri="{28A0092B-C50C-407E-A947-70E740481C1C}">
+                          <a14:useLocalDpi xmlns:a14="http://schemas.microsoft.com/office/drawing/2010/main" val="0"/>
+                        </a:ext>
+                      </a:extLst>
+                    </a:blip>
+                    <a:stretch>
+                      <a:fillRect/>
+                    </a:stretch>
+                  </pic:blipFill>
+                  <pic:spPr>
+                    <a:xfrm>
+                      <a:off x="0" y="0"/>
+                      <a:ext cx="6151880" cy="651510"/>
+                    </a:xfrm>
+                    <a:prstGeom prst="rect">
+                      <a:avLst/>
+                    </a:prstGeom>
+                  </pic:spPr>
+                </pic:pic>
+              </a:graphicData>
+            </a:graphic>
+          </wp:inline>
+        </w:drawing>
+      </w:r>
+    </w:p>
+    <w:p>
+      <w:pPr>
+        <w:pStyle w:val="HTMLPreformatted"/>
+        <w:rPr>
+          <w:rFonts w:ascii="Times New Roman" w:hAnsi="Times New Roman" w:cs="Times New Roman"/>
+          <w:sz w:val="28"/>
+          <w:szCs w:val="28"/>
+          <w:lang w:val="en-US"/>
+        </w:rPr>
+      </w:pPr>
+    </w:p>
+    <w:p>
+      <w:pPr>
+        <w:pStyle w:val="HTMLPreformatted"/>
+        <w:spacing w:after="240"/>
+        <w:rPr>
+          <w:rFonts w:ascii="Times New Roman" w:hAnsi="Times New Roman" w:cs="Times New Roman"/>
+          <w:sz w:val="28"/>
+          <w:szCs w:val="28"/>
+          <w:lang w:val="en-US"/>
+        </w:rPr>
+      </w:pPr>
+      <w:r>
+        <w:rPr>
+          <w:rFonts w:ascii="Times New Roman" w:hAnsi="Times New Roman" w:cs="Times New Roman"/>
+          <w:noProof/>
+          <w:sz w:val="28"/>
+          <w:szCs w:val="28"/>
+          <w:lang w:val="en-US"/>
+          <w14:ligatures w14:val="standardContextual"/>
+        </w:rPr>
+        <w:drawing>
+          <wp:inline distT="0" distB="0" distL="0" distR="0">
+            <wp:extent cx="6151880" cy="651510"/>
+            <wp:effectExtent l="0" t="0" r="0" b="0"/>
+            <wp:docPr id="246267240" name="Picture 5"/>
+            <wp:cNvGraphicFramePr>
+              <a:graphicFrameLocks xmlns:a="http://schemas.openxmlformats.org/drawingml/2006/main" noChangeAspect="1"/>
+            </wp:cNvGraphicFramePr>
+            <a:graphic xmlns:a="http://schemas.openxmlformats.org/drawingml/2006/main">
+              <a:graphicData uri="http://schemas.openxmlformats.org/drawingml/2006/picture">
+                <pic:pic xmlns:pic="http://schemas.openxmlformats.org/drawingml/2006/picture">
+                  <pic:nvPicPr>
+                    <pic:cNvPr id="246267240" name="Picture 246267240"/>
+                    <pic:cNvPicPr/>
+                  </pic:nvPicPr>
+                  <pic:blipFill>
+                    <a:blip r:embed="rId36">
+                      <a:extLst>
+                        <a:ext uri="{28A0092B-C50C-407E-A947-70E740481C1C}">
+                          <a14:useLocalDpi xmlns:a14="http://schemas.microsoft.com/office/drawing/2010/main" val="0"/>
+                        </a:ext>
+                      </a:extLst>
+                    </a:blip>
+                    <a:stretch>
+                      <a:fillRect/>
+                    </a:stretch>
+                  </pic:blipFill>
+                  <pic:spPr>
+                    <a:xfrm>
+                      <a:off x="0" y="0"/>
+                      <a:ext cx="6151880" cy="651510"/>
+                    </a:xfrm>
+                    <a:prstGeom prst="rect">
+                      <a:avLst/>
+                    </a:prstGeom>
+                  </pic:spPr>
+                </pic:pic>
+              </a:graphicData>
+            </a:graphic>
+          </wp:inline>
+        </w:drawing>
+      </w:r>
     </w:p>
     <w:p>
       <w:pPr>
@@ -10395,6 +11034,15 @@
         </w:rPr>
         <w:t>Як скопіювати та видалити існуючий каталог? Чи буде відмінність в командах, якщо каталог буде не порожній при цьому</w:t>
       </w:r>
+      <w:r>
+        <w:rPr>
+          <w:color w:val="000000"/>
+          <w:sz w:val="28"/>
+          <w:szCs w:val="28"/>
+          <w:lang w:val="en-US"/>
+        </w:rPr>
+        <w:t>?</w:t>
+      </w:r>
     </w:p>
     <w:p>
       <w:pPr>
@@ -10405,22 +11053,808 @@
           <w:right w:val="nil"/>
           <w:between w:val="nil"/>
         </w:pBdr>
-        <w:jc w:val="both"/>
         <w:rPr>
           <w:color w:val="000000"/>
           <w:sz w:val="28"/>
           <w:szCs w:val="28"/>
-        </w:rPr>
-      </w:pPr>
+          <w:lang w:val="en-US"/>
+        </w:rPr>
+      </w:pPr>
+      <w:proofErr w:type="spellStart"/>
+      <w:r>
+        <w:rPr>
+          <w:color w:val="000000"/>
+          <w:sz w:val="28"/>
+          <w:szCs w:val="28"/>
+          <w:u w:val="single"/>
+          <w:lang w:val="uk-UA"/>
+        </w:rPr>
+        <w:t>To</w:t>
+      </w:r>
+      <w:proofErr w:type="spellEnd"/>
+      <w:r>
+        <w:rPr>
+          <w:color w:val="000000"/>
+          <w:sz w:val="28"/>
+          <w:szCs w:val="28"/>
+          <w:u w:val="single"/>
+          <w:lang w:val="uk-UA"/>
+        </w:rPr>
+        <w:t xml:space="preserve"> copy </w:t>
+      </w:r>
+      <w:proofErr w:type="spellStart"/>
+      <w:r>
+        <w:rPr>
+          <w:color w:val="000000"/>
+          <w:sz w:val="28"/>
+          <w:szCs w:val="28"/>
+          <w:u w:val="single"/>
+          <w:lang w:val="uk-UA"/>
+        </w:rPr>
+        <w:t>an</w:t>
+      </w:r>
+      <w:proofErr w:type="spellEnd"/>
+      <w:r>
+        <w:rPr>
+          <w:color w:val="000000"/>
+          <w:sz w:val="28"/>
+          <w:szCs w:val="28"/>
+          <w:u w:val="single"/>
+          <w:lang w:val="uk-UA"/>
+        </w:rPr>
+        <w:t xml:space="preserve"> existing directory</w:t>
+      </w:r>
+      <w:r>
+        <w:rPr>
+          <w:color w:val="000000"/>
+          <w:sz w:val="28"/>
+          <w:szCs w:val="28"/>
+          <w:lang w:val="uk-UA"/>
+        </w:rPr>
+        <w:t xml:space="preserve">, </w:t>
+      </w:r>
+      <w:proofErr w:type="spellStart"/>
+      <w:r>
+        <w:rPr>
+          <w:color w:val="000000"/>
+          <w:sz w:val="28"/>
+          <w:szCs w:val="28"/>
+          <w:lang w:val="uk-UA"/>
+        </w:rPr>
+        <w:t>use</w:t>
+      </w:r>
+      <w:proofErr w:type="spellEnd"/>
+      <w:r>
+        <w:rPr>
+          <w:color w:val="000000"/>
+          <w:sz w:val="28"/>
+          <w:szCs w:val="28"/>
+          <w:lang w:val="uk-UA"/>
+        </w:rPr>
+        <w:t>:</w:t>
+      </w:r>
+      <w:r>
+        <w:rPr>
+          <w:color w:val="000000"/>
+          <w:sz w:val="28"/>
+          <w:szCs w:val="28"/>
+          <w:lang w:val="en-US"/>
+        </w:rPr>
+        <w:t xml:space="preserve"> </w:t>
+      </w:r>
+      <w:r>
+        <w:rPr>
+          <w:i/>
+          <w:iCs/>
+          <w:color w:val="000000"/>
+          <w:sz w:val="28"/>
+          <w:szCs w:val="28"/>
+        </w:rPr>
+        <w:t>cp -r source_directory</w:t>
+      </w:r>
+      <w:r>
+        <w:rPr>
+          <w:i/>
+          <w:iCs/>
+          <w:color w:val="000000"/>
+          <w:sz w:val="28"/>
+          <w:szCs w:val="28"/>
+          <w:lang w:val="en-US"/>
+        </w:rPr>
+        <w:t xml:space="preserve"> </w:t>
+      </w:r>
+      <w:r>
+        <w:rPr>
+          <w:i/>
+          <w:iCs/>
+          <w:color w:val="000000"/>
+          <w:sz w:val="28"/>
+          <w:szCs w:val="28"/>
+        </w:rPr>
+        <w:t>destination_directory</w:t>
+      </w:r>
     </w:p>
     <w:p>
       <w:pPr>
-        <w:rPr>
-          <w:sz w:val="28"/>
-          <w:szCs w:val="28"/>
-          <w:lang w:val="uk-UA"/>
-        </w:rPr>
-      </w:pPr>
+        <w:spacing w:before="240" w:after="240"/>
+        <w:rPr>
+          <w:sz w:val="28"/>
+          <w:szCs w:val="28"/>
+          <w:lang w:val="uk-UA"/>
+        </w:rPr>
+      </w:pPr>
+      <w:r>
+        <w:rPr>
+          <w:noProof/>
+          <w:sz w:val="28"/>
+          <w:szCs w:val="28"/>
+          <w:lang w:val="uk-UA"/>
+          <w14:ligatures w14:val="standardContextual"/>
+        </w:rPr>
+        <w:drawing>
+          <wp:inline distT="0" distB="0" distL="0" distR="0">
+            <wp:extent cx="6151880" cy="641350"/>
+            <wp:effectExtent l="0" t="0" r="0" b="6350"/>
+            <wp:docPr id="1341427392" name="Picture 6"/>
+            <wp:cNvGraphicFramePr>
+              <a:graphicFrameLocks xmlns:a="http://schemas.openxmlformats.org/drawingml/2006/main" noChangeAspect="1"/>
+            </wp:cNvGraphicFramePr>
+            <a:graphic xmlns:a="http://schemas.openxmlformats.org/drawingml/2006/main">
+              <a:graphicData uri="http://schemas.openxmlformats.org/drawingml/2006/picture">
+                <pic:pic xmlns:pic="http://schemas.openxmlformats.org/drawingml/2006/picture">
+                  <pic:nvPicPr>
+                    <pic:cNvPr id="1341427392" name="Picture 1341427392"/>
+                    <pic:cNvPicPr/>
+                  </pic:nvPicPr>
+                  <pic:blipFill>
+                    <a:blip r:embed="rId37">
+                      <a:extLst>
+                        <a:ext uri="{28A0092B-C50C-407E-A947-70E740481C1C}">
+                          <a14:useLocalDpi xmlns:a14="http://schemas.microsoft.com/office/drawing/2010/main" val="0"/>
+                        </a:ext>
+                      </a:extLst>
+                    </a:blip>
+                    <a:stretch>
+                      <a:fillRect/>
+                    </a:stretch>
+                  </pic:blipFill>
+                  <pic:spPr>
+                    <a:xfrm>
+                      <a:off x="0" y="0"/>
+                      <a:ext cx="6151880" cy="641350"/>
+                    </a:xfrm>
+                    <a:prstGeom prst="rect">
+                      <a:avLst/>
+                    </a:prstGeom>
+                  </pic:spPr>
+                </pic:pic>
+              </a:graphicData>
+            </a:graphic>
+          </wp:inline>
+        </w:drawing>
+      </w:r>
+    </w:p>
+    <w:p>
+      <w:pPr>
+        <w:spacing w:before="240" w:after="240"/>
+        <w:jc w:val="both"/>
+        <w:rPr>
+          <w:sz w:val="28"/>
+          <w:szCs w:val="28"/>
+          <w:lang w:val="uk-UA"/>
+        </w:rPr>
+      </w:pPr>
+      <w:r>
+        <w:rPr>
+          <w:sz w:val="28"/>
+          <w:szCs w:val="28"/>
+          <w:lang w:val="uk-UA"/>
+        </w:rPr>
+        <w:t xml:space="preserve">-r: </w:t>
+      </w:r>
+      <w:proofErr w:type="spellStart"/>
+      <w:r>
+        <w:rPr>
+          <w:sz w:val="28"/>
+          <w:szCs w:val="28"/>
+          <w:lang w:val="uk-UA"/>
+        </w:rPr>
+        <w:t>Stands</w:t>
+      </w:r>
+      <w:proofErr w:type="spellEnd"/>
+      <w:r>
+        <w:rPr>
+          <w:sz w:val="28"/>
+          <w:szCs w:val="28"/>
+          <w:lang w:val="uk-UA"/>
+        </w:rPr>
+        <w:t xml:space="preserve"> </w:t>
+      </w:r>
+      <w:proofErr w:type="spellStart"/>
+      <w:r>
+        <w:rPr>
+          <w:sz w:val="28"/>
+          <w:szCs w:val="28"/>
+          <w:lang w:val="uk-UA"/>
+        </w:rPr>
+        <w:t>for</w:t>
+      </w:r>
+      <w:proofErr w:type="spellEnd"/>
+      <w:r>
+        <w:rPr>
+          <w:sz w:val="28"/>
+          <w:szCs w:val="28"/>
+          <w:lang w:val="uk-UA"/>
+        </w:rPr>
+        <w:t xml:space="preserve"> "</w:t>
+      </w:r>
+      <w:proofErr w:type="spellStart"/>
+      <w:r>
+        <w:rPr>
+          <w:sz w:val="28"/>
+          <w:szCs w:val="28"/>
+          <w:lang w:val="uk-UA"/>
+        </w:rPr>
+        <w:t>recursive</w:t>
+      </w:r>
+      <w:proofErr w:type="spellEnd"/>
+      <w:r>
+        <w:rPr>
+          <w:sz w:val="28"/>
+          <w:szCs w:val="28"/>
+          <w:lang w:val="uk-UA"/>
+        </w:rPr>
+        <w:t xml:space="preserve">," </w:t>
+      </w:r>
+      <w:proofErr w:type="spellStart"/>
+      <w:r>
+        <w:rPr>
+          <w:sz w:val="28"/>
+          <w:szCs w:val="28"/>
+          <w:lang w:val="uk-UA"/>
+        </w:rPr>
+        <w:t>meaning</w:t>
+      </w:r>
+      <w:proofErr w:type="spellEnd"/>
+      <w:r>
+        <w:rPr>
+          <w:sz w:val="28"/>
+          <w:szCs w:val="28"/>
+          <w:lang w:val="uk-UA"/>
+        </w:rPr>
+        <w:t xml:space="preserve"> </w:t>
+      </w:r>
+      <w:proofErr w:type="spellStart"/>
+      <w:r>
+        <w:rPr>
+          <w:sz w:val="28"/>
+          <w:szCs w:val="28"/>
+          <w:lang w:val="uk-UA"/>
+        </w:rPr>
+        <w:t>it</w:t>
+      </w:r>
+      <w:proofErr w:type="spellEnd"/>
+      <w:r>
+        <w:rPr>
+          <w:sz w:val="28"/>
+          <w:szCs w:val="28"/>
+          <w:lang w:val="uk-UA"/>
+        </w:rPr>
+        <w:t xml:space="preserve"> </w:t>
+      </w:r>
+      <w:proofErr w:type="spellStart"/>
+      <w:r>
+        <w:rPr>
+          <w:sz w:val="28"/>
+          <w:szCs w:val="28"/>
+          <w:lang w:val="uk-UA"/>
+        </w:rPr>
+        <w:t>will</w:t>
+      </w:r>
+      <w:proofErr w:type="spellEnd"/>
+      <w:r>
+        <w:rPr>
+          <w:sz w:val="28"/>
+          <w:szCs w:val="28"/>
+          <w:lang w:val="uk-UA"/>
+        </w:rPr>
+        <w:t xml:space="preserve"> copy </w:t>
+      </w:r>
+      <w:proofErr w:type="spellStart"/>
+      <w:r>
+        <w:rPr>
+          <w:sz w:val="28"/>
+          <w:szCs w:val="28"/>
+          <w:lang w:val="uk-UA"/>
+        </w:rPr>
+        <w:t>the</w:t>
+      </w:r>
+      <w:proofErr w:type="spellEnd"/>
+      <w:r>
+        <w:rPr>
+          <w:sz w:val="28"/>
+          <w:szCs w:val="28"/>
+          <w:lang w:val="uk-UA"/>
+        </w:rPr>
+        <w:t xml:space="preserve"> </w:t>
+      </w:r>
+      <w:proofErr w:type="spellStart"/>
+      <w:r>
+        <w:rPr>
+          <w:sz w:val="28"/>
+          <w:szCs w:val="28"/>
+          <w:lang w:val="uk-UA"/>
+        </w:rPr>
+        <w:t>entire</w:t>
+      </w:r>
+      <w:proofErr w:type="spellEnd"/>
+      <w:r>
+        <w:rPr>
+          <w:sz w:val="28"/>
+          <w:szCs w:val="28"/>
+          <w:lang w:val="uk-UA"/>
+        </w:rPr>
+        <w:t xml:space="preserve"> directory </w:t>
+      </w:r>
+      <w:proofErr w:type="spellStart"/>
+      <w:r>
+        <w:rPr>
+          <w:sz w:val="28"/>
+          <w:szCs w:val="28"/>
+          <w:lang w:val="uk-UA"/>
+        </w:rPr>
+        <w:t>structure</w:t>
+      </w:r>
+      <w:proofErr w:type="spellEnd"/>
+      <w:r>
+        <w:rPr>
+          <w:sz w:val="28"/>
+          <w:szCs w:val="28"/>
+          <w:lang w:val="uk-UA"/>
+        </w:rPr>
+        <w:t xml:space="preserve">, </w:t>
+      </w:r>
+      <w:proofErr w:type="spellStart"/>
+      <w:r>
+        <w:rPr>
+          <w:sz w:val="28"/>
+          <w:szCs w:val="28"/>
+          <w:lang w:val="uk-UA"/>
+        </w:rPr>
+        <w:t>including</w:t>
+      </w:r>
+      <w:proofErr w:type="spellEnd"/>
+      <w:r>
+        <w:rPr>
+          <w:sz w:val="28"/>
+          <w:szCs w:val="28"/>
+          <w:lang w:val="uk-UA"/>
+        </w:rPr>
+        <w:t xml:space="preserve"> </w:t>
+      </w:r>
+      <w:proofErr w:type="spellStart"/>
+      <w:r>
+        <w:rPr>
+          <w:sz w:val="28"/>
+          <w:szCs w:val="28"/>
+          <w:lang w:val="uk-UA"/>
+        </w:rPr>
+        <w:t>subdirectories</w:t>
+      </w:r>
+      <w:proofErr w:type="spellEnd"/>
+      <w:r>
+        <w:rPr>
+          <w:sz w:val="28"/>
+          <w:szCs w:val="28"/>
+          <w:lang w:val="uk-UA"/>
+        </w:rPr>
+        <w:t xml:space="preserve"> </w:t>
+      </w:r>
+      <w:proofErr w:type="spellStart"/>
+      <w:r>
+        <w:rPr>
+          <w:sz w:val="28"/>
+          <w:szCs w:val="28"/>
+          <w:lang w:val="uk-UA"/>
+        </w:rPr>
+        <w:t>and</w:t>
+      </w:r>
+      <w:proofErr w:type="spellEnd"/>
+      <w:r>
+        <w:rPr>
+          <w:sz w:val="28"/>
+          <w:szCs w:val="28"/>
+          <w:lang w:val="uk-UA"/>
+        </w:rPr>
+        <w:t xml:space="preserve"> </w:t>
+      </w:r>
+      <w:proofErr w:type="spellStart"/>
+      <w:r>
+        <w:rPr>
+          <w:sz w:val="28"/>
+          <w:szCs w:val="28"/>
+          <w:lang w:val="uk-UA"/>
+        </w:rPr>
+        <w:t>files</w:t>
+      </w:r>
+      <w:proofErr w:type="spellEnd"/>
+      <w:r>
+        <w:rPr>
+          <w:sz w:val="28"/>
+          <w:szCs w:val="28"/>
+          <w:lang w:val="uk-UA"/>
+        </w:rPr>
+        <w:t>.</w:t>
+      </w:r>
+    </w:p>
+    <w:p>
+      <w:pPr>
+        <w:rPr>
+          <w:sz w:val="28"/>
+          <w:szCs w:val="28"/>
+          <w:u w:val="single"/>
+        </w:rPr>
+      </w:pPr>
+      <w:r>
+        <w:rPr>
+          <w:sz w:val="28"/>
+          <w:szCs w:val="28"/>
+          <w:u w:val="single"/>
+        </w:rPr>
+        <w:t>To delete a directory:</w:t>
+      </w:r>
+    </w:p>
+    <w:p>
+      <w:pPr>
+        <w:pStyle w:val="ListParagraph"/>
+        <w:numPr>
+          <w:ilvl w:val="0"/>
+          <w:numId w:val="95"/>
+        </w:numPr>
+        <w:spacing w:after="240"/>
+        <w:rPr>
+          <w:sz w:val="28"/>
+          <w:szCs w:val="28"/>
+          <w:lang w:val="uk-UA"/>
+        </w:rPr>
+      </w:pPr>
+      <w:r>
+        <w:rPr>
+          <w:sz w:val="28"/>
+          <w:szCs w:val="28"/>
+        </w:rPr>
+        <w:t>If the directory is empty:</w:t>
+      </w:r>
+      <w:r>
+        <w:rPr>
+          <w:sz w:val="28"/>
+          <w:szCs w:val="28"/>
+        </w:rPr>
+        <w:t xml:space="preserve"> </w:t>
+      </w:r>
+      <w:proofErr w:type="spellStart"/>
+      <w:r>
+        <w:rPr>
+          <w:i/>
+          <w:iCs/>
+          <w:sz w:val="28"/>
+          <w:szCs w:val="28"/>
+          <w:lang w:val="uk-UA"/>
+        </w:rPr>
+        <w:t>rmdir</w:t>
+      </w:r>
+      <w:proofErr w:type="spellEnd"/>
+      <w:r>
+        <w:rPr>
+          <w:i/>
+          <w:iCs/>
+          <w:sz w:val="28"/>
+          <w:szCs w:val="28"/>
+          <w:lang w:val="uk-UA"/>
+        </w:rPr>
+        <w:t xml:space="preserve"> </w:t>
+      </w:r>
+      <w:proofErr w:type="spellStart"/>
+      <w:r>
+        <w:rPr>
+          <w:i/>
+          <w:iCs/>
+          <w:sz w:val="28"/>
+          <w:szCs w:val="28"/>
+          <w:lang w:val="uk-UA"/>
+        </w:rPr>
+        <w:t>directory_name</w:t>
+      </w:r>
+      <w:proofErr w:type="spellEnd"/>
+    </w:p>
+    <w:p>
+      <w:pPr>
+        <w:spacing w:after="240"/>
+        <w:rPr>
+          <w:sz w:val="28"/>
+          <w:szCs w:val="28"/>
+        </w:rPr>
+      </w:pPr>
+      <w:r>
+        <w:rPr>
+          <w:noProof/>
+          <w:sz w:val="28"/>
+          <w:szCs w:val="28"/>
+          <w14:ligatures w14:val="standardContextual"/>
+        </w:rPr>
+        <w:drawing>
+          <wp:inline distT="0" distB="0" distL="0" distR="0">
+            <wp:extent cx="6151880" cy="641350"/>
+            <wp:effectExtent l="0" t="0" r="0" b="6350"/>
+            <wp:docPr id="1498972583" name="Picture 8"/>
+            <wp:cNvGraphicFramePr>
+              <a:graphicFrameLocks xmlns:a="http://schemas.openxmlformats.org/drawingml/2006/main" noChangeAspect="1"/>
+            </wp:cNvGraphicFramePr>
+            <a:graphic xmlns:a="http://schemas.openxmlformats.org/drawingml/2006/main">
+              <a:graphicData uri="http://schemas.openxmlformats.org/drawingml/2006/picture">
+                <pic:pic xmlns:pic="http://schemas.openxmlformats.org/drawingml/2006/picture">
+                  <pic:nvPicPr>
+                    <pic:cNvPr id="1498972583" name="Picture 1498972583"/>
+                    <pic:cNvPicPr/>
+                  </pic:nvPicPr>
+                  <pic:blipFill>
+                    <a:blip r:embed="rId38">
+                      <a:extLst>
+                        <a:ext uri="{28A0092B-C50C-407E-A947-70E740481C1C}">
+                          <a14:useLocalDpi xmlns:a14="http://schemas.microsoft.com/office/drawing/2010/main" val="0"/>
+                        </a:ext>
+                      </a:extLst>
+                    </a:blip>
+                    <a:stretch>
+                      <a:fillRect/>
+                    </a:stretch>
+                  </pic:blipFill>
+                  <pic:spPr>
+                    <a:xfrm>
+                      <a:off x="0" y="0"/>
+                      <a:ext cx="6151880" cy="641350"/>
+                    </a:xfrm>
+                    <a:prstGeom prst="rect">
+                      <a:avLst/>
+                    </a:prstGeom>
+                  </pic:spPr>
+                </pic:pic>
+              </a:graphicData>
+            </a:graphic>
+          </wp:inline>
+        </w:drawing>
+      </w:r>
+    </w:p>
+    <w:p>
+      <w:pPr>
+        <w:pStyle w:val="ListParagraph"/>
+        <w:numPr>
+          <w:ilvl w:val="0"/>
+          <w:numId w:val="95"/>
+        </w:numPr>
+        <w:spacing w:after="240"/>
+        <w:rPr>
+          <w:sz w:val="28"/>
+          <w:szCs w:val="28"/>
+          <w:lang w:val="en-US"/>
+        </w:rPr>
+      </w:pPr>
+      <w:proofErr w:type="spellStart"/>
+      <w:r>
+        <w:rPr>
+          <w:sz w:val="28"/>
+          <w:szCs w:val="28"/>
+          <w:lang w:val="uk-UA"/>
+        </w:rPr>
+        <w:t>If</w:t>
+      </w:r>
+      <w:proofErr w:type="spellEnd"/>
+      <w:r>
+        <w:rPr>
+          <w:sz w:val="28"/>
+          <w:szCs w:val="28"/>
+          <w:lang w:val="uk-UA"/>
+        </w:rPr>
+        <w:t xml:space="preserve"> </w:t>
+      </w:r>
+      <w:proofErr w:type="spellStart"/>
+      <w:r>
+        <w:rPr>
+          <w:sz w:val="28"/>
+          <w:szCs w:val="28"/>
+          <w:lang w:val="uk-UA"/>
+        </w:rPr>
+        <w:t>the</w:t>
+      </w:r>
+      <w:proofErr w:type="spellEnd"/>
+      <w:r>
+        <w:rPr>
+          <w:sz w:val="28"/>
+          <w:szCs w:val="28"/>
+          <w:lang w:val="uk-UA"/>
+        </w:rPr>
+        <w:t xml:space="preserve"> directory </w:t>
+      </w:r>
+      <w:proofErr w:type="spellStart"/>
+      <w:r>
+        <w:rPr>
+          <w:sz w:val="28"/>
+          <w:szCs w:val="28"/>
+          <w:lang w:val="uk-UA"/>
+        </w:rPr>
+        <w:t>is</w:t>
+      </w:r>
+      <w:proofErr w:type="spellEnd"/>
+      <w:r>
+        <w:rPr>
+          <w:sz w:val="28"/>
+          <w:szCs w:val="28"/>
+          <w:lang w:val="uk-UA"/>
+        </w:rPr>
+        <w:t xml:space="preserve"> </w:t>
+      </w:r>
+      <w:r>
+        <w:rPr>
+          <w:sz w:val="28"/>
+          <w:szCs w:val="28"/>
+          <w:lang w:val="en-US"/>
+        </w:rPr>
+        <w:t xml:space="preserve">not </w:t>
+      </w:r>
+      <w:proofErr w:type="spellStart"/>
+      <w:r>
+        <w:rPr>
+          <w:sz w:val="28"/>
+          <w:szCs w:val="28"/>
+          <w:lang w:val="uk-UA"/>
+        </w:rPr>
+        <w:t>empty</w:t>
+      </w:r>
+      <w:proofErr w:type="spellEnd"/>
+      <w:r>
+        <w:rPr>
+          <w:sz w:val="28"/>
+          <w:szCs w:val="28"/>
+          <w:lang w:val="uk-UA"/>
+        </w:rPr>
+        <w:t>:</w:t>
+      </w:r>
+      <w:r>
+        <w:rPr>
+          <w:i/>
+          <w:iCs/>
+          <w:sz w:val="28"/>
+          <w:szCs w:val="28"/>
+          <w:lang w:val="en-US"/>
+        </w:rPr>
+        <w:t xml:space="preserve"> </w:t>
+      </w:r>
+      <w:r>
+        <w:rPr>
+          <w:i/>
+          <w:iCs/>
+          <w:sz w:val="28"/>
+          <w:szCs w:val="28"/>
+          <w:lang w:val="en-US"/>
+        </w:rPr>
+        <w:t xml:space="preserve">rm -r </w:t>
+      </w:r>
+      <w:proofErr w:type="spellStart"/>
+      <w:r>
+        <w:rPr>
+          <w:i/>
+          <w:iCs/>
+          <w:sz w:val="28"/>
+          <w:szCs w:val="28"/>
+          <w:lang w:val="en-US"/>
+        </w:rPr>
+        <w:t>directory_name</w:t>
+      </w:r>
+      <w:proofErr w:type="spellEnd"/>
+    </w:p>
+    <w:p>
+      <w:pPr>
+        <w:spacing w:after="240"/>
+        <w:rPr>
+          <w:sz w:val="28"/>
+          <w:szCs w:val="28"/>
+          <w:lang w:val="en-US"/>
+        </w:rPr>
+      </w:pPr>
+      <w:r>
+        <w:rPr>
+          <w:noProof/>
+          <w:sz w:val="28"/>
+          <w:szCs w:val="28"/>
+          <w:lang w:val="en-US"/>
+          <w14:ligatures w14:val="standardContextual"/>
+        </w:rPr>
+        <w:drawing>
+          <wp:inline distT="0" distB="0" distL="0" distR="0">
+            <wp:extent cx="6151880" cy="641350"/>
+            <wp:effectExtent l="0" t="0" r="0" b="6350"/>
+            <wp:docPr id="1767075243" name="Picture 7"/>
+            <wp:cNvGraphicFramePr>
+              <a:graphicFrameLocks xmlns:a="http://schemas.openxmlformats.org/drawingml/2006/main" noChangeAspect="1"/>
+            </wp:cNvGraphicFramePr>
+            <a:graphic xmlns:a="http://schemas.openxmlformats.org/drawingml/2006/main">
+              <a:graphicData uri="http://schemas.openxmlformats.org/drawingml/2006/picture">
+                <pic:pic xmlns:pic="http://schemas.openxmlformats.org/drawingml/2006/picture">
+                  <pic:nvPicPr>
+                    <pic:cNvPr id="1767075243" name="Picture 1767075243"/>
+                    <pic:cNvPicPr/>
+                  </pic:nvPicPr>
+                  <pic:blipFill>
+                    <a:blip r:embed="rId39">
+                      <a:extLst>
+                        <a:ext uri="{28A0092B-C50C-407E-A947-70E740481C1C}">
+                          <a14:useLocalDpi xmlns:a14="http://schemas.microsoft.com/office/drawing/2010/main" val="0"/>
+                        </a:ext>
+                      </a:extLst>
+                    </a:blip>
+                    <a:stretch>
+                      <a:fillRect/>
+                    </a:stretch>
+                  </pic:blipFill>
+                  <pic:spPr>
+                    <a:xfrm>
+                      <a:off x="0" y="0"/>
+                      <a:ext cx="6151880" cy="641350"/>
+                    </a:xfrm>
+                    <a:prstGeom prst="rect">
+                      <a:avLst/>
+                    </a:prstGeom>
+                  </pic:spPr>
+                </pic:pic>
+              </a:graphicData>
+            </a:graphic>
+          </wp:inline>
+        </w:drawing>
+      </w:r>
+    </w:p>
+    <w:p>
+      <w:pPr>
+        <w:jc w:val="both"/>
+        <w:rPr>
+          <w:sz w:val="28"/>
+          <w:szCs w:val="28"/>
+          <w:lang w:val="en-US"/>
+        </w:rPr>
+      </w:pPr>
+      <w:r>
+        <w:rPr>
+          <w:sz w:val="28"/>
+          <w:szCs w:val="28"/>
+          <w:lang w:val="en-US"/>
+        </w:rPr>
+        <w:t>T</w:t>
+      </w:r>
+      <w:r>
+        <w:rPr>
+          <w:sz w:val="28"/>
+          <w:szCs w:val="28"/>
+          <w:lang w:val="en-US"/>
+        </w:rPr>
+        <w:t xml:space="preserve">he -r flag is used for recursive deletion, </w:t>
+      </w:r>
+      <w:proofErr w:type="gramStart"/>
+      <w:r>
+        <w:rPr>
+          <w:sz w:val="28"/>
+          <w:szCs w:val="28"/>
+          <w:lang w:val="en-US"/>
+        </w:rPr>
+        <w:t>i.e.</w:t>
+      </w:r>
+      <w:proofErr w:type="gramEnd"/>
+      <w:r>
+        <w:rPr>
+          <w:sz w:val="28"/>
+          <w:szCs w:val="28"/>
+          <w:lang w:val="en-US"/>
+        </w:rPr>
+        <w:t xml:space="preserve"> all files and subdirectories in the specified directory will be deleted.</w:t>
+      </w:r>
     </w:p>
     <w:p>
       <w:pPr>
@@ -10449,6 +11883,7 @@
           <w:sz w:val="28"/>
           <w:szCs w:val="28"/>
         </w:rPr>
+        <w:lastRenderedPageBreak/>
         <w:t>У якому з наведених нижче прикладів відбувається переміщення файлу? його перейменування? одночасно обидві дії?</w:t>
       </w:r>
     </w:p>
@@ -10637,6 +12072,60 @@
           <w:szCs w:val="28"/>
           <w:lang w:val="uk-UA"/>
         </w:rPr>
+        <w:t xml:space="preserve"> directory /</w:t>
+      </w:r>
+      <w:proofErr w:type="spellStart"/>
+      <w:r>
+        <w:rPr>
+          <w:sz w:val="28"/>
+          <w:szCs w:val="28"/>
+          <w:lang w:val="uk-UA"/>
+        </w:rPr>
+        <w:t>work</w:t>
+      </w:r>
+      <w:proofErr w:type="spellEnd"/>
+      <w:r>
+        <w:rPr>
+          <w:sz w:val="28"/>
+          <w:szCs w:val="28"/>
+          <w:lang w:val="uk-UA"/>
+        </w:rPr>
+        <w:t>/</w:t>
+      </w:r>
+      <w:proofErr w:type="spellStart"/>
+      <w:r>
+        <w:rPr>
+          <w:sz w:val="28"/>
+          <w:szCs w:val="28"/>
+          <w:lang w:val="uk-UA"/>
+        </w:rPr>
+        <w:t>tech</w:t>
+      </w:r>
+      <w:proofErr w:type="spellEnd"/>
+      <w:r>
+        <w:rPr>
+          <w:sz w:val="28"/>
+          <w:szCs w:val="28"/>
+          <w:lang w:val="uk-UA"/>
+        </w:rPr>
+        <w:t xml:space="preserve">/ </w:t>
+      </w:r>
+      <w:proofErr w:type="spellStart"/>
+      <w:r>
+        <w:rPr>
+          <w:sz w:val="28"/>
+          <w:szCs w:val="28"/>
+          <w:lang w:val="uk-UA"/>
+        </w:rPr>
+        <w:t>to</w:t>
+      </w:r>
+      <w:proofErr w:type="spellEnd"/>
+      <w:r>
+        <w:rPr>
+          <w:sz w:val="28"/>
+          <w:szCs w:val="28"/>
+          <w:lang w:val="uk-UA"/>
+        </w:rPr>
         <w:t xml:space="preserve"> </w:t>
       </w:r>
       <w:proofErr w:type="spellStart"/>
@@ -10646,7 +12135,7 @@
           <w:szCs w:val="28"/>
           <w:lang w:val="uk-UA"/>
         </w:rPr>
-        <w:t>directory</w:t>
+        <w:t>the</w:t>
       </w:r>
       <w:proofErr w:type="spellEnd"/>
       <w:r>
@@ -10655,7 +12144,7 @@
           <w:szCs w:val="28"/>
           <w:lang w:val="uk-UA"/>
         </w:rPr>
-        <w:t xml:space="preserve"> /</w:t>
+        <w:t xml:space="preserve"> </w:t>
       </w:r>
       <w:proofErr w:type="spellStart"/>
       <w:r>
@@ -10664,7 +12153,7 @@
           <w:szCs w:val="28"/>
           <w:lang w:val="uk-UA"/>
         </w:rPr>
-        <w:t>work</w:t>
+        <w:t>destination</w:t>
       </w:r>
       <w:proofErr w:type="spellEnd"/>
       <w:r>
@@ -10673,97 +12162,7 @@
           <w:szCs w:val="28"/>
           <w:lang w:val="uk-UA"/>
         </w:rPr>
-        <w:t>/</w:t>
-      </w:r>
-      <w:proofErr w:type="spellStart"/>
-      <w:r>
-        <w:rPr>
-          <w:sz w:val="28"/>
-          <w:szCs w:val="28"/>
-          <w:lang w:val="uk-UA"/>
-        </w:rPr>
-        <w:t>tech</w:t>
-      </w:r>
-      <w:proofErr w:type="spellEnd"/>
-      <w:r>
-        <w:rPr>
-          <w:sz w:val="28"/>
-          <w:szCs w:val="28"/>
-          <w:lang w:val="uk-UA"/>
-        </w:rPr>
-        <w:t xml:space="preserve">/ </w:t>
-      </w:r>
-      <w:proofErr w:type="spellStart"/>
-      <w:r>
-        <w:rPr>
-          <w:sz w:val="28"/>
-          <w:szCs w:val="28"/>
-          <w:lang w:val="uk-UA"/>
-        </w:rPr>
-        <w:t>to</w:t>
-      </w:r>
-      <w:proofErr w:type="spellEnd"/>
-      <w:r>
-        <w:rPr>
-          <w:sz w:val="28"/>
-          <w:szCs w:val="28"/>
-          <w:lang w:val="uk-UA"/>
-        </w:rPr>
-        <w:t xml:space="preserve"> </w:t>
-      </w:r>
-      <w:proofErr w:type="spellStart"/>
-      <w:r>
-        <w:rPr>
-          <w:sz w:val="28"/>
-          <w:szCs w:val="28"/>
-          <w:lang w:val="uk-UA"/>
-        </w:rPr>
-        <w:t>the</w:t>
-      </w:r>
-      <w:proofErr w:type="spellEnd"/>
-      <w:r>
-        <w:rPr>
-          <w:sz w:val="28"/>
-          <w:szCs w:val="28"/>
-          <w:lang w:val="uk-UA"/>
-        </w:rPr>
-        <w:t xml:space="preserve"> </w:t>
-      </w:r>
-      <w:proofErr w:type="spellStart"/>
-      <w:r>
-        <w:rPr>
-          <w:sz w:val="28"/>
-          <w:szCs w:val="28"/>
-          <w:lang w:val="uk-UA"/>
-        </w:rPr>
-        <w:t>destination</w:t>
-      </w:r>
-      <w:proofErr w:type="spellEnd"/>
-      <w:r>
-        <w:rPr>
-          <w:sz w:val="28"/>
-          <w:szCs w:val="28"/>
-          <w:lang w:val="uk-UA"/>
-        </w:rPr>
-        <w:t xml:space="preserve"> </w:t>
-      </w:r>
-      <w:proofErr w:type="spellStart"/>
-      <w:r>
-        <w:rPr>
-          <w:sz w:val="28"/>
-          <w:szCs w:val="28"/>
-          <w:lang w:val="uk-UA"/>
-        </w:rPr>
-        <w:t>directory</w:t>
-      </w:r>
-      <w:proofErr w:type="spellEnd"/>
-      <w:r>
-        <w:rPr>
-          <w:sz w:val="28"/>
-          <w:szCs w:val="28"/>
-          <w:lang w:val="uk-UA"/>
-        </w:rPr>
-        <w:t xml:space="preserve"> /</w:t>
+        <w:t xml:space="preserve"> directory /</w:t>
       </w:r>
       <w:proofErr w:type="spellStart"/>
       <w:r>
@@ -11131,25 +12530,7 @@
           <w:szCs w:val="28"/>
           <w:lang w:val="uk-UA"/>
         </w:rPr>
-        <w:t xml:space="preserve"> </w:t>
-      </w:r>
-      <w:proofErr w:type="spellStart"/>
-      <w:r>
-        <w:rPr>
-          <w:sz w:val="28"/>
-          <w:szCs w:val="28"/>
-          <w:lang w:val="uk-UA"/>
-        </w:rPr>
-        <w:t>directory</w:t>
-      </w:r>
-      <w:proofErr w:type="spellEnd"/>
-      <w:r>
-        <w:rPr>
-          <w:sz w:val="28"/>
-          <w:szCs w:val="28"/>
-          <w:lang w:val="uk-UA"/>
-        </w:rPr>
-        <w:t xml:space="preserve"> /</w:t>
+        <w:t xml:space="preserve"> directory /</w:t>
       </w:r>
       <w:proofErr w:type="spellStart"/>
       <w:r>
@@ -11904,6 +13285,7 @@
           <w:right w:val="nil"/>
           <w:between w:val="nil"/>
         </w:pBdr>
+        <w:spacing w:after="240"/>
         <w:jc w:val="both"/>
         <w:rPr>
           <w:b/>
@@ -11911,7 +13293,7 @@
           <w:color w:val="000000"/>
           <w:sz w:val="28"/>
           <w:szCs w:val="28"/>
-          <w:lang w:val="en-US"/>
+          <w:lang w:val="uk-UA"/>
         </w:rPr>
       </w:pPr>
       <w:r>
@@ -11935,6 +13317,17 @@
           <w:lang w:val="en-US"/>
         </w:rPr>
         <w:t>:</w:t>
+      </w:r>
+      <w:r>
+        <w:rPr>
+          <w:b/>
+          <w:bCs/>
+          <w:color w:val="000000"/>
+          <w:sz w:val="28"/>
+          <w:szCs w:val="28"/>
+          <w:lang w:val="uk-UA"/>
+        </w:rPr>
+        <w:t xml:space="preserve"> </w:t>
       </w:r>
     </w:p>
     <w:p>
@@ -11946,31 +13339,70 @@
           <w:right w:val="nil"/>
           <w:between w:val="nil"/>
         </w:pBdr>
-        <w:ind w:left="283"/>
+        <w:spacing w:after="240"/>
         <w:jc w:val="both"/>
         <w:rPr>
           <w:b/>
+          <w:bCs/>
           <w:color w:val="000000"/>
-          <w:sz w:val="22"/>
-          <w:szCs w:val="22"/>
-          <w:u w:val="single"/>
-        </w:rPr>
-      </w:pPr>
-    </w:p>
-    <w:p>
-      <w:pPr>
-        <w:jc w:val="both"/>
+          <w:sz w:val="28"/>
+          <w:szCs w:val="28"/>
+          <w:lang w:val="en-US"/>
+        </w:rPr>
+      </w:pPr>
+      <w:r>
         <w:rPr>
           <w:color w:val="000000" w:themeColor="text1"/>
           <w:sz w:val="28"/>
           <w:szCs w:val="28"/>
           <w:lang w:val="en-US"/>
         </w:rPr>
-      </w:pPr>
+        <w:t xml:space="preserve">During the laboratory work, I studied the main aspects of working with files and directories in the Linux operating system. I explored the theoretical aspects of the command interface and working with the Bash shell. In practice, I consolidated my skills in working with file system navigation commands, as well as commands for managing files and directories, such as cd, ls, </w:t>
+      </w:r>
+      <w:proofErr w:type="spellStart"/>
+      <w:r>
+        <w:rPr>
+          <w:color w:val="000000" w:themeColor="text1"/>
+          <w:sz w:val="28"/>
+          <w:szCs w:val="28"/>
+          <w:lang w:val="en-US"/>
+        </w:rPr>
+        <w:t>mkdir</w:t>
+      </w:r>
+      <w:proofErr w:type="spellEnd"/>
+      <w:r>
+        <w:rPr>
+          <w:color w:val="000000" w:themeColor="text1"/>
+          <w:sz w:val="28"/>
+          <w:szCs w:val="28"/>
+          <w:lang w:val="en-US"/>
+        </w:rPr>
+        <w:t xml:space="preserve">, touch, cp, mv, rm, and </w:t>
+      </w:r>
+      <w:proofErr w:type="spellStart"/>
+      <w:r>
+        <w:rPr>
+          <w:color w:val="000000" w:themeColor="text1"/>
+          <w:sz w:val="28"/>
+          <w:szCs w:val="28"/>
+          <w:lang w:val="en-US"/>
+        </w:rPr>
+        <w:t>rmdir</w:t>
+      </w:r>
+      <w:proofErr w:type="spellEnd"/>
+      <w:r>
+        <w:rPr>
+          <w:color w:val="000000" w:themeColor="text1"/>
+          <w:sz w:val="28"/>
+          <w:szCs w:val="28"/>
+          <w:lang w:val="en-US"/>
+        </w:rPr>
+        <w:t>. I learned how to create, copy, move, and delete files and directories, as well as view their contents.</w:t>
+      </w:r>
     </w:p>
     <w:sectPr>
-      <w:headerReference w:type="default" r:id="rId35"/>
-      <w:footerReference w:type="default" r:id="rId36"/>
+      <w:headerReference w:type="default" r:id="rId40"/>
+      <w:footerReference w:type="default" r:id="rId41"/>
       <w:pgSz w:w="12240" w:h="15840"/>
       <w:pgMar w:top="1134" w:right="851" w:bottom="1134" w:left="1701" w:header="708" w:footer="709" w:gutter="0"/>
       <w:cols w:space="708"/>
@@ -13963,6 +15395,119 @@
     </w:lvl>
   </w:abstractNum>
   <w:abstractNum w:abstractNumId="16" w15:restartNumberingAfterBreak="0">
+    <w:nsid w:val="182A2BA7"/>
+    <w:multiLevelType w:val="hybridMultilevel"/>
+    <w:tmpl w:val="A17ED5B4"/>
+    <w:lvl w:ilvl="0" w:tplc="04090001">
+      <w:start w:val="1"/>
+      <w:numFmt w:val="bullet"/>
+      <w:lvlText w:val=""/>
+      <w:lvlJc w:val="left"/>
+      <w:pPr>
+        <w:ind w:left="360" w:hanging="360"/>
+      </w:pPr>
+      <w:rPr>
+        <w:rFonts w:ascii="Symbol" w:hAnsi="Symbol" w:hint="default"/>
+      </w:rPr>
+    </w:lvl>
+    <w:lvl w:ilvl="1" w:tplc="04090003" w:tentative="1">
+      <w:start w:val="1"/>
+      <w:numFmt w:val="bullet"/>
+      <w:lvlText w:val="o"/>
+      <w:lvlJc w:val="left"/>
+      <w:pPr>
+        <w:ind w:left="1080" w:hanging="360"/>
+      </w:pPr>
+      <w:rPr>
+        <w:rFonts w:ascii="Courier New" w:hAnsi="Courier New" w:cs="Courier New" w:hint="default"/>
+      </w:rPr>
+    </w:lvl>
+    <w:lvl w:ilvl="2" w:tplc="04090005" w:tentative="1">
+      <w:start w:val="1"/>
+      <w:numFmt w:val="bullet"/>
+      <w:lvlText w:val=""/>
+      <w:lvlJc w:val="left"/>
+      <w:pPr>
+        <w:ind w:left="1800" w:hanging="360"/>
+      </w:pPr>
+      <w:rPr>
+        <w:rFonts w:ascii="Wingdings" w:hAnsi="Wingdings" w:hint="default"/>
+      </w:rPr>
+    </w:lvl>
+    <w:lvl w:ilvl="3" w:tplc="04090001" w:tentative="1">
+      <w:start w:val="1"/>
+      <w:numFmt w:val="bullet"/>
+      <w:lvlText w:val=""/>
+      <w:lvlJc w:val="left"/>
+      <w:pPr>
+        <w:ind w:left="2520" w:hanging="360"/>
+      </w:pPr>
+      <w:rPr>
+        <w:rFonts w:ascii="Symbol" w:hAnsi="Symbol" w:hint="default"/>
+      </w:rPr>
+    </w:lvl>
+    <w:lvl w:ilvl="4" w:tplc="04090003" w:tentative="1">
+      <w:start w:val="1"/>
+      <w:numFmt w:val="bullet"/>
+      <w:lvlText w:val="o"/>
+      <w:lvlJc w:val="left"/>
+      <w:pPr>
+        <w:ind w:left="3240" w:hanging="360"/>
+      </w:pPr>
+      <w:rPr>
+        <w:rFonts w:ascii="Courier New" w:hAnsi="Courier New" w:cs="Courier New" w:hint="default"/>
+      </w:rPr>
+    </w:lvl>
+    <w:lvl w:ilvl="5" w:tplc="04090005" w:tentative="1">
+      <w:start w:val="1"/>
+      <w:numFmt w:val="bullet"/>
+      <w:lvlText w:val=""/>
+      <w:lvlJc w:val="left"/>
+      <w:pPr>
+        <w:ind w:left="3960" w:hanging="360"/>
+      </w:pPr>
+      <w:rPr>
+        <w:rFonts w:ascii="Wingdings" w:hAnsi="Wingdings" w:hint="default"/>
+      </w:rPr>
+    </w:lvl>
+    <w:lvl w:ilvl="6" w:tplc="04090001" w:tentative="1">
+      <w:start w:val="1"/>
+      <w:numFmt w:val="bullet"/>
+      <w:lvlText w:val=""/>
+      <w:lvlJc w:val="left"/>
+      <w:pPr>
+        <w:ind w:left="4680" w:hanging="360"/>
+      </w:pPr>
+      <w:rPr>
+        <w:rFonts w:ascii="Symbol" w:hAnsi="Symbol" w:hint="default"/>
+      </w:rPr>
+    </w:lvl>
+    <w:lvl w:ilvl="7" w:tplc="04090003" w:tentative="1">
+      <w:start w:val="1"/>
+      <w:numFmt w:val="bullet"/>
+      <w:lvlText w:val="o"/>
+      <w:lvlJc w:val="left"/>
+      <w:pPr>
+        <w:ind w:left="5400" w:hanging="360"/>
+      </w:pPr>
+      <w:rPr>
+        <w:rFonts w:ascii="Courier New" w:hAnsi="Courier New" w:cs="Courier New" w:hint="default"/>
+      </w:rPr>
+    </w:lvl>
+    <w:lvl w:ilvl="8" w:tplc="04090005" w:tentative="1">
+      <w:start w:val="1"/>
+      <w:numFmt w:val="bullet"/>
+      <w:lvlText w:val=""/>
+      <w:lvlJc w:val="left"/>
+      <w:pPr>
+        <w:ind w:left="6120" w:hanging="360"/>
+      </w:pPr>
+      <w:rPr>
+        <w:rFonts w:ascii="Wingdings" w:hAnsi="Wingdings" w:hint="default"/>
+      </w:rPr>
+    </w:lvl>
+  </w:abstractNum>
+  <w:abstractNum w:abstractNumId="17" w15:restartNumberingAfterBreak="0">
     <w:nsid w:val="1A695970"/>
     <w:multiLevelType w:val="hybridMultilevel"/>
     <w:tmpl w:val="CD4EAAE4"/>
@@ -14075,7 +15620,7 @@
       </w:rPr>
     </w:lvl>
   </w:abstractNum>
-  <w:abstractNum w:abstractNumId="17" w15:restartNumberingAfterBreak="0">
+  <w:abstractNum w:abstractNumId="18" w15:restartNumberingAfterBreak="0">
     <w:nsid w:val="1AE2158E"/>
     <w:multiLevelType w:val="multilevel"/>
     <w:tmpl w:val="3E384C60"/>
@@ -14224,7 +15769,7 @@
       </w:rPr>
     </w:lvl>
   </w:abstractNum>
-  <w:abstractNum w:abstractNumId="18" w15:restartNumberingAfterBreak="0">
+  <w:abstractNum w:abstractNumId="19" w15:restartNumberingAfterBreak="0">
     <w:nsid w:val="1CFC15B0"/>
     <w:multiLevelType w:val="multilevel"/>
     <w:tmpl w:val="8A0207EE"/>
@@ -14337,7 +15882,7 @@
       </w:rPr>
     </w:lvl>
   </w:abstractNum>
-  <w:abstractNum w:abstractNumId="19" w15:restartNumberingAfterBreak="0">
+  <w:abstractNum w:abstractNumId="20" w15:restartNumberingAfterBreak="0">
     <w:nsid w:val="1D516685"/>
     <w:multiLevelType w:val="hybridMultilevel"/>
     <w:tmpl w:val="D2E2D9BA"/>
@@ -14451,7 +15996,7 @@
       </w:rPr>
     </w:lvl>
   </w:abstractNum>
-  <w:abstractNum w:abstractNumId="20" w15:restartNumberingAfterBreak="0">
+  <w:abstractNum w:abstractNumId="21" w15:restartNumberingAfterBreak="0">
     <w:nsid w:val="1E6D7FD7"/>
     <w:multiLevelType w:val="multilevel"/>
     <w:tmpl w:val="41D879EC"/>
@@ -14562,7 +16107,7 @@
       </w:rPr>
     </w:lvl>
   </w:abstractNum>
-  <w:abstractNum w:abstractNumId="21" w15:restartNumberingAfterBreak="0">
+  <w:abstractNum w:abstractNumId="22" w15:restartNumberingAfterBreak="0">
     <w:nsid w:val="1EFD7BF7"/>
     <w:multiLevelType w:val="multilevel"/>
     <w:tmpl w:val="78FA8CC8"/>
@@ -14653,7 +16198,7 @@
       </w:pPr>
     </w:lvl>
   </w:abstractNum>
-  <w:abstractNum w:abstractNumId="22" w15:restartNumberingAfterBreak="0">
+  <w:abstractNum w:abstractNumId="23" w15:restartNumberingAfterBreak="0">
     <w:nsid w:val="1F1E6BCA"/>
     <w:multiLevelType w:val="multilevel"/>
     <w:tmpl w:val="D6145A88"/>
@@ -14739,7 +16284,7 @@
       </w:pPr>
     </w:lvl>
   </w:abstractNum>
-  <w:abstractNum w:abstractNumId="23" w15:restartNumberingAfterBreak="0">
+  <w:abstractNum w:abstractNumId="24" w15:restartNumberingAfterBreak="0">
     <w:nsid w:val="210A2D81"/>
     <w:multiLevelType w:val="multilevel"/>
     <w:tmpl w:val="B7D8509C"/>
@@ -14888,7 +16433,7 @@
       </w:rPr>
     </w:lvl>
   </w:abstractNum>
-  <w:abstractNum w:abstractNumId="24" w15:restartNumberingAfterBreak="0">
+  <w:abstractNum w:abstractNumId="25" w15:restartNumberingAfterBreak="0">
     <w:nsid w:val="22E6784B"/>
     <w:multiLevelType w:val="multilevel"/>
     <w:tmpl w:val="6A083EDE"/>
@@ -15037,7 +16582,7 @@
       </w:rPr>
     </w:lvl>
   </w:abstractNum>
-  <w:abstractNum w:abstractNumId="25" w15:restartNumberingAfterBreak="0">
+  <w:abstractNum w:abstractNumId="26" w15:restartNumberingAfterBreak="0">
     <w:nsid w:val="23024A36"/>
     <w:multiLevelType w:val="multilevel"/>
     <w:tmpl w:val="63C605A0"/>
@@ -15186,7 +16731,7 @@
       </w:rPr>
     </w:lvl>
   </w:abstractNum>
-  <w:abstractNum w:abstractNumId="26" w15:restartNumberingAfterBreak="0">
+  <w:abstractNum w:abstractNumId="27" w15:restartNumberingAfterBreak="0">
     <w:nsid w:val="23E66407"/>
     <w:multiLevelType w:val="hybridMultilevel"/>
     <w:tmpl w:val="69041E5C"/>
@@ -15299,7 +16844,7 @@
       </w:rPr>
     </w:lvl>
   </w:abstractNum>
-  <w:abstractNum w:abstractNumId="27" w15:restartNumberingAfterBreak="0">
+  <w:abstractNum w:abstractNumId="28" w15:restartNumberingAfterBreak="0">
     <w:nsid w:val="258C31D2"/>
     <w:multiLevelType w:val="multilevel"/>
     <w:tmpl w:val="EC8C5206"/>
@@ -15412,7 +16957,7 @@
       </w:rPr>
     </w:lvl>
   </w:abstractNum>
-  <w:abstractNum w:abstractNumId="28" w15:restartNumberingAfterBreak="0">
+  <w:abstractNum w:abstractNumId="29" w15:restartNumberingAfterBreak="0">
     <w:nsid w:val="260A0F99"/>
     <w:multiLevelType w:val="multilevel"/>
     <w:tmpl w:val="4632633C"/>
@@ -15561,7 +17106,7 @@
       </w:rPr>
     </w:lvl>
   </w:abstractNum>
-  <w:abstractNum w:abstractNumId="29" w15:restartNumberingAfterBreak="0">
+  <w:abstractNum w:abstractNumId="30" w15:restartNumberingAfterBreak="0">
     <w:nsid w:val="297C291D"/>
     <w:multiLevelType w:val="multilevel"/>
     <w:tmpl w:val="FB7092D4"/>
@@ -15710,7 +17255,7 @@
       </w:rPr>
     </w:lvl>
   </w:abstractNum>
-  <w:abstractNum w:abstractNumId="30" w15:restartNumberingAfterBreak="0">
+  <w:abstractNum w:abstractNumId="31" w15:restartNumberingAfterBreak="0">
     <w:nsid w:val="2A5A7CC4"/>
     <w:multiLevelType w:val="multilevel"/>
     <w:tmpl w:val="A1CEEE78"/>
@@ -15825,7 +17370,7 @@
       </w:rPr>
     </w:lvl>
   </w:abstractNum>
-  <w:abstractNum w:abstractNumId="31" w15:restartNumberingAfterBreak="0">
+  <w:abstractNum w:abstractNumId="32" w15:restartNumberingAfterBreak="0">
     <w:nsid w:val="2C2C4DDC"/>
     <w:multiLevelType w:val="multilevel"/>
     <w:tmpl w:val="901C1E5A"/>
@@ -15939,7 +17484,7 @@
       </w:rPr>
     </w:lvl>
   </w:abstractNum>
-  <w:abstractNum w:abstractNumId="32" w15:restartNumberingAfterBreak="0">
+  <w:abstractNum w:abstractNumId="33" w15:restartNumberingAfterBreak="0">
     <w:nsid w:val="2C2E1AAC"/>
     <w:multiLevelType w:val="multilevel"/>
     <w:tmpl w:val="D8609398"/>
@@ -16053,7 +17598,7 @@
       </w:rPr>
     </w:lvl>
   </w:abstractNum>
-  <w:abstractNum w:abstractNumId="33" w15:restartNumberingAfterBreak="0">
+  <w:abstractNum w:abstractNumId="34" w15:restartNumberingAfterBreak="0">
     <w:nsid w:val="2CE75AAA"/>
     <w:multiLevelType w:val="multilevel"/>
     <w:tmpl w:val="FB96421C"/>
@@ -16169,7 +17714,7 @@
       </w:rPr>
     </w:lvl>
   </w:abstractNum>
-  <w:abstractNum w:abstractNumId="34" w15:restartNumberingAfterBreak="0">
+  <w:abstractNum w:abstractNumId="35" w15:restartNumberingAfterBreak="0">
     <w:nsid w:val="2D7A6B48"/>
     <w:multiLevelType w:val="multilevel"/>
     <w:tmpl w:val="10305A80"/>
@@ -16318,7 +17863,7 @@
       </w:rPr>
     </w:lvl>
   </w:abstractNum>
-  <w:abstractNum w:abstractNumId="35" w15:restartNumberingAfterBreak="0">
+  <w:abstractNum w:abstractNumId="36" w15:restartNumberingAfterBreak="0">
     <w:nsid w:val="2DE155EC"/>
     <w:multiLevelType w:val="multilevel"/>
     <w:tmpl w:val="F2F67850"/>
@@ -16434,7 +17979,7 @@
       </w:rPr>
     </w:lvl>
   </w:abstractNum>
-  <w:abstractNum w:abstractNumId="36" w15:restartNumberingAfterBreak="0">
+  <w:abstractNum w:abstractNumId="37" w15:restartNumberingAfterBreak="0">
     <w:nsid w:val="2EEE1A4D"/>
     <w:multiLevelType w:val="multilevel"/>
     <w:tmpl w:val="AE905C88"/>
@@ -16550,7 +18095,7 @@
       </w:rPr>
     </w:lvl>
   </w:abstractNum>
-  <w:abstractNum w:abstractNumId="37" w15:restartNumberingAfterBreak="0">
+  <w:abstractNum w:abstractNumId="38" w15:restartNumberingAfterBreak="0">
     <w:nsid w:val="303F303D"/>
     <w:multiLevelType w:val="multilevel"/>
     <w:tmpl w:val="78FA8CC8"/>
@@ -16641,7 +18186,7 @@
       </w:pPr>
     </w:lvl>
   </w:abstractNum>
-  <w:abstractNum w:abstractNumId="38" w15:restartNumberingAfterBreak="0">
+  <w:abstractNum w:abstractNumId="39" w15:restartNumberingAfterBreak="0">
     <w:nsid w:val="304F04FD"/>
     <w:multiLevelType w:val="multilevel"/>
     <w:tmpl w:val="FE5A5908"/>
@@ -16790,7 +18335,7 @@
       </w:rPr>
     </w:lvl>
   </w:abstractNum>
-  <w:abstractNum w:abstractNumId="39" w15:restartNumberingAfterBreak="0">
+  <w:abstractNum w:abstractNumId="40" w15:restartNumberingAfterBreak="0">
     <w:nsid w:val="319B4916"/>
     <w:multiLevelType w:val="hybridMultilevel"/>
     <w:tmpl w:val="0914A9C8"/>
@@ -16903,7 +18448,7 @@
       </w:rPr>
     </w:lvl>
   </w:abstractNum>
-  <w:abstractNum w:abstractNumId="40" w15:restartNumberingAfterBreak="0">
+  <w:abstractNum w:abstractNumId="41" w15:restartNumberingAfterBreak="0">
     <w:nsid w:val="37DA55C5"/>
     <w:multiLevelType w:val="multilevel"/>
     <w:tmpl w:val="46CEAD22"/>
@@ -16993,7 +18538,7 @@
       </w:pPr>
     </w:lvl>
   </w:abstractNum>
-  <w:abstractNum w:abstractNumId="41" w15:restartNumberingAfterBreak="0">
+  <w:abstractNum w:abstractNumId="42" w15:restartNumberingAfterBreak="0">
     <w:nsid w:val="384622A1"/>
     <w:multiLevelType w:val="hybridMultilevel"/>
     <w:tmpl w:val="4C96921C"/>
@@ -17106,7 +18651,7 @@
       </w:rPr>
     </w:lvl>
   </w:abstractNum>
-  <w:abstractNum w:abstractNumId="42" w15:restartNumberingAfterBreak="0">
+  <w:abstractNum w:abstractNumId="43" w15:restartNumberingAfterBreak="0">
     <w:nsid w:val="38A41C3A"/>
     <w:multiLevelType w:val="multilevel"/>
     <w:tmpl w:val="18D4C04A"/>
@@ -17217,7 +18762,7 @@
       </w:rPr>
     </w:lvl>
   </w:abstractNum>
-  <w:abstractNum w:abstractNumId="43" w15:restartNumberingAfterBreak="0">
+  <w:abstractNum w:abstractNumId="44" w15:restartNumberingAfterBreak="0">
     <w:nsid w:val="38DA502A"/>
     <w:multiLevelType w:val="multilevel"/>
     <w:tmpl w:val="3E70DD3E"/>
@@ -17330,7 +18875,7 @@
       </w:rPr>
     </w:lvl>
   </w:abstractNum>
-  <w:abstractNum w:abstractNumId="44" w15:restartNumberingAfterBreak="0">
+  <w:abstractNum w:abstractNumId="45" w15:restartNumberingAfterBreak="0">
     <w:nsid w:val="3B113E03"/>
     <w:multiLevelType w:val="hybridMultilevel"/>
     <w:tmpl w:val="52E6CE3A"/>
@@ -17443,7 +18988,7 @@
       </w:rPr>
     </w:lvl>
   </w:abstractNum>
-  <w:abstractNum w:abstractNumId="45" w15:restartNumberingAfterBreak="0">
+  <w:abstractNum w:abstractNumId="46" w15:restartNumberingAfterBreak="0">
     <w:nsid w:val="3D4C4539"/>
     <w:multiLevelType w:val="hybridMultilevel"/>
     <w:tmpl w:val="BF0EFAC0"/>
@@ -17556,7 +19101,7 @@
       </w:rPr>
     </w:lvl>
   </w:abstractNum>
-  <w:abstractNum w:abstractNumId="46" w15:restartNumberingAfterBreak="0">
+  <w:abstractNum w:abstractNumId="47" w15:restartNumberingAfterBreak="0">
     <w:nsid w:val="3DF073A5"/>
     <w:multiLevelType w:val="multilevel"/>
     <w:tmpl w:val="8982D8A2"/>
@@ -17705,7 +19250,7 @@
       </w:rPr>
     </w:lvl>
   </w:abstractNum>
-  <w:abstractNum w:abstractNumId="47" w15:restartNumberingAfterBreak="0">
+  <w:abstractNum w:abstractNumId="48" w15:restartNumberingAfterBreak="0">
     <w:nsid w:val="3ECF5B5D"/>
     <w:multiLevelType w:val="multilevel"/>
     <w:tmpl w:val="B1C69BCA"/>
@@ -17854,7 +19399,7 @@
       </w:rPr>
     </w:lvl>
   </w:abstractNum>
-  <w:abstractNum w:abstractNumId="48" w15:restartNumberingAfterBreak="0">
+  <w:abstractNum w:abstractNumId="49" w15:restartNumberingAfterBreak="0">
     <w:nsid w:val="3F625009"/>
     <w:multiLevelType w:val="hybridMultilevel"/>
     <w:tmpl w:val="54BAE1D0"/>
@@ -17940,7 +19485,7 @@
       </w:pPr>
     </w:lvl>
   </w:abstractNum>
-  <w:abstractNum w:abstractNumId="49" w15:restartNumberingAfterBreak="0">
+  <w:abstractNum w:abstractNumId="50" w15:restartNumberingAfterBreak="0">
     <w:nsid w:val="402340ED"/>
     <w:multiLevelType w:val="multilevel"/>
     <w:tmpl w:val="24040C8A"/>
@@ -18089,7 +19634,7 @@
       </w:rPr>
     </w:lvl>
   </w:abstractNum>
-  <w:abstractNum w:abstractNumId="50" w15:restartNumberingAfterBreak="0">
+  <w:abstractNum w:abstractNumId="51" w15:restartNumberingAfterBreak="0">
     <w:nsid w:val="454F258E"/>
     <w:multiLevelType w:val="multilevel"/>
     <w:tmpl w:val="C90E9622"/>
@@ -18238,7 +19783,7 @@
       </w:rPr>
     </w:lvl>
   </w:abstractNum>
-  <w:abstractNum w:abstractNumId="51" w15:restartNumberingAfterBreak="0">
+  <w:abstractNum w:abstractNumId="52" w15:restartNumberingAfterBreak="0">
     <w:nsid w:val="46BF53E5"/>
     <w:multiLevelType w:val="multilevel"/>
     <w:tmpl w:val="5D225F3A"/>
@@ -18349,7 +19894,7 @@
       </w:rPr>
     </w:lvl>
   </w:abstractNum>
-  <w:abstractNum w:abstractNumId="52" w15:restartNumberingAfterBreak="0">
+  <w:abstractNum w:abstractNumId="53" w15:restartNumberingAfterBreak="0">
     <w:nsid w:val="48EF2CB9"/>
     <w:multiLevelType w:val="multilevel"/>
     <w:tmpl w:val="D03E9590"/>
@@ -18462,7 +20007,7 @@
       </w:rPr>
     </w:lvl>
   </w:abstractNum>
-  <w:abstractNum w:abstractNumId="53" w15:restartNumberingAfterBreak="0">
+  <w:abstractNum w:abstractNumId="54" w15:restartNumberingAfterBreak="0">
     <w:nsid w:val="49E933BE"/>
     <w:multiLevelType w:val="hybridMultilevel"/>
     <w:tmpl w:val="943AE9AC"/>
@@ -18578,7 +20123,7 @@
       </w:rPr>
     </w:lvl>
   </w:abstractNum>
-  <w:abstractNum w:abstractNumId="54" w15:restartNumberingAfterBreak="0">
+  <w:abstractNum w:abstractNumId="55" w15:restartNumberingAfterBreak="0">
     <w:nsid w:val="4A5A2968"/>
     <w:multiLevelType w:val="hybridMultilevel"/>
     <w:tmpl w:val="7E282C20"/>
@@ -18691,7 +20236,7 @@
       </w:rPr>
     </w:lvl>
   </w:abstractNum>
-  <w:abstractNum w:abstractNumId="55" w15:restartNumberingAfterBreak="0">
+  <w:abstractNum w:abstractNumId="56" w15:restartNumberingAfterBreak="0">
     <w:nsid w:val="4AED1D52"/>
     <w:multiLevelType w:val="multilevel"/>
     <w:tmpl w:val="4404C92C"/>
@@ -18841,7 +20386,7 @@
       </w:rPr>
     </w:lvl>
   </w:abstractNum>
-  <w:abstractNum w:abstractNumId="56" w15:restartNumberingAfterBreak="0">
+  <w:abstractNum w:abstractNumId="57" w15:restartNumberingAfterBreak="0">
     <w:nsid w:val="4D684561"/>
     <w:multiLevelType w:val="multilevel"/>
     <w:tmpl w:val="B87887A2"/>
@@ -18990,7 +20535,7 @@
       </w:rPr>
     </w:lvl>
   </w:abstractNum>
-  <w:abstractNum w:abstractNumId="57" w15:restartNumberingAfterBreak="0">
+  <w:abstractNum w:abstractNumId="58" w15:restartNumberingAfterBreak="0">
     <w:nsid w:val="4DF458D9"/>
     <w:multiLevelType w:val="multilevel"/>
     <w:tmpl w:val="6F7C8306"/>
@@ -19139,7 +20684,7 @@
       </w:rPr>
     </w:lvl>
   </w:abstractNum>
-  <w:abstractNum w:abstractNumId="58" w15:restartNumberingAfterBreak="0">
+  <w:abstractNum w:abstractNumId="59" w15:restartNumberingAfterBreak="0">
     <w:nsid w:val="512715F8"/>
     <w:multiLevelType w:val="hybridMultilevel"/>
     <w:tmpl w:val="09B49400"/>
@@ -19252,7 +20797,7 @@
       </w:rPr>
     </w:lvl>
   </w:abstractNum>
-  <w:abstractNum w:abstractNumId="59" w15:restartNumberingAfterBreak="0">
+  <w:abstractNum w:abstractNumId="60" w15:restartNumberingAfterBreak="0">
     <w:nsid w:val="51810E4B"/>
     <w:multiLevelType w:val="multilevel"/>
     <w:tmpl w:val="64DCC496"/>
@@ -19341,7 +20886,7 @@
       </w:pPr>
     </w:lvl>
   </w:abstractNum>
-  <w:abstractNum w:abstractNumId="60" w15:restartNumberingAfterBreak="0">
+  <w:abstractNum w:abstractNumId="61" w15:restartNumberingAfterBreak="0">
     <w:nsid w:val="538969C3"/>
     <w:multiLevelType w:val="multilevel"/>
     <w:tmpl w:val="591C22E6"/>
@@ -19452,7 +20997,7 @@
       </w:rPr>
     </w:lvl>
   </w:abstractNum>
-  <w:abstractNum w:abstractNumId="61" w15:restartNumberingAfterBreak="0">
+  <w:abstractNum w:abstractNumId="62" w15:restartNumberingAfterBreak="0">
     <w:nsid w:val="53A05ABA"/>
     <w:multiLevelType w:val="multilevel"/>
     <w:tmpl w:val="0409001F"/>
@@ -19538,7 +21083,7 @@
       </w:pPr>
     </w:lvl>
   </w:abstractNum>
-  <w:abstractNum w:abstractNumId="62" w15:restartNumberingAfterBreak="0">
+  <w:abstractNum w:abstractNumId="63" w15:restartNumberingAfterBreak="0">
     <w:nsid w:val="548660A0"/>
     <w:multiLevelType w:val="multilevel"/>
     <w:tmpl w:val="2626D4DA"/>
@@ -19653,7 +21198,7 @@
       </w:rPr>
     </w:lvl>
   </w:abstractNum>
-  <w:abstractNum w:abstractNumId="63" w15:restartNumberingAfterBreak="0">
+  <w:abstractNum w:abstractNumId="64" w15:restartNumberingAfterBreak="0">
     <w:nsid w:val="54DA6671"/>
     <w:multiLevelType w:val="multilevel"/>
     <w:tmpl w:val="7B528A16"/>
@@ -19802,7 +21347,7 @@
       </w:rPr>
     </w:lvl>
   </w:abstractNum>
-  <w:abstractNum w:abstractNumId="64" w15:restartNumberingAfterBreak="0">
+  <w:abstractNum w:abstractNumId="65" w15:restartNumberingAfterBreak="0">
     <w:nsid w:val="559B6139"/>
     <w:multiLevelType w:val="multilevel"/>
     <w:tmpl w:val="2BCED79E"/>
@@ -19913,7 +21458,7 @@
       </w:rPr>
     </w:lvl>
   </w:abstractNum>
-  <w:abstractNum w:abstractNumId="65" w15:restartNumberingAfterBreak="0">
+  <w:abstractNum w:abstractNumId="66" w15:restartNumberingAfterBreak="0">
     <w:nsid w:val="579D77E6"/>
     <w:multiLevelType w:val="multilevel"/>
     <w:tmpl w:val="F1340330"/>
@@ -20003,7 +21548,7 @@
       </w:pPr>
     </w:lvl>
   </w:abstractNum>
-  <w:abstractNum w:abstractNumId="66" w15:restartNumberingAfterBreak="0">
+  <w:abstractNum w:abstractNumId="67" w15:restartNumberingAfterBreak="0">
     <w:nsid w:val="5881272C"/>
     <w:multiLevelType w:val="multilevel"/>
     <w:tmpl w:val="D8EED108"/>
@@ -20152,7 +21697,7 @@
       </w:rPr>
     </w:lvl>
   </w:abstractNum>
-  <w:abstractNum w:abstractNumId="67" w15:restartNumberingAfterBreak="0">
+  <w:abstractNum w:abstractNumId="68" w15:restartNumberingAfterBreak="0">
     <w:nsid w:val="58D51AC0"/>
     <w:multiLevelType w:val="hybridMultilevel"/>
     <w:tmpl w:val="EC003A12"/>
@@ -20265,7 +21810,7 @@
       </w:rPr>
     </w:lvl>
   </w:abstractNum>
-  <w:abstractNum w:abstractNumId="68" w15:restartNumberingAfterBreak="0">
+  <w:abstractNum w:abstractNumId="69" w15:restartNumberingAfterBreak="0">
     <w:nsid w:val="59820C33"/>
     <w:multiLevelType w:val="multilevel"/>
     <w:tmpl w:val="710445DC"/>
@@ -20378,7 +21923,7 @@
       </w:rPr>
     </w:lvl>
   </w:abstractNum>
-  <w:abstractNum w:abstractNumId="69" w15:restartNumberingAfterBreak="0">
+  <w:abstractNum w:abstractNumId="70" w15:restartNumberingAfterBreak="0">
     <w:nsid w:val="5A134363"/>
     <w:multiLevelType w:val="multilevel"/>
     <w:tmpl w:val="C270E0AC"/>
@@ -20491,7 +22036,7 @@
       </w:rPr>
     </w:lvl>
   </w:abstractNum>
-  <w:abstractNum w:abstractNumId="70" w15:restartNumberingAfterBreak="0">
+  <w:abstractNum w:abstractNumId="71" w15:restartNumberingAfterBreak="0">
     <w:nsid w:val="5E4372E6"/>
     <w:multiLevelType w:val="hybridMultilevel"/>
     <w:tmpl w:val="67D268A2"/>
@@ -20604,7 +22149,7 @@
       </w:rPr>
     </w:lvl>
   </w:abstractNum>
-  <w:abstractNum w:abstractNumId="71" w15:restartNumberingAfterBreak="0">
+  <w:abstractNum w:abstractNumId="72" w15:restartNumberingAfterBreak="0">
     <w:nsid w:val="5F3822A2"/>
     <w:multiLevelType w:val="hybridMultilevel"/>
     <w:tmpl w:val="C898FA66"/>
@@ -20717,7 +22262,7 @@
       </w:rPr>
     </w:lvl>
   </w:abstractNum>
-  <w:abstractNum w:abstractNumId="72" w15:restartNumberingAfterBreak="0">
+  <w:abstractNum w:abstractNumId="73" w15:restartNumberingAfterBreak="0">
     <w:nsid w:val="5FB449DB"/>
     <w:multiLevelType w:val="multilevel"/>
     <w:tmpl w:val="DFDEF1BE"/>
@@ -20831,7 +22376,7 @@
       </w:rPr>
     </w:lvl>
   </w:abstractNum>
-  <w:abstractNum w:abstractNumId="73" w15:restartNumberingAfterBreak="0">
+  <w:abstractNum w:abstractNumId="74" w15:restartNumberingAfterBreak="0">
     <w:nsid w:val="6254007F"/>
     <w:multiLevelType w:val="hybridMultilevel"/>
     <w:tmpl w:val="624200B8"/>
@@ -20944,7 +22489,7 @@
       </w:rPr>
     </w:lvl>
   </w:abstractNum>
-  <w:abstractNum w:abstractNumId="74" w15:restartNumberingAfterBreak="0">
+  <w:abstractNum w:abstractNumId="75" w15:restartNumberingAfterBreak="0">
     <w:nsid w:val="63366631"/>
     <w:multiLevelType w:val="multilevel"/>
     <w:tmpl w:val="3E26B7FA"/>
@@ -21057,7 +22602,7 @@
       </w:rPr>
     </w:lvl>
   </w:abstractNum>
-  <w:abstractNum w:abstractNumId="75" w15:restartNumberingAfterBreak="0">
+  <w:abstractNum w:abstractNumId="76" w15:restartNumberingAfterBreak="0">
     <w:nsid w:val="64044B74"/>
     <w:multiLevelType w:val="multilevel"/>
     <w:tmpl w:val="BFFA4CCC"/>
@@ -21206,7 +22751,7 @@
       </w:rPr>
     </w:lvl>
   </w:abstractNum>
-  <w:abstractNum w:abstractNumId="76" w15:restartNumberingAfterBreak="0">
+  <w:abstractNum w:abstractNumId="77" w15:restartNumberingAfterBreak="0">
     <w:nsid w:val="64BD7E70"/>
     <w:multiLevelType w:val="multilevel"/>
     <w:tmpl w:val="82F6BDA4"/>
@@ -21292,7 +22837,7 @@
       </w:pPr>
     </w:lvl>
   </w:abstractNum>
-  <w:abstractNum w:abstractNumId="77" w15:restartNumberingAfterBreak="0">
+  <w:abstractNum w:abstractNumId="78" w15:restartNumberingAfterBreak="0">
     <w:nsid w:val="66C97DB8"/>
     <w:multiLevelType w:val="multilevel"/>
     <w:tmpl w:val="24DA0326"/>
@@ -21379,7 +22924,7 @@
       </w:pPr>
     </w:lvl>
   </w:abstractNum>
-  <w:abstractNum w:abstractNumId="78" w15:restartNumberingAfterBreak="0">
+  <w:abstractNum w:abstractNumId="79" w15:restartNumberingAfterBreak="0">
     <w:nsid w:val="675F6656"/>
     <w:multiLevelType w:val="multilevel"/>
     <w:tmpl w:val="DFDEF1BE"/>
@@ -21493,7 +23038,7 @@
       </w:rPr>
     </w:lvl>
   </w:abstractNum>
-  <w:abstractNum w:abstractNumId="79" w15:restartNumberingAfterBreak="0">
+  <w:abstractNum w:abstractNumId="80" w15:restartNumberingAfterBreak="0">
     <w:nsid w:val="676C787A"/>
     <w:multiLevelType w:val="multilevel"/>
     <w:tmpl w:val="5B2ADDB6"/>
@@ -21579,7 +23124,7 @@
       </w:pPr>
     </w:lvl>
   </w:abstractNum>
-  <w:abstractNum w:abstractNumId="80" w15:restartNumberingAfterBreak="0">
+  <w:abstractNum w:abstractNumId="81" w15:restartNumberingAfterBreak="0">
     <w:nsid w:val="6BE33A25"/>
     <w:multiLevelType w:val="multilevel"/>
     <w:tmpl w:val="C8FE49A0"/>
@@ -21690,7 +23235,7 @@
       </w:rPr>
     </w:lvl>
   </w:abstractNum>
-  <w:abstractNum w:abstractNumId="81" w15:restartNumberingAfterBreak="0">
+  <w:abstractNum w:abstractNumId="82" w15:restartNumberingAfterBreak="0">
     <w:nsid w:val="70BB110C"/>
     <w:multiLevelType w:val="multilevel"/>
     <w:tmpl w:val="34840A78"/>
@@ -21839,7 +23384,7 @@
       </w:rPr>
     </w:lvl>
   </w:abstractNum>
-  <w:abstractNum w:abstractNumId="82" w15:restartNumberingAfterBreak="0">
+  <w:abstractNum w:abstractNumId="83" w15:restartNumberingAfterBreak="0">
     <w:nsid w:val="711A5142"/>
     <w:multiLevelType w:val="multilevel"/>
     <w:tmpl w:val="F710D958"/>
@@ -21955,7 +23500,7 @@
       </w:rPr>
     </w:lvl>
   </w:abstractNum>
-  <w:abstractNum w:abstractNumId="83" w15:restartNumberingAfterBreak="0">
+  <w:abstractNum w:abstractNumId="84" w15:restartNumberingAfterBreak="0">
     <w:nsid w:val="71FC11AE"/>
     <w:multiLevelType w:val="multilevel"/>
     <w:tmpl w:val="D31A0512"/>
@@ -22068,7 +23613,7 @@
       </w:rPr>
     </w:lvl>
   </w:abstractNum>
-  <w:abstractNum w:abstractNumId="84" w15:restartNumberingAfterBreak="0">
+  <w:abstractNum w:abstractNumId="85" w15:restartNumberingAfterBreak="0">
     <w:nsid w:val="72451D3C"/>
     <w:multiLevelType w:val="multilevel"/>
     <w:tmpl w:val="893665BA"/>
@@ -22217,7 +23762,7 @@
       </w:rPr>
     </w:lvl>
   </w:abstractNum>
-  <w:abstractNum w:abstractNumId="85" w15:restartNumberingAfterBreak="0">
+  <w:abstractNum w:abstractNumId="86" w15:restartNumberingAfterBreak="0">
     <w:nsid w:val="7360693A"/>
     <w:multiLevelType w:val="multilevel"/>
     <w:tmpl w:val="78FA8CC8"/>
@@ -22308,7 +23853,7 @@
       </w:pPr>
     </w:lvl>
   </w:abstractNum>
-  <w:abstractNum w:abstractNumId="86" w15:restartNumberingAfterBreak="0">
+  <w:abstractNum w:abstractNumId="87" w15:restartNumberingAfterBreak="0">
     <w:nsid w:val="741C189B"/>
     <w:multiLevelType w:val="multilevel"/>
     <w:tmpl w:val="C76C306C"/>
@@ -22398,7 +23943,7 @@
       </w:pPr>
     </w:lvl>
   </w:abstractNum>
-  <w:abstractNum w:abstractNumId="87" w15:restartNumberingAfterBreak="0">
+  <w:abstractNum w:abstractNumId="88" w15:restartNumberingAfterBreak="0">
     <w:nsid w:val="75F15FAC"/>
     <w:multiLevelType w:val="hybridMultilevel"/>
     <w:tmpl w:val="15361322"/>
@@ -22511,7 +24056,7 @@
       </w:rPr>
     </w:lvl>
   </w:abstractNum>
-  <w:abstractNum w:abstractNumId="88" w15:restartNumberingAfterBreak="0">
+  <w:abstractNum w:abstractNumId="89" w15:restartNumberingAfterBreak="0">
     <w:nsid w:val="77E155AF"/>
     <w:multiLevelType w:val="multilevel"/>
     <w:tmpl w:val="AE488F5A"/>
@@ -22660,7 +24205,7 @@
       </w:rPr>
     </w:lvl>
   </w:abstractNum>
-  <w:abstractNum w:abstractNumId="89" w15:restartNumberingAfterBreak="0">
+  <w:abstractNum w:abstractNumId="90" w15:restartNumberingAfterBreak="0">
     <w:nsid w:val="78DD1651"/>
     <w:multiLevelType w:val="multilevel"/>
     <w:tmpl w:val="9300DA84"/>
@@ -22809,7 +24354,7 @@
       </w:rPr>
     </w:lvl>
   </w:abstractNum>
-  <w:abstractNum w:abstractNumId="90" w15:restartNumberingAfterBreak="0">
+  <w:abstractNum w:abstractNumId="91" w15:restartNumberingAfterBreak="0">
     <w:nsid w:val="7AA01294"/>
     <w:multiLevelType w:val="multilevel"/>
     <w:tmpl w:val="BB6A47FC"/>
@@ -22895,7 +24440,7 @@
       </w:pPr>
     </w:lvl>
   </w:abstractNum>
-  <w:abstractNum w:abstractNumId="91" w15:restartNumberingAfterBreak="0">
+  <w:abstractNum w:abstractNumId="92" w15:restartNumberingAfterBreak="0">
     <w:nsid w:val="7F7217D1"/>
     <w:multiLevelType w:val="multilevel"/>
     <w:tmpl w:val="AD90E50E"/>
@@ -23044,7 +24589,7 @@
       </w:rPr>
     </w:lvl>
   </w:abstractNum>
-  <w:abstractNum w:abstractNumId="92" w15:restartNumberingAfterBreak="0">
+  <w:abstractNum w:abstractNumId="93" w15:restartNumberingAfterBreak="0">
     <w:nsid w:val="7F9A7DC3"/>
     <w:multiLevelType w:val="hybridMultilevel"/>
     <w:tmpl w:val="C9927728"/>
@@ -23158,13 +24703,13 @@
     </w:lvl>
   </w:abstractNum>
   <w:num w:numId="1" w16cid:durableId="1937664577">
-    <w:abstractNumId w:val="62"/>
+    <w:abstractNumId w:val="63"/>
   </w:num>
   <w:num w:numId="2" w16cid:durableId="985160180">
-    <w:abstractNumId w:val="31"/>
+    <w:abstractNumId w:val="32"/>
   </w:num>
   <w:num w:numId="3" w16cid:durableId="2125151550">
-    <w:abstractNumId w:val="42"/>
+    <w:abstractNumId w:val="43"/>
   </w:num>
   <w:num w:numId="4" w16cid:durableId="280452618">
     <w:abstractNumId w:val="3"/>
@@ -23173,16 +24718,16 @@
     <w:abstractNumId w:val="0"/>
   </w:num>
   <w:num w:numId="6" w16cid:durableId="560404819">
-    <w:abstractNumId w:val="20"/>
+    <w:abstractNumId w:val="21"/>
   </w:num>
   <w:num w:numId="7" w16cid:durableId="1129013777">
-    <w:abstractNumId w:val="32"/>
+    <w:abstractNumId w:val="33"/>
   </w:num>
   <w:num w:numId="8" w16cid:durableId="2093702054">
-    <w:abstractNumId w:val="86"/>
+    <w:abstractNumId w:val="87"/>
   </w:num>
   <w:num w:numId="9" w16cid:durableId="858468324">
-    <w:abstractNumId w:val="82"/>
+    <w:abstractNumId w:val="83"/>
   </w:num>
   <w:num w:numId="10" w16cid:durableId="209001979">
     <w:abstractNumId w:val="10"/>
@@ -23194,91 +24739,91 @@
     <w:abstractNumId w:val="1"/>
   </w:num>
   <w:num w:numId="13" w16cid:durableId="575433563">
-    <w:abstractNumId w:val="61"/>
+    <w:abstractNumId w:val="62"/>
   </w:num>
   <w:num w:numId="14" w16cid:durableId="1354116922">
     <w:abstractNumId w:val="5"/>
   </w:num>
   <w:num w:numId="15" w16cid:durableId="599532197">
-    <w:abstractNumId w:val="45"/>
+    <w:abstractNumId w:val="46"/>
   </w:num>
   <w:num w:numId="16" w16cid:durableId="275720995">
-    <w:abstractNumId w:val="26"/>
+    <w:abstractNumId w:val="27"/>
   </w:num>
   <w:num w:numId="17" w16cid:durableId="1830092919">
-    <w:abstractNumId w:val="92"/>
+    <w:abstractNumId w:val="93"/>
   </w:num>
   <w:num w:numId="18" w16cid:durableId="2024670315">
-    <w:abstractNumId w:val="80"/>
+    <w:abstractNumId w:val="81"/>
   </w:num>
   <w:num w:numId="19" w16cid:durableId="354886420">
     <w:abstractNumId w:val="11"/>
   </w:num>
   <w:num w:numId="20" w16cid:durableId="2110153291">
-    <w:abstractNumId w:val="90"/>
+    <w:abstractNumId w:val="91"/>
   </w:num>
   <w:num w:numId="21" w16cid:durableId="975068584">
-    <w:abstractNumId w:val="59"/>
+    <w:abstractNumId w:val="60"/>
   </w:num>
   <w:num w:numId="22" w16cid:durableId="465468878">
-    <w:abstractNumId w:val="52"/>
+    <w:abstractNumId w:val="53"/>
   </w:num>
   <w:num w:numId="23" w16cid:durableId="1857186558">
+    <w:abstractNumId w:val="37"/>
+  </w:num>
+  <w:num w:numId="24" w16cid:durableId="1378431655">
+    <w:abstractNumId w:val="28"/>
+  </w:num>
+  <w:num w:numId="25" w16cid:durableId="561908023">
+    <w:abstractNumId w:val="66"/>
+  </w:num>
+  <w:num w:numId="26" w16cid:durableId="2094155004">
+    <w:abstractNumId w:val="31"/>
+  </w:num>
+  <w:num w:numId="27" w16cid:durableId="404424419">
+    <w:abstractNumId w:val="69"/>
+  </w:num>
+  <w:num w:numId="28" w16cid:durableId="895776417">
     <w:abstractNumId w:val="36"/>
   </w:num>
-  <w:num w:numId="24" w16cid:durableId="1378431655">
-    <w:abstractNumId w:val="27"/>
-  </w:num>
-  <w:num w:numId="25" w16cid:durableId="561908023">
-    <w:abstractNumId w:val="65"/>
-  </w:num>
-  <w:num w:numId="26" w16cid:durableId="2094155004">
-    <w:abstractNumId w:val="30"/>
-  </w:num>
-  <w:num w:numId="27" w16cid:durableId="404424419">
-    <w:abstractNumId w:val="68"/>
-  </w:num>
-  <w:num w:numId="28" w16cid:durableId="895776417">
-    <w:abstractNumId w:val="35"/>
-  </w:num>
   <w:num w:numId="29" w16cid:durableId="101733715">
-    <w:abstractNumId w:val="69"/>
+    <w:abstractNumId w:val="70"/>
   </w:num>
   <w:num w:numId="30" w16cid:durableId="361128259">
     <w:abstractNumId w:val="6"/>
   </w:num>
   <w:num w:numId="31" w16cid:durableId="697242953">
-    <w:abstractNumId w:val="85"/>
+    <w:abstractNumId w:val="86"/>
   </w:num>
   <w:num w:numId="32" w16cid:durableId="1382441421">
-    <w:abstractNumId w:val="37"/>
+    <w:abstractNumId w:val="38"/>
   </w:num>
   <w:num w:numId="33" w16cid:durableId="885026126">
-    <w:abstractNumId w:val="21"/>
+    <w:abstractNumId w:val="22"/>
   </w:num>
   <w:num w:numId="34" w16cid:durableId="1254314267">
-    <w:abstractNumId w:val="77"/>
+    <w:abstractNumId w:val="78"/>
   </w:num>
   <w:num w:numId="35" w16cid:durableId="1468401964">
     <w:abstractNumId w:val="14"/>
   </w:num>
   <w:num w:numId="36" w16cid:durableId="534658467">
-    <w:abstractNumId w:val="76"/>
+    <w:abstractNumId w:val="77"/>
   </w:num>
   <w:num w:numId="37" w16cid:durableId="2005355897">
-    <w:abstractNumId w:val="38"/>
+    <w:abstractNumId w:val="39"/>
   </w:num>
   <w:num w:numId="38" w16cid:durableId="1611164068">
-    <w:abstractNumId w:val="56"/>
+    <w:abstractNumId w:val="57"/>
   </w:num>
   <w:num w:numId="39" w16cid:durableId="856045854">
-    <w:abstractNumId w:val="78"/>
+    <w:abstractNumId w:val="79"/>
   </w:num>
   <w:num w:numId="40" w16cid:durableId="886841541">
-    <w:abstractNumId w:val="72"/>
+    <w:abstractNumId w:val="73"/>
   </w:num>
   <w:num w:numId="41" w16cid:durableId="495388040">
-    <w:abstractNumId w:val="73"/>
+    <w:abstractNumId w:val="74"/>
   </w:num>
   <w:num w:numId="42" w16cid:durableId="142628997">
     <w:abstractNumId w:val="4"/>
@@ -23287,22 +24832,22 @@
     <w:abstractNumId w:val="13"/>
   </w:num>
   <w:num w:numId="44" w16cid:durableId="1156458487">
-    <w:abstractNumId w:val="70"/>
+    <w:abstractNumId w:val="71"/>
   </w:num>
   <w:num w:numId="45" w16cid:durableId="321853392">
     <w:abstractNumId w:val="15"/>
   </w:num>
   <w:num w:numId="46" w16cid:durableId="635835931">
-    <w:abstractNumId w:val="55"/>
+    <w:abstractNumId w:val="56"/>
   </w:num>
   <w:num w:numId="47" w16cid:durableId="894583539">
-    <w:abstractNumId w:val="17"/>
+    <w:abstractNumId w:val="18"/>
   </w:num>
   <w:num w:numId="48" w16cid:durableId="2119521228">
-    <w:abstractNumId w:val="87"/>
+    <w:abstractNumId w:val="88"/>
   </w:num>
   <w:num w:numId="49" w16cid:durableId="1931770557">
-    <w:abstractNumId w:val="66"/>
+    <w:abstractNumId w:val="67"/>
     <w:lvlOverride w:ilvl="0">
       <w:lvl w:ilvl="0">
         <w:numFmt w:val="bullet"/>
@@ -23322,7 +24867,7 @@
     </w:lvlOverride>
   </w:num>
   <w:num w:numId="50" w16cid:durableId="1994488416">
-    <w:abstractNumId w:val="66"/>
+    <w:abstractNumId w:val="67"/>
     <w:lvlOverride w:ilvl="0">
       <w:lvl w:ilvl="0">
         <w:numFmt w:val="bullet"/>
@@ -23342,136 +24887,139 @@
     </w:lvlOverride>
   </w:num>
   <w:num w:numId="51" w16cid:durableId="2067486757">
-    <w:abstractNumId w:val="57"/>
+    <w:abstractNumId w:val="58"/>
   </w:num>
   <w:num w:numId="52" w16cid:durableId="963078398">
-    <w:abstractNumId w:val="46"/>
+    <w:abstractNumId w:val="47"/>
   </w:num>
   <w:num w:numId="53" w16cid:durableId="380907087">
-    <w:abstractNumId w:val="84"/>
+    <w:abstractNumId w:val="85"/>
   </w:num>
   <w:num w:numId="54" w16cid:durableId="2366158">
-    <w:abstractNumId w:val="50"/>
+    <w:abstractNumId w:val="51"/>
   </w:num>
   <w:num w:numId="55" w16cid:durableId="952322432">
-    <w:abstractNumId w:val="28"/>
+    <w:abstractNumId w:val="29"/>
   </w:num>
   <w:num w:numId="56" w16cid:durableId="277445136">
     <w:abstractNumId w:val="2"/>
   </w:num>
   <w:num w:numId="57" w16cid:durableId="517079944">
-    <w:abstractNumId w:val="39"/>
+    <w:abstractNumId w:val="40"/>
   </w:num>
   <w:num w:numId="58" w16cid:durableId="1026518506">
-    <w:abstractNumId w:val="29"/>
+    <w:abstractNumId w:val="30"/>
   </w:num>
   <w:num w:numId="59" w16cid:durableId="1020013665">
     <w:abstractNumId w:val="12"/>
   </w:num>
   <w:num w:numId="60" w16cid:durableId="1114402485">
-    <w:abstractNumId w:val="71"/>
+    <w:abstractNumId w:val="72"/>
   </w:num>
   <w:num w:numId="61" w16cid:durableId="1473910729">
-    <w:abstractNumId w:val="41"/>
+    <w:abstractNumId w:val="42"/>
   </w:num>
   <w:num w:numId="62" w16cid:durableId="1900165460">
     <w:abstractNumId w:val="8"/>
   </w:num>
   <w:num w:numId="63" w16cid:durableId="1563247247">
+    <w:abstractNumId w:val="20"/>
+  </w:num>
+  <w:num w:numId="64" w16cid:durableId="768502988">
+    <w:abstractNumId w:val="50"/>
+  </w:num>
+  <w:num w:numId="65" w16cid:durableId="1008482087">
+    <w:abstractNumId w:val="17"/>
+  </w:num>
+  <w:num w:numId="66" w16cid:durableId="247277898">
+    <w:abstractNumId w:val="45"/>
+  </w:num>
+  <w:num w:numId="67" w16cid:durableId="1792162766">
+    <w:abstractNumId w:val="92"/>
+  </w:num>
+  <w:num w:numId="68" w16cid:durableId="258413721">
+    <w:abstractNumId w:val="25"/>
+  </w:num>
+  <w:num w:numId="69" w16cid:durableId="1054962503">
+    <w:abstractNumId w:val="90"/>
+  </w:num>
+  <w:num w:numId="70" w16cid:durableId="27949210">
+    <w:abstractNumId w:val="64"/>
+  </w:num>
+  <w:num w:numId="71" w16cid:durableId="598947199">
+    <w:abstractNumId w:val="26"/>
+  </w:num>
+  <w:num w:numId="72" w16cid:durableId="470640658">
+    <w:abstractNumId w:val="55"/>
+  </w:num>
+  <w:num w:numId="73" w16cid:durableId="1773234873">
+    <w:abstractNumId w:val="24"/>
+  </w:num>
+  <w:num w:numId="74" w16cid:durableId="1977370026">
+    <w:abstractNumId w:val="59"/>
+  </w:num>
+  <w:num w:numId="75" w16cid:durableId="1603879632">
+    <w:abstractNumId w:val="68"/>
+  </w:num>
+  <w:num w:numId="76" w16cid:durableId="1466315535">
+    <w:abstractNumId w:val="76"/>
+  </w:num>
+  <w:num w:numId="77" w16cid:durableId="996610365">
+    <w:abstractNumId w:val="35"/>
+  </w:num>
+  <w:num w:numId="78" w16cid:durableId="1017123391">
+    <w:abstractNumId w:val="80"/>
+  </w:num>
+  <w:num w:numId="79" w16cid:durableId="1177891954">
+    <w:abstractNumId w:val="75"/>
+  </w:num>
+  <w:num w:numId="80" w16cid:durableId="1411318207">
+    <w:abstractNumId w:val="34"/>
+  </w:num>
+  <w:num w:numId="81" w16cid:durableId="1578200307">
     <w:abstractNumId w:val="19"/>
   </w:num>
-  <w:num w:numId="64" w16cid:durableId="768502988">
-    <w:abstractNumId w:val="49"/>
-  </w:num>
-  <w:num w:numId="65" w16cid:durableId="1008482087">
-    <w:abstractNumId w:val="16"/>
-  </w:num>
-  <w:num w:numId="66" w16cid:durableId="247277898">
+  <w:num w:numId="82" w16cid:durableId="89132551">
     <w:abstractNumId w:val="44"/>
   </w:num>
-  <w:num w:numId="67" w16cid:durableId="1792162766">
-    <w:abstractNumId w:val="91"/>
-  </w:num>
-  <w:num w:numId="68" w16cid:durableId="258413721">
-    <w:abstractNumId w:val="24"/>
-  </w:num>
-  <w:num w:numId="69" w16cid:durableId="1054962503">
-    <w:abstractNumId w:val="89"/>
-  </w:num>
-  <w:num w:numId="70" w16cid:durableId="27949210">
-    <w:abstractNumId w:val="63"/>
-  </w:num>
-  <w:num w:numId="71" w16cid:durableId="598947199">
-    <w:abstractNumId w:val="25"/>
-  </w:num>
-  <w:num w:numId="72" w16cid:durableId="470640658">
-    <w:abstractNumId w:val="54"/>
-  </w:num>
-  <w:num w:numId="73" w16cid:durableId="1773234873">
-    <w:abstractNumId w:val="23"/>
-  </w:num>
-  <w:num w:numId="74" w16cid:durableId="1977370026">
-    <w:abstractNumId w:val="58"/>
-  </w:num>
-  <w:num w:numId="75" w16cid:durableId="1603879632">
-    <w:abstractNumId w:val="67"/>
-  </w:num>
-  <w:num w:numId="76" w16cid:durableId="1466315535">
-    <w:abstractNumId w:val="75"/>
-  </w:num>
-  <w:num w:numId="77" w16cid:durableId="996610365">
-    <w:abstractNumId w:val="34"/>
-  </w:num>
-  <w:num w:numId="78" w16cid:durableId="1017123391">
-    <w:abstractNumId w:val="79"/>
-  </w:num>
-  <w:num w:numId="79" w16cid:durableId="1177891954">
-    <w:abstractNumId w:val="74"/>
-  </w:num>
-  <w:num w:numId="80" w16cid:durableId="1411318207">
-    <w:abstractNumId w:val="33"/>
-  </w:num>
-  <w:num w:numId="81" w16cid:durableId="1578200307">
-    <w:abstractNumId w:val="18"/>
-  </w:num>
-  <w:num w:numId="82" w16cid:durableId="89132551">
-    <w:abstractNumId w:val="43"/>
-  </w:num>
   <w:num w:numId="83" w16cid:durableId="1422219652">
-    <w:abstractNumId w:val="40"/>
+    <w:abstractNumId w:val="41"/>
   </w:num>
   <w:num w:numId="84" w16cid:durableId="1095781841">
     <w:abstractNumId w:val="9"/>
   </w:num>
   <w:num w:numId="85" w16cid:durableId="749082008">
-    <w:abstractNumId w:val="60"/>
+    <w:abstractNumId w:val="61"/>
   </w:num>
   <w:num w:numId="86" w16cid:durableId="513887921">
-    <w:abstractNumId w:val="22"/>
+    <w:abstractNumId w:val="23"/>
   </w:num>
   <w:num w:numId="87" w16cid:durableId="362245726">
-    <w:abstractNumId w:val="51"/>
+    <w:abstractNumId w:val="52"/>
   </w:num>
   <w:num w:numId="88" w16cid:durableId="676426078">
-    <w:abstractNumId w:val="64"/>
+    <w:abstractNumId w:val="65"/>
   </w:num>
   <w:num w:numId="89" w16cid:durableId="760564241">
+    <w:abstractNumId w:val="49"/>
+  </w:num>
+  <w:num w:numId="90" w16cid:durableId="1421414546">
+    <w:abstractNumId w:val="84"/>
+  </w:num>
+  <w:num w:numId="91" w16cid:durableId="1933589165">
+    <w:abstractNumId w:val="54"/>
+  </w:num>
+  <w:num w:numId="92" w16cid:durableId="200283709">
+    <w:abstractNumId w:val="82"/>
+  </w:num>
+  <w:num w:numId="93" w16cid:durableId="2078553062">
+    <w:abstractNumId w:val="89"/>
+  </w:num>
+  <w:num w:numId="94" w16cid:durableId="516895737">
     <w:abstractNumId w:val="48"/>
   </w:num>
-  <w:num w:numId="90" w16cid:durableId="1421414546">
-    <w:abstractNumId w:val="83"/>
-  </w:num>
-  <w:num w:numId="91" w16cid:durableId="1933589165">
-    <w:abstractNumId w:val="53"/>
-  </w:num>
-  <w:num w:numId="92" w16cid:durableId="200283709">
-    <w:abstractNumId w:val="81"/>
-  </w:num>
-  <w:num w:numId="93" w16cid:durableId="2078553062">
-    <w:abstractNumId w:val="88"/>
-  </w:num>
-  <w:num w:numId="94" w16cid:durableId="516895737">
-    <w:abstractNumId w:val="47"/>
+  <w:num w:numId="95" w16cid:durableId="1800222673">
+    <w:abstractNumId w:val="16"/>
   </w:num>
 </w:numbering>
 </file>
@@ -23872,7 +25420,7 @@
   <w:style w:type="paragraph" w:default="1" w:styleId="Normal">
     <w:name w:val="Normal"/>
     <w:qFormat/>
-    <w:rsid w:val="00F02049"/>
+    <w:rsid w:val="00DF4A1E"/>
     <w:rPr>
       <w:rFonts w:ascii="Times New Roman" w:eastAsia="Times New Roman" w:hAnsi="Times New Roman" w:cs="Times New Roman"/>
       <w:kern w:val="0"/>

</xml_diff>